<commit_message>
notas de aula - planejamento e controle de obra
</commit_message>
<xml_diff>
--- a/06_bim_4d_planejamento_controle/planejamento_controle_notas_aula.docx
+++ b/06_bim_4d_planejamento_controle/planejamento_controle_notas_aula.docx
@@ -1844,6 +1844,62 @@
         </w:rPr>
       </w:pPr>
     </w:p>
+    <w:tbl>
+      <w:tblPr>
+        <w:tblStyle w:val="Tabelacomgrade"/>
+        <w:tblW w:w="0" w:type="auto"/>
+        <w:tblLook w:val="04A0" w:firstRow="1" w:lastRow="0" w:firstColumn="1" w:lastColumn="0" w:noHBand="0" w:noVBand="1"/>
+      </w:tblPr>
+      <w:tblGrid>
+        <w:gridCol w:w="8720"/>
+      </w:tblGrid>
+      <w:tr>
+        <w:tc>
+          <w:tcPr>
+            <w:tcW w:w="8720" w:type="dxa"/>
+          </w:tcPr>
+          <w:p>
+            <w:pPr>
+              <w:spacing w:after="0" w:line="240" w:lineRule="auto"/>
+              <w:jc w:val="both"/>
+              <w:rPr>
+                <w:rFonts w:asciiTheme="majorHAnsi" w:hAnsiTheme="majorHAnsi" w:cstheme="majorHAnsi"/>
+                <w:noProof/>
+                <w:sz w:val="24"/>
+                <w:szCs w:val="24"/>
+                <w:lang w:val="pt-BR" w:bidi="ar-SA"/>
+              </w:rPr>
+            </w:pPr>
+          </w:p>
+        </w:tc>
+      </w:tr>
+    </w:tbl>
+    <w:p>
+      <w:pPr>
+        <w:spacing w:after="0" w:line="240" w:lineRule="auto"/>
+        <w:jc w:val="both"/>
+        <w:rPr>
+          <w:rFonts w:asciiTheme="majorHAnsi" w:hAnsiTheme="majorHAnsi" w:cstheme="majorHAnsi"/>
+          <w:noProof/>
+          <w:sz w:val="24"/>
+          <w:szCs w:val="24"/>
+          <w:lang w:val="pt-BR" w:bidi="ar-SA"/>
+        </w:rPr>
+      </w:pPr>
+    </w:p>
+    <w:p>
+      <w:pPr>
+        <w:spacing w:after="0" w:line="240" w:lineRule="auto"/>
+        <w:jc w:val="both"/>
+        <w:rPr>
+          <w:rFonts w:asciiTheme="majorHAnsi" w:hAnsiTheme="majorHAnsi" w:cstheme="majorHAnsi"/>
+          <w:noProof/>
+          <w:sz w:val="24"/>
+          <w:szCs w:val="24"/>
+          <w:lang w:val="pt-BR" w:bidi="ar-SA"/>
+        </w:rPr>
+      </w:pPr>
+    </w:p>
     <w:p>
       <w:pPr>
         <w:spacing w:after="0" w:line="240" w:lineRule="auto"/>
@@ -1888,6 +1944,493 @@
         <w:jc w:val="both"/>
         <w:rPr>
           <w:rFonts w:asciiTheme="majorHAnsi" w:hAnsiTheme="majorHAnsi" w:cstheme="majorHAnsi"/>
+          <w:noProof/>
+          <w:sz w:val="24"/>
+          <w:szCs w:val="24"/>
+          <w:lang w:val="pt-BR" w:bidi="ar-SA"/>
+        </w:rPr>
+      </w:pPr>
+      <w:r>
+        <w:rPr>
+          <w:rFonts w:asciiTheme="majorHAnsi" w:hAnsiTheme="majorHAnsi" w:cstheme="majorHAnsi"/>
+          <w:noProof/>
+          <w:sz w:val="24"/>
+          <w:szCs w:val="24"/>
+          <w:lang w:val="pt-BR" w:bidi="ar-SA"/>
+        </w:rPr>
+        <w:t>Planejamento - Método Tradicional</w:t>
+      </w:r>
+    </w:p>
+    <w:p>
+      <w:pPr>
+        <w:spacing w:after="0" w:line="240" w:lineRule="auto"/>
+        <w:jc w:val="both"/>
+        <w:rPr>
+          <w:rFonts w:asciiTheme="majorHAnsi" w:hAnsiTheme="majorHAnsi" w:cstheme="majorHAnsi"/>
+          <w:noProof/>
+          <w:sz w:val="24"/>
+          <w:szCs w:val="24"/>
+          <w:lang w:val="pt-BR" w:bidi="ar-SA"/>
+        </w:rPr>
+      </w:pPr>
+    </w:p>
+    <w:p>
+      <w:pPr>
+        <w:spacing w:after="0" w:line="240" w:lineRule="auto"/>
+        <w:jc w:val="both"/>
+        <w:rPr>
+          <w:rFonts w:asciiTheme="majorHAnsi" w:hAnsiTheme="majorHAnsi" w:cstheme="majorHAnsi"/>
+          <w:noProof/>
+          <w:sz w:val="24"/>
+          <w:szCs w:val="24"/>
+          <w:lang w:val="pt-BR" w:bidi="ar-SA"/>
+        </w:rPr>
+      </w:pPr>
+      <w:r>
+        <w:rPr>
+          <w:rFonts w:asciiTheme="majorHAnsi" w:hAnsiTheme="majorHAnsi" w:cstheme="majorHAnsi"/>
+          <w:noProof/>
+          <w:sz w:val="24"/>
+          <w:szCs w:val="24"/>
+          <w:lang w:val="pt-BR" w:bidi="ar-SA"/>
+        </w:rPr>
+        <w:t>No planejamento e no controle de projetos são usados dois</w:t>
+      </w:r>
+    </w:p>
+    <w:p>
+      <w:pPr>
+        <w:spacing w:after="0" w:line="240" w:lineRule="auto"/>
+        <w:jc w:val="both"/>
+        <w:rPr>
+          <w:rFonts w:asciiTheme="majorHAnsi" w:hAnsiTheme="majorHAnsi" w:cstheme="majorHAnsi"/>
+          <w:noProof/>
+          <w:sz w:val="24"/>
+          <w:szCs w:val="24"/>
+          <w:lang w:val="pt-BR" w:bidi="ar-SA"/>
+        </w:rPr>
+      </w:pPr>
+      <w:r>
+        <w:rPr>
+          <w:rFonts w:asciiTheme="majorHAnsi" w:hAnsiTheme="majorHAnsi" w:cstheme="majorHAnsi"/>
+          <w:noProof/>
+          <w:sz w:val="24"/>
+          <w:szCs w:val="24"/>
+          <w:lang w:val="pt-BR" w:bidi="ar-SA"/>
+        </w:rPr>
+        <w:t>tipos básicos de cronogramas:</w:t>
+      </w:r>
+    </w:p>
+    <w:p>
+      <w:pPr>
+        <w:spacing w:after="0" w:line="240" w:lineRule="auto"/>
+        <w:jc w:val="both"/>
+        <w:rPr>
+          <w:rFonts w:asciiTheme="majorHAnsi" w:hAnsiTheme="majorHAnsi" w:cstheme="majorHAnsi"/>
+          <w:noProof/>
+          <w:sz w:val="24"/>
+          <w:szCs w:val="24"/>
+          <w:lang w:val="pt-BR" w:bidi="ar-SA"/>
+        </w:rPr>
+      </w:pPr>
+      <w:r>
+        <w:rPr>
+          <w:rFonts w:asciiTheme="majorHAnsi" w:hAnsiTheme="majorHAnsi" w:cstheme="majorHAnsi"/>
+          <w:noProof/>
+          <w:sz w:val="24"/>
+          <w:szCs w:val="24"/>
+          <w:lang w:val="pt-BR" w:bidi="ar-SA"/>
+        </w:rPr>
+        <w:t xml:space="preserve">1 – o cronograma em rede: diagrama de rede PERT/COM </w:t>
+      </w:r>
+      <w:r>
+        <w:rPr>
+          <w:rFonts w:asciiTheme="majorHAnsi" w:hAnsiTheme="majorHAnsi" w:cstheme="majorHAnsi"/>
+          <w:noProof/>
+          <w:sz w:val="24"/>
+          <w:szCs w:val="24"/>
+          <w:lang w:val="pt-BR" w:bidi="ar-SA"/>
+        </w:rPr>
+        <w:t xml:space="preserve"> (Programa Evaluation and Review Technique/Critical</w:t>
+      </w:r>
+      <w:r>
+        <w:rPr>
+          <w:rFonts w:asciiTheme="majorHAnsi" w:hAnsiTheme="majorHAnsi" w:cstheme="majorHAnsi"/>
+          <w:noProof/>
+          <w:sz w:val="24"/>
+          <w:szCs w:val="24"/>
+          <w:lang w:val="pt-BR" w:bidi="ar-SA"/>
+        </w:rPr>
+        <w:t xml:space="preserve"> </w:t>
+      </w:r>
+      <w:r>
+        <w:rPr>
+          <w:rFonts w:asciiTheme="majorHAnsi" w:hAnsiTheme="majorHAnsi" w:cstheme="majorHAnsi"/>
+          <w:noProof/>
+          <w:sz w:val="24"/>
+          <w:szCs w:val="24"/>
+          <w:lang w:val="pt-BR" w:bidi="ar-SA"/>
+        </w:rPr>
+        <w:t>Path Method)</w:t>
+      </w:r>
+    </w:p>
+    <w:p>
+      <w:pPr>
+        <w:spacing w:after="0" w:line="240" w:lineRule="auto"/>
+        <w:jc w:val="both"/>
+        <w:rPr>
+          <w:rFonts w:asciiTheme="majorHAnsi" w:hAnsiTheme="majorHAnsi" w:cstheme="majorHAnsi"/>
+          <w:noProof/>
+          <w:sz w:val="24"/>
+          <w:szCs w:val="24"/>
+          <w:lang w:val="pt-BR" w:bidi="ar-SA"/>
+        </w:rPr>
+      </w:pPr>
+      <w:r>
+        <w:rPr>
+          <w:rFonts w:asciiTheme="majorHAnsi" w:hAnsiTheme="majorHAnsi" w:cstheme="majorHAnsi"/>
+          <w:noProof/>
+          <w:sz w:val="24"/>
+          <w:szCs w:val="24"/>
+          <w:lang w:val="pt-BR" w:bidi="ar-SA"/>
+        </w:rPr>
+        <w:t xml:space="preserve">2 – </w:t>
+      </w:r>
+      <w:r>
+        <w:rPr>
+          <w:rFonts w:asciiTheme="majorHAnsi" w:hAnsiTheme="majorHAnsi" w:cstheme="majorHAnsi"/>
+          <w:noProof/>
+          <w:sz w:val="24"/>
+          <w:szCs w:val="24"/>
+          <w:lang w:val="pt-BR" w:bidi="ar-SA"/>
+        </w:rPr>
+        <w:t>o cronograma em barras:</w:t>
+      </w:r>
+      <w:r>
+        <w:rPr>
+          <w:rFonts w:asciiTheme="majorHAnsi" w:hAnsiTheme="majorHAnsi" w:cstheme="majorHAnsi"/>
+          <w:noProof/>
+          <w:sz w:val="24"/>
+          <w:szCs w:val="24"/>
+          <w:lang w:val="pt-BR" w:bidi="ar-SA"/>
+        </w:rPr>
+        <w:t xml:space="preserve"> </w:t>
+      </w:r>
+      <w:r>
+        <w:rPr>
+          <w:rFonts w:asciiTheme="majorHAnsi" w:hAnsiTheme="majorHAnsi" w:cstheme="majorHAnsi"/>
+          <w:noProof/>
+          <w:sz w:val="24"/>
+          <w:szCs w:val="24"/>
+          <w:lang w:val="pt-BR" w:bidi="ar-SA"/>
+        </w:rPr>
+        <w:t>construído listando-se as atividades de um projeto em uma coluna e suas respectivas</w:t>
+      </w:r>
+      <w:r>
+        <w:rPr>
+          <w:rFonts w:asciiTheme="majorHAnsi" w:hAnsiTheme="majorHAnsi" w:cstheme="majorHAnsi"/>
+          <w:noProof/>
+          <w:sz w:val="24"/>
+          <w:szCs w:val="24"/>
+          <w:lang w:val="pt-BR" w:bidi="ar-SA"/>
+        </w:rPr>
+        <w:t xml:space="preserve"> </w:t>
+      </w:r>
+      <w:r>
+        <w:rPr>
+          <w:rFonts w:asciiTheme="majorHAnsi" w:hAnsiTheme="majorHAnsi" w:cstheme="majorHAnsi"/>
+          <w:noProof/>
+          <w:sz w:val="24"/>
+          <w:szCs w:val="24"/>
+          <w:lang w:val="pt-BR" w:bidi="ar-SA"/>
+        </w:rPr>
+        <w:t>durações representadas por barras horizontais.</w:t>
+      </w:r>
+    </w:p>
+    <w:p>
+      <w:pPr>
+        <w:spacing w:after="0" w:line="240" w:lineRule="auto"/>
+        <w:jc w:val="both"/>
+        <w:rPr>
+          <w:rFonts w:asciiTheme="majorHAnsi" w:hAnsiTheme="majorHAnsi" w:cstheme="majorHAnsi"/>
+          <w:noProof/>
+          <w:sz w:val="24"/>
+          <w:szCs w:val="24"/>
+          <w:lang w:val="pt-BR" w:bidi="ar-SA"/>
+        </w:rPr>
+      </w:pPr>
+    </w:p>
+    <w:p>
+      <w:pPr>
+        <w:spacing w:after="0" w:line="240" w:lineRule="auto"/>
+        <w:jc w:val="both"/>
+        <w:rPr>
+          <w:rFonts w:asciiTheme="majorHAnsi" w:hAnsiTheme="majorHAnsi" w:cstheme="majorHAnsi"/>
+          <w:noProof/>
+          <w:sz w:val="24"/>
+          <w:szCs w:val="24"/>
+          <w:lang w:val="pt-BR" w:bidi="ar-SA"/>
+        </w:rPr>
+      </w:pPr>
+      <w:r>
+        <w:rPr>
+          <w:rFonts w:asciiTheme="majorHAnsi" w:hAnsiTheme="majorHAnsi" w:cstheme="majorHAnsi"/>
+          <w:noProof/>
+          <w:sz w:val="24"/>
+          <w:szCs w:val="24"/>
+          <w:lang w:val="pt-BR" w:bidi="ar-SA"/>
+        </w:rPr>
+        <w:t>Cronograma Integrado Grantt – Pert/COM</w:t>
+      </w:r>
+    </w:p>
+    <w:p>
+      <w:pPr>
+        <w:spacing w:after="0" w:line="240" w:lineRule="auto"/>
+        <w:jc w:val="both"/>
+        <w:rPr>
+          <w:rFonts w:asciiTheme="majorHAnsi" w:hAnsiTheme="majorHAnsi" w:cstheme="majorHAnsi"/>
+          <w:noProof/>
+          <w:sz w:val="24"/>
+          <w:szCs w:val="24"/>
+          <w:lang w:val="pt-BR" w:bidi="ar-SA"/>
+        </w:rPr>
+      </w:pPr>
+      <w:r>
+        <w:rPr>
+          <w:rFonts w:asciiTheme="majorHAnsi" w:hAnsiTheme="majorHAnsi" w:cstheme="majorHAnsi"/>
+          <w:noProof/>
+          <w:sz w:val="24"/>
+          <w:szCs w:val="24"/>
+          <w:lang w:val="pt-BR" w:bidi="ar-SA"/>
+        </w:rPr>
+        <w:t>Roteiro do Planejamento:</w:t>
+      </w:r>
+    </w:p>
+    <w:p>
+      <w:pPr>
+        <w:spacing w:after="0" w:line="240" w:lineRule="auto"/>
+        <w:jc w:val="both"/>
+        <w:rPr>
+          <w:rFonts w:asciiTheme="majorHAnsi" w:hAnsiTheme="majorHAnsi" w:cstheme="majorHAnsi"/>
+          <w:noProof/>
+          <w:sz w:val="24"/>
+          <w:szCs w:val="24"/>
+          <w:lang w:val="pt-BR" w:bidi="ar-SA"/>
+        </w:rPr>
+      </w:pPr>
+    </w:p>
+    <w:p>
+      <w:pPr>
+        <w:spacing w:after="0" w:line="240" w:lineRule="auto"/>
+        <w:jc w:val="both"/>
+        <w:rPr>
+          <w:rFonts w:asciiTheme="majorHAnsi" w:hAnsiTheme="majorHAnsi" w:cstheme="majorHAnsi"/>
+          <w:noProof/>
+          <w:sz w:val="24"/>
+          <w:szCs w:val="24"/>
+          <w:lang w:val="pt-BR" w:bidi="ar-SA"/>
+        </w:rPr>
+      </w:pPr>
+      <w:r>
+        <w:rPr>
+          <w:rFonts w:asciiTheme="majorHAnsi" w:hAnsiTheme="majorHAnsi" w:cstheme="majorHAnsi"/>
+          <w:noProof/>
+          <w:sz w:val="24"/>
+          <w:szCs w:val="24"/>
+          <w:lang w:val="pt-BR" w:bidi="ar-SA"/>
+        </w:rPr>
+        <w:t>1 – identificação das atividades;</w:t>
+      </w:r>
+    </w:p>
+    <w:p>
+      <w:pPr>
+        <w:spacing w:after="0" w:line="240" w:lineRule="auto"/>
+        <w:jc w:val="both"/>
+        <w:rPr>
+          <w:rFonts w:asciiTheme="majorHAnsi" w:hAnsiTheme="majorHAnsi" w:cstheme="majorHAnsi"/>
+          <w:noProof/>
+          <w:sz w:val="24"/>
+          <w:szCs w:val="24"/>
+          <w:lang w:val="pt-BR" w:bidi="ar-SA"/>
+        </w:rPr>
+      </w:pPr>
+      <w:r>
+        <w:rPr>
+          <w:rFonts w:asciiTheme="majorHAnsi" w:hAnsiTheme="majorHAnsi" w:cstheme="majorHAnsi"/>
+          <w:noProof/>
+          <w:sz w:val="24"/>
+          <w:szCs w:val="24"/>
+          <w:lang w:val="pt-BR" w:bidi="ar-SA"/>
+        </w:rPr>
+        <w:t>2 – definifição das durações;</w:t>
+      </w:r>
+    </w:p>
+    <w:p>
+      <w:pPr>
+        <w:spacing w:after="0" w:line="240" w:lineRule="auto"/>
+        <w:jc w:val="both"/>
+        <w:rPr>
+          <w:rFonts w:asciiTheme="majorHAnsi" w:hAnsiTheme="majorHAnsi" w:cstheme="majorHAnsi"/>
+          <w:noProof/>
+          <w:sz w:val="24"/>
+          <w:szCs w:val="24"/>
+          <w:lang w:val="pt-BR" w:bidi="ar-SA"/>
+        </w:rPr>
+      </w:pPr>
+      <w:r>
+        <w:rPr>
+          <w:rFonts w:asciiTheme="majorHAnsi" w:hAnsiTheme="majorHAnsi" w:cstheme="majorHAnsi"/>
+          <w:noProof/>
+          <w:sz w:val="24"/>
+          <w:szCs w:val="24"/>
+          <w:lang w:val="pt-BR" w:bidi="ar-SA"/>
+        </w:rPr>
+        <w:t>3 – definição de precedência;</w:t>
+      </w:r>
+    </w:p>
+    <w:p>
+      <w:pPr>
+        <w:spacing w:after="0" w:line="240" w:lineRule="auto"/>
+        <w:jc w:val="both"/>
+        <w:rPr>
+          <w:rFonts w:asciiTheme="majorHAnsi" w:hAnsiTheme="majorHAnsi" w:cstheme="majorHAnsi"/>
+          <w:noProof/>
+          <w:sz w:val="24"/>
+          <w:szCs w:val="24"/>
+          <w:lang w:val="pt-BR" w:bidi="ar-SA"/>
+        </w:rPr>
+      </w:pPr>
+      <w:r>
+        <w:rPr>
+          <w:rFonts w:asciiTheme="majorHAnsi" w:hAnsiTheme="majorHAnsi" w:cstheme="majorHAnsi"/>
+          <w:noProof/>
+          <w:sz w:val="24"/>
+          <w:szCs w:val="24"/>
+          <w:lang w:val="pt-BR" w:bidi="ar-SA"/>
+        </w:rPr>
+        <w:t>4 – montagem do diagrama de rede;</w:t>
+      </w:r>
+    </w:p>
+    <w:p>
+      <w:pPr>
+        <w:spacing w:after="0" w:line="240" w:lineRule="auto"/>
+        <w:jc w:val="both"/>
+        <w:rPr>
+          <w:rFonts w:asciiTheme="majorHAnsi" w:hAnsiTheme="majorHAnsi" w:cstheme="majorHAnsi"/>
+          <w:noProof/>
+          <w:sz w:val="24"/>
+          <w:szCs w:val="24"/>
+          <w:lang w:val="pt-BR" w:bidi="ar-SA"/>
+        </w:rPr>
+      </w:pPr>
+      <w:r>
+        <w:rPr>
+          <w:rFonts w:asciiTheme="majorHAnsi" w:hAnsiTheme="majorHAnsi" w:cstheme="majorHAnsi"/>
+          <w:noProof/>
+          <w:sz w:val="24"/>
+          <w:szCs w:val="24"/>
+          <w:lang w:val="pt-BR" w:bidi="ar-SA"/>
+        </w:rPr>
+        <w:t>5 – identificação do caminho crítico;</w:t>
+      </w:r>
+    </w:p>
+    <w:p>
+      <w:pPr>
+        <w:spacing w:after="0" w:line="240" w:lineRule="auto"/>
+        <w:jc w:val="both"/>
+        <w:rPr>
+          <w:rFonts w:asciiTheme="majorHAnsi" w:hAnsiTheme="majorHAnsi" w:cstheme="majorHAnsi"/>
+          <w:noProof/>
+          <w:sz w:val="24"/>
+          <w:szCs w:val="24"/>
+          <w:lang w:val="pt-BR" w:bidi="ar-SA"/>
+        </w:rPr>
+      </w:pPr>
+      <w:r>
+        <w:rPr>
+          <w:rFonts w:asciiTheme="majorHAnsi" w:hAnsiTheme="majorHAnsi" w:cstheme="majorHAnsi"/>
+          <w:noProof/>
+          <w:sz w:val="24"/>
+          <w:szCs w:val="24"/>
+          <w:lang w:val="pt-BR" w:bidi="ar-SA"/>
+        </w:rPr>
+        <w:t>6 – geração do cronograma e cálculo das folgas.</w:t>
+      </w:r>
+    </w:p>
+    <w:p>
+      <w:pPr>
+        <w:spacing w:after="0" w:line="240" w:lineRule="auto"/>
+        <w:jc w:val="both"/>
+        <w:rPr>
+          <w:rFonts w:asciiTheme="majorHAnsi" w:hAnsiTheme="majorHAnsi" w:cstheme="majorHAnsi"/>
+          <w:noProof/>
+          <w:sz w:val="24"/>
+          <w:szCs w:val="24"/>
+          <w:lang w:val="pt-BR" w:bidi="ar-SA"/>
+        </w:rPr>
+      </w:pPr>
+    </w:p>
+    <w:tbl>
+      <w:tblPr>
+        <w:tblStyle w:val="Tabelacomgrade"/>
+        <w:tblW w:w="0" w:type="auto"/>
+        <w:tblLook w:val="04A0" w:firstRow="1" w:lastRow="0" w:firstColumn="1" w:lastColumn="0" w:noHBand="0" w:noVBand="1"/>
+      </w:tblPr>
+      <w:tblGrid>
+        <w:gridCol w:w="8720"/>
+      </w:tblGrid>
+      <w:tr>
+        <w:tc>
+          <w:tcPr>
+            <w:tcW w:w="8720" w:type="dxa"/>
+          </w:tcPr>
+          <w:p>
+            <w:pPr>
+              <w:spacing w:after="0" w:line="240" w:lineRule="auto"/>
+              <w:jc w:val="both"/>
+              <w:rPr>
+                <w:rFonts w:asciiTheme="majorHAnsi" w:hAnsiTheme="majorHAnsi" w:cstheme="majorHAnsi"/>
+                <w:noProof/>
+                <w:sz w:val="24"/>
+                <w:szCs w:val="24"/>
+                <w:lang w:val="pt-BR" w:bidi="ar-SA"/>
+              </w:rPr>
+            </w:pPr>
+          </w:p>
+        </w:tc>
+      </w:tr>
+    </w:tbl>
+    <w:p>
+      <w:pPr>
+        <w:spacing w:after="0" w:line="240" w:lineRule="auto"/>
+        <w:jc w:val="both"/>
+        <w:rPr>
+          <w:rFonts w:asciiTheme="majorHAnsi" w:hAnsiTheme="majorHAnsi" w:cstheme="majorHAnsi"/>
+          <w:noProof/>
+          <w:sz w:val="24"/>
+          <w:szCs w:val="24"/>
+          <w:lang w:val="pt-BR" w:bidi="ar-SA"/>
+        </w:rPr>
+      </w:pPr>
+    </w:p>
+    <w:p>
+      <w:pPr>
+        <w:spacing w:after="0" w:line="240" w:lineRule="auto"/>
+        <w:jc w:val="both"/>
+        <w:rPr>
+          <w:rFonts w:asciiTheme="majorHAnsi" w:hAnsiTheme="majorHAnsi" w:cstheme="majorHAnsi"/>
+          <w:noProof/>
+          <w:sz w:val="24"/>
+          <w:szCs w:val="24"/>
+          <w:lang w:val="pt-BR" w:bidi="ar-SA"/>
+        </w:rPr>
+      </w:pPr>
+    </w:p>
+    <w:p>
+      <w:pPr>
+        <w:spacing w:after="0" w:line="240" w:lineRule="auto"/>
+        <w:jc w:val="both"/>
+        <w:rPr>
+          <w:rFonts w:asciiTheme="majorHAnsi" w:hAnsiTheme="majorHAnsi" w:cstheme="majorHAnsi"/>
           <w:b/>
           <w:noProof/>
           <w:sz w:val="24"/>
@@ -1904,9 +2447,920 @@
           <w:szCs w:val="24"/>
           <w:lang w:val="pt-BR" w:bidi="ar-SA"/>
         </w:rPr>
-        <w:lastRenderedPageBreak/>
         <w:t xml:space="preserve">Unidade 03 – Modelagem </w:t>
       </w:r>
+    </w:p>
+    <w:p>
+      <w:pPr>
+        <w:spacing w:after="0" w:line="240" w:lineRule="auto"/>
+        <w:jc w:val="both"/>
+        <w:rPr>
+          <w:rFonts w:asciiTheme="majorHAnsi" w:hAnsiTheme="majorHAnsi" w:cstheme="majorHAnsi"/>
+          <w:noProof/>
+          <w:sz w:val="24"/>
+          <w:szCs w:val="24"/>
+          <w:lang w:val="pt-BR" w:bidi="ar-SA"/>
+        </w:rPr>
+      </w:pPr>
+    </w:p>
+    <w:p>
+      <w:pPr>
+        <w:spacing w:after="0" w:line="240" w:lineRule="auto"/>
+        <w:jc w:val="both"/>
+        <w:rPr>
+          <w:rFonts w:asciiTheme="majorHAnsi" w:hAnsiTheme="majorHAnsi" w:cstheme="majorHAnsi"/>
+          <w:noProof/>
+          <w:sz w:val="24"/>
+          <w:szCs w:val="24"/>
+          <w:lang w:val="pt-BR" w:bidi="ar-SA"/>
+        </w:rPr>
+      </w:pPr>
+      <w:r>
+        <w:rPr>
+          <w:rFonts w:asciiTheme="majorHAnsi" w:hAnsiTheme="majorHAnsi" w:cstheme="majorHAnsi"/>
+          <w:noProof/>
+          <w:sz w:val="24"/>
+          <w:szCs w:val="24"/>
+          <w:lang w:val="pt-BR" w:bidi="ar-SA"/>
+        </w:rPr>
+        <w:t>PLANEJAMENTO</w:t>
+      </w:r>
+      <w:r>
+        <w:rPr>
+          <w:rFonts w:asciiTheme="majorHAnsi" w:hAnsiTheme="majorHAnsi" w:cstheme="majorHAnsi"/>
+          <w:noProof/>
+          <w:sz w:val="24"/>
+          <w:szCs w:val="24"/>
+          <w:lang w:val="pt-BR" w:bidi="ar-SA"/>
+        </w:rPr>
+        <w:t xml:space="preserve"> - </w:t>
+      </w:r>
+      <w:r>
+        <w:rPr>
+          <w:rFonts w:asciiTheme="majorHAnsi" w:hAnsiTheme="majorHAnsi" w:cstheme="majorHAnsi"/>
+          <w:noProof/>
+          <w:sz w:val="24"/>
+          <w:szCs w:val="24"/>
+          <w:lang w:val="pt-BR" w:bidi="ar-SA"/>
+        </w:rPr>
+        <w:t>Integração / Colaboração</w:t>
+      </w:r>
+    </w:p>
+    <w:p>
+      <w:pPr>
+        <w:spacing w:after="0" w:line="240" w:lineRule="auto"/>
+        <w:jc w:val="both"/>
+        <w:rPr>
+          <w:rFonts w:asciiTheme="majorHAnsi" w:hAnsiTheme="majorHAnsi" w:cstheme="majorHAnsi"/>
+          <w:noProof/>
+          <w:sz w:val="24"/>
+          <w:szCs w:val="24"/>
+          <w:lang w:val="pt-BR" w:bidi="ar-SA"/>
+        </w:rPr>
+      </w:pPr>
+    </w:p>
+    <w:p>
+      <w:pPr>
+        <w:spacing w:after="0" w:line="240" w:lineRule="auto"/>
+        <w:jc w:val="both"/>
+        <w:rPr>
+          <w:rFonts w:asciiTheme="majorHAnsi" w:hAnsiTheme="majorHAnsi" w:cstheme="majorHAnsi"/>
+          <w:noProof/>
+          <w:sz w:val="24"/>
+          <w:szCs w:val="24"/>
+          <w:lang w:val="pt-BR" w:bidi="ar-SA"/>
+        </w:rPr>
+      </w:pPr>
+      <w:r>
+        <w:rPr>
+          <w:rFonts w:asciiTheme="majorHAnsi" w:hAnsiTheme="majorHAnsi" w:cstheme="majorHAnsi"/>
+          <w:noProof/>
+          <w:sz w:val="24"/>
+          <w:szCs w:val="24"/>
+          <w:lang w:val="pt-BR" w:bidi="ar-SA"/>
+        </w:rPr>
+        <w:t>O desenvolvimento de projetos em BIM abrange</w:t>
+      </w:r>
+      <w:r>
+        <w:rPr>
+          <w:rFonts w:asciiTheme="majorHAnsi" w:hAnsiTheme="majorHAnsi" w:cstheme="majorHAnsi"/>
+          <w:noProof/>
+          <w:sz w:val="24"/>
+          <w:szCs w:val="24"/>
+          <w:lang w:val="pt-BR" w:bidi="ar-SA"/>
+        </w:rPr>
+        <w:t xml:space="preserve"> </w:t>
+      </w:r>
+      <w:r>
+        <w:rPr>
+          <w:rFonts w:asciiTheme="majorHAnsi" w:hAnsiTheme="majorHAnsi" w:cstheme="majorHAnsi"/>
+          <w:noProof/>
+          <w:sz w:val="24"/>
+          <w:szCs w:val="24"/>
+          <w:lang w:val="pt-BR" w:bidi="ar-SA"/>
+        </w:rPr>
+        <w:t>uma diversidade de agentes e organizações.</w:t>
+      </w:r>
+      <w:r>
+        <w:rPr>
+          <w:rFonts w:asciiTheme="majorHAnsi" w:hAnsiTheme="majorHAnsi" w:cstheme="majorHAnsi"/>
+          <w:noProof/>
+          <w:sz w:val="24"/>
+          <w:szCs w:val="24"/>
+          <w:lang w:val="pt-BR" w:bidi="ar-SA"/>
+        </w:rPr>
+        <w:t xml:space="preserve"> </w:t>
+      </w:r>
+      <w:r>
+        <w:rPr>
+          <w:rFonts w:asciiTheme="majorHAnsi" w:hAnsiTheme="majorHAnsi" w:cstheme="majorHAnsi"/>
+          <w:noProof/>
+          <w:sz w:val="24"/>
+          <w:szCs w:val="24"/>
+          <w:lang w:val="pt-BR" w:bidi="ar-SA"/>
+        </w:rPr>
+        <w:t>Especialmente na Industria da Construção Civil, na</w:t>
+      </w:r>
+      <w:r>
+        <w:rPr>
+          <w:rFonts w:asciiTheme="majorHAnsi" w:hAnsiTheme="majorHAnsi" w:cstheme="majorHAnsi"/>
+          <w:noProof/>
+          <w:sz w:val="24"/>
+          <w:szCs w:val="24"/>
+          <w:lang w:val="pt-BR" w:bidi="ar-SA"/>
+        </w:rPr>
+        <w:t xml:space="preserve"> </w:t>
+      </w:r>
+      <w:r>
+        <w:rPr>
+          <w:rFonts w:asciiTheme="majorHAnsi" w:hAnsiTheme="majorHAnsi" w:cstheme="majorHAnsi"/>
+          <w:noProof/>
+          <w:sz w:val="24"/>
+          <w:szCs w:val="24"/>
+          <w:lang w:val="pt-BR" w:bidi="ar-SA"/>
+        </w:rPr>
+        <w:t>totalidade dos processos, as empresas inseridas</w:t>
+      </w:r>
+      <w:r>
+        <w:rPr>
+          <w:rFonts w:asciiTheme="majorHAnsi" w:hAnsiTheme="majorHAnsi" w:cstheme="majorHAnsi"/>
+          <w:noProof/>
+          <w:sz w:val="24"/>
+          <w:szCs w:val="24"/>
+          <w:lang w:val="pt-BR" w:bidi="ar-SA"/>
+        </w:rPr>
+        <w:t xml:space="preserve"> </w:t>
+      </w:r>
+      <w:r>
+        <w:rPr>
+          <w:rFonts w:asciiTheme="majorHAnsi" w:hAnsiTheme="majorHAnsi" w:cstheme="majorHAnsi"/>
+          <w:noProof/>
+          <w:sz w:val="24"/>
+          <w:szCs w:val="24"/>
+          <w:lang w:val="pt-BR" w:bidi="ar-SA"/>
+        </w:rPr>
+        <w:t>neste segmento realizam seus processos de</w:t>
+      </w:r>
+      <w:r>
+        <w:rPr>
+          <w:rFonts w:asciiTheme="majorHAnsi" w:hAnsiTheme="majorHAnsi" w:cstheme="majorHAnsi"/>
+          <w:noProof/>
+          <w:sz w:val="24"/>
+          <w:szCs w:val="24"/>
+          <w:lang w:val="pt-BR" w:bidi="ar-SA"/>
+        </w:rPr>
+        <w:t xml:space="preserve"> </w:t>
+      </w:r>
+      <w:r>
+        <w:rPr>
+          <w:rFonts w:asciiTheme="majorHAnsi" w:hAnsiTheme="majorHAnsi" w:cstheme="majorHAnsi"/>
+          <w:noProof/>
+          <w:sz w:val="24"/>
+          <w:szCs w:val="24"/>
+          <w:lang w:val="pt-BR" w:bidi="ar-SA"/>
+        </w:rPr>
+        <w:t>maneira parcial.</w:t>
+      </w:r>
+    </w:p>
+    <w:p>
+      <w:pPr>
+        <w:spacing w:after="0" w:line="240" w:lineRule="auto"/>
+        <w:jc w:val="both"/>
+        <w:rPr>
+          <w:rFonts w:asciiTheme="majorHAnsi" w:hAnsiTheme="majorHAnsi" w:cstheme="majorHAnsi"/>
+          <w:noProof/>
+          <w:sz w:val="24"/>
+          <w:szCs w:val="24"/>
+          <w:lang w:val="pt-BR" w:bidi="ar-SA"/>
+        </w:rPr>
+      </w:pPr>
+      <w:r>
+        <w:rPr>
+          <w:rFonts w:asciiTheme="majorHAnsi" w:hAnsiTheme="majorHAnsi" w:cstheme="majorHAnsi"/>
+          <w:noProof/>
+          <w:sz w:val="24"/>
+          <w:szCs w:val="24"/>
+          <w:lang w:val="pt-BR" w:bidi="ar-SA"/>
+        </w:rPr>
+        <w:tab/>
+        <w:t xml:space="preserve"> </w:t>
+      </w:r>
+      <w:r>
+        <w:rPr>
+          <w:rFonts w:asciiTheme="majorHAnsi" w:hAnsiTheme="majorHAnsi" w:cstheme="majorHAnsi"/>
+          <w:noProof/>
+          <w:sz w:val="24"/>
+          <w:szCs w:val="24"/>
+          <w:lang w:val="pt-BR" w:bidi="ar-SA"/>
+        </w:rPr>
+        <w:tab/>
+        <w:t xml:space="preserve"> </w:t>
+      </w:r>
+      <w:r>
+        <w:rPr>
+          <w:rFonts w:asciiTheme="majorHAnsi" w:hAnsiTheme="majorHAnsi" w:cstheme="majorHAnsi"/>
+          <w:noProof/>
+          <w:sz w:val="24"/>
+          <w:szCs w:val="24"/>
+          <w:lang w:val="pt-BR" w:bidi="ar-SA"/>
+        </w:rPr>
+        <w:tab/>
+        <w:t xml:space="preserve"> </w:t>
+      </w:r>
+      <w:r>
+        <w:rPr>
+          <w:rFonts w:asciiTheme="majorHAnsi" w:hAnsiTheme="majorHAnsi" w:cstheme="majorHAnsi"/>
+          <w:noProof/>
+          <w:sz w:val="24"/>
+          <w:szCs w:val="24"/>
+          <w:lang w:val="pt-BR" w:bidi="ar-SA"/>
+        </w:rPr>
+        <w:tab/>
+        <w:t xml:space="preserve"> necessidade de INTEGRAÇÃO</w:t>
+      </w:r>
+    </w:p>
+    <w:p>
+      <w:pPr>
+        <w:spacing w:after="0" w:line="240" w:lineRule="auto"/>
+        <w:jc w:val="both"/>
+        <w:rPr>
+          <w:rFonts w:asciiTheme="majorHAnsi" w:hAnsiTheme="majorHAnsi" w:cstheme="majorHAnsi"/>
+          <w:noProof/>
+          <w:sz w:val="24"/>
+          <w:szCs w:val="24"/>
+          <w:lang w:val="pt-BR" w:bidi="ar-SA"/>
+        </w:rPr>
+      </w:pPr>
+    </w:p>
+    <w:p>
+      <w:pPr>
+        <w:spacing w:after="0" w:line="240" w:lineRule="auto"/>
+        <w:jc w:val="both"/>
+        <w:rPr>
+          <w:rFonts w:asciiTheme="majorHAnsi" w:hAnsiTheme="majorHAnsi" w:cstheme="majorHAnsi"/>
+          <w:noProof/>
+          <w:sz w:val="24"/>
+          <w:szCs w:val="24"/>
+          <w:lang w:val="pt-BR" w:bidi="ar-SA"/>
+        </w:rPr>
+      </w:pPr>
+      <w:r>
+        <w:rPr>
+          <w:rFonts w:asciiTheme="majorHAnsi" w:hAnsiTheme="majorHAnsi" w:cstheme="majorHAnsi"/>
+          <w:noProof/>
+          <w:sz w:val="24"/>
+          <w:szCs w:val="24"/>
+          <w:lang w:val="pt-BR" w:bidi="ar-SA"/>
+        </w:rPr>
+        <w:t>Diversidade de pessoas e equipes distintas trabalho integrado e colaborativo. Exige definição de limites de atuação; regras e responsabilidades PREMISSAS e DIRETRIZES.</w:t>
+      </w:r>
+    </w:p>
+    <w:p>
+      <w:pPr>
+        <w:spacing w:after="0" w:line="240" w:lineRule="auto"/>
+        <w:jc w:val="both"/>
+        <w:rPr>
+          <w:rFonts w:asciiTheme="majorHAnsi" w:hAnsiTheme="majorHAnsi" w:cstheme="majorHAnsi"/>
+          <w:noProof/>
+          <w:sz w:val="24"/>
+          <w:szCs w:val="24"/>
+          <w:lang w:val="pt-BR" w:bidi="ar-SA"/>
+        </w:rPr>
+      </w:pPr>
+    </w:p>
+    <w:p>
+      <w:pPr>
+        <w:spacing w:after="0" w:line="240" w:lineRule="auto"/>
+        <w:jc w:val="both"/>
+        <w:rPr>
+          <w:rFonts w:asciiTheme="majorHAnsi" w:hAnsiTheme="majorHAnsi" w:cstheme="majorHAnsi"/>
+          <w:noProof/>
+          <w:sz w:val="24"/>
+          <w:szCs w:val="24"/>
+          <w:lang w:val="pt-BR" w:bidi="ar-SA"/>
+        </w:rPr>
+      </w:pPr>
+      <w:r>
+        <w:rPr>
+          <w:rFonts w:asciiTheme="majorHAnsi" w:hAnsiTheme="majorHAnsi" w:cstheme="majorHAnsi"/>
+          <w:noProof/>
+          <w:sz w:val="24"/>
+          <w:szCs w:val="24"/>
+          <w:lang w:val="pt-BR" w:bidi="ar-SA"/>
+        </w:rPr>
+        <w:t>Premissas e Diretrizes (CBIC,2016):</w:t>
+      </w:r>
+      <w:r>
+        <w:rPr>
+          <w:rFonts w:asciiTheme="majorHAnsi" w:hAnsiTheme="majorHAnsi" w:cstheme="majorHAnsi"/>
+          <w:noProof/>
+          <w:sz w:val="24"/>
+          <w:szCs w:val="24"/>
+          <w:lang w:val="pt-BR" w:bidi="ar-SA"/>
+        </w:rPr>
+        <w:cr/>
+      </w:r>
+    </w:p>
+    <w:p>
+      <w:pPr>
+        <w:spacing w:after="0" w:line="240" w:lineRule="auto"/>
+        <w:jc w:val="both"/>
+        <w:rPr>
+          <w:rFonts w:asciiTheme="majorHAnsi" w:hAnsiTheme="majorHAnsi" w:cstheme="majorHAnsi"/>
+          <w:noProof/>
+          <w:sz w:val="24"/>
+          <w:szCs w:val="24"/>
+          <w:lang w:val="pt-BR" w:bidi="ar-SA"/>
+        </w:rPr>
+      </w:pPr>
+      <w:r>
+        <w:rPr>
+          <w:rFonts w:asciiTheme="majorHAnsi" w:hAnsiTheme="majorHAnsi" w:cstheme="majorHAnsi"/>
+          <w:noProof/>
+          <w:sz w:val="24"/>
+          <w:szCs w:val="24"/>
+          <w:lang w:val="pt-BR" w:bidi="ar-SA"/>
+        </w:rPr>
+        <w:t>1 – detalhamento prévio definindo: qual a função de cada agente; quais os momentos de atuação; sequenciamento de ações; identificar todas as interfaces de informações entre os agentes atuantes;</w:t>
+      </w:r>
+    </w:p>
+    <w:p>
+      <w:pPr>
+        <w:spacing w:after="0" w:line="240" w:lineRule="auto"/>
+        <w:jc w:val="both"/>
+        <w:rPr>
+          <w:rFonts w:asciiTheme="majorHAnsi" w:hAnsiTheme="majorHAnsi" w:cstheme="majorHAnsi"/>
+          <w:noProof/>
+          <w:sz w:val="24"/>
+          <w:szCs w:val="24"/>
+          <w:lang w:val="pt-BR" w:bidi="ar-SA"/>
+        </w:rPr>
+      </w:pPr>
+      <w:r>
+        <w:rPr>
+          <w:rFonts w:asciiTheme="majorHAnsi" w:hAnsiTheme="majorHAnsi" w:cstheme="majorHAnsi"/>
+          <w:noProof/>
+          <w:sz w:val="24"/>
+          <w:szCs w:val="24"/>
+          <w:lang w:val="pt-BR" w:bidi="ar-SA"/>
+        </w:rPr>
+        <w:t>Softwares e soluções que serão utilizados por cada uma das partes envolvidas.</w:t>
+      </w:r>
+    </w:p>
+    <w:p>
+      <w:pPr>
+        <w:spacing w:after="0" w:line="240" w:lineRule="auto"/>
+        <w:jc w:val="both"/>
+        <w:rPr>
+          <w:rFonts w:asciiTheme="majorHAnsi" w:hAnsiTheme="majorHAnsi" w:cstheme="majorHAnsi"/>
+          <w:noProof/>
+          <w:sz w:val="24"/>
+          <w:szCs w:val="24"/>
+          <w:lang w:val="pt-BR" w:bidi="ar-SA"/>
+        </w:rPr>
+      </w:pPr>
+    </w:p>
+    <w:p>
+      <w:pPr>
+        <w:spacing w:after="0" w:line="240" w:lineRule="auto"/>
+        <w:jc w:val="both"/>
+        <w:rPr>
+          <w:rFonts w:asciiTheme="majorHAnsi" w:hAnsiTheme="majorHAnsi" w:cstheme="majorHAnsi"/>
+          <w:noProof/>
+          <w:sz w:val="24"/>
+          <w:szCs w:val="24"/>
+          <w:lang w:val="pt-BR" w:bidi="ar-SA"/>
+        </w:rPr>
+      </w:pPr>
+      <w:r>
+        <w:rPr>
+          <w:rFonts w:asciiTheme="majorHAnsi" w:hAnsiTheme="majorHAnsi" w:cstheme="majorHAnsi"/>
+          <w:noProof/>
+          <w:sz w:val="24"/>
+          <w:szCs w:val="24"/>
+          <w:lang w:val="pt-BR" w:bidi="ar-SA"/>
+        </w:rPr>
+        <w:t>Interoperabilidade – habilidade que um conjunto de sistemas ou componentes possuem para troca e utilização de informações. Permite que a utilização de diferentes sistemas computacionais sejam interligados por diferentes tipos de redes locais e remotas.</w:t>
+      </w:r>
+    </w:p>
+    <w:p>
+      <w:pPr>
+        <w:spacing w:after="0" w:line="240" w:lineRule="auto"/>
+        <w:jc w:val="both"/>
+        <w:rPr>
+          <w:rFonts w:asciiTheme="majorHAnsi" w:hAnsiTheme="majorHAnsi" w:cstheme="majorHAnsi"/>
+          <w:noProof/>
+          <w:sz w:val="24"/>
+          <w:szCs w:val="24"/>
+          <w:lang w:val="pt-BR" w:bidi="ar-SA"/>
+        </w:rPr>
+      </w:pPr>
+    </w:p>
+    <w:p>
+      <w:pPr>
+        <w:spacing w:after="0" w:line="240" w:lineRule="auto"/>
+        <w:jc w:val="both"/>
+        <w:rPr>
+          <w:rFonts w:asciiTheme="majorHAnsi" w:hAnsiTheme="majorHAnsi" w:cstheme="majorHAnsi"/>
+          <w:noProof/>
+          <w:sz w:val="24"/>
+          <w:szCs w:val="24"/>
+          <w:lang w:val="pt-BR" w:bidi="ar-SA"/>
+        </w:rPr>
+      </w:pPr>
+      <w:r>
+        <w:rPr>
+          <w:rFonts w:asciiTheme="majorHAnsi" w:hAnsiTheme="majorHAnsi" w:cstheme="majorHAnsi"/>
+          <w:noProof/>
+          <w:sz w:val="24"/>
+          <w:szCs w:val="24"/>
+          <w:lang w:val="pt-BR" w:bidi="ar-SA"/>
+        </w:rPr>
+        <w:t>Pode ser entendida como a capacidade de identificar os dados necessários para serem passados entre aplicativos. Para que seja efetiva, a interoperabilidade requer a implementação de um padrão de protocolo internacional de troca de dados nos aplicativos e nos processos de projeto.</w:t>
+      </w:r>
+    </w:p>
+    <w:p>
+      <w:pPr>
+        <w:spacing w:after="0" w:line="240" w:lineRule="auto"/>
+        <w:jc w:val="both"/>
+        <w:rPr>
+          <w:rFonts w:asciiTheme="majorHAnsi" w:hAnsiTheme="majorHAnsi" w:cstheme="majorHAnsi"/>
+          <w:noProof/>
+          <w:sz w:val="24"/>
+          <w:szCs w:val="24"/>
+          <w:lang w:val="pt-BR" w:bidi="ar-SA"/>
+        </w:rPr>
+      </w:pPr>
+    </w:p>
+    <w:p>
+      <w:pPr>
+        <w:spacing w:after="0" w:line="240" w:lineRule="auto"/>
+        <w:jc w:val="both"/>
+        <w:rPr>
+          <w:rFonts w:asciiTheme="majorHAnsi" w:hAnsiTheme="majorHAnsi" w:cstheme="majorHAnsi"/>
+          <w:noProof/>
+          <w:sz w:val="24"/>
+          <w:szCs w:val="24"/>
+          <w:lang w:val="pt-BR" w:bidi="ar-SA"/>
+        </w:rPr>
+      </w:pPr>
+      <w:r>
+        <w:rPr>
+          <w:rFonts w:asciiTheme="majorHAnsi" w:hAnsiTheme="majorHAnsi" w:cstheme="majorHAnsi"/>
+          <w:noProof/>
+          <w:sz w:val="24"/>
+          <w:szCs w:val="24"/>
+          <w:lang w:val="pt-BR" w:bidi="ar-SA"/>
+        </w:rPr>
+        <w:t>Representa a necessidade de passar dados entre aplicações, permitindo que múltiplos tipos de especialistas e aplicações contribuam para o trabalho em questão.</w:t>
+      </w:r>
+    </w:p>
+    <w:p>
+      <w:pPr>
+        <w:spacing w:after="0" w:line="240" w:lineRule="auto"/>
+        <w:jc w:val="both"/>
+        <w:rPr>
+          <w:rFonts w:asciiTheme="majorHAnsi" w:hAnsiTheme="majorHAnsi" w:cstheme="majorHAnsi"/>
+          <w:noProof/>
+          <w:sz w:val="24"/>
+          <w:szCs w:val="24"/>
+          <w:lang w:val="pt-BR" w:bidi="ar-SA"/>
+        </w:rPr>
+      </w:pPr>
+    </w:p>
+    <w:p>
+      <w:pPr>
+        <w:spacing w:after="0" w:line="240" w:lineRule="auto"/>
+        <w:jc w:val="both"/>
+        <w:rPr>
+          <w:rFonts w:asciiTheme="majorHAnsi" w:hAnsiTheme="majorHAnsi" w:cstheme="majorHAnsi"/>
+          <w:noProof/>
+          <w:sz w:val="24"/>
+          <w:szCs w:val="24"/>
+          <w:lang w:val="pt-BR" w:bidi="ar-SA"/>
+        </w:rPr>
+      </w:pPr>
+      <w:r>
+        <w:rPr>
+          <w:rFonts w:asciiTheme="majorHAnsi" w:hAnsiTheme="majorHAnsi" w:cstheme="majorHAnsi"/>
+          <w:noProof/>
+          <w:sz w:val="24"/>
+          <w:szCs w:val="24"/>
+          <w:lang w:val="pt-BR" w:bidi="ar-SA"/>
+        </w:rPr>
+        <w:t>Para a passagem de dados entre aplicativos são utilizados arquivos baseados em diferentes formatos de troca. Alguns destes aplicativos apresentam maior capacidade de interoperabilidade.</w:t>
+      </w:r>
+    </w:p>
+    <w:p>
+      <w:pPr>
+        <w:spacing w:after="0" w:line="240" w:lineRule="auto"/>
+        <w:jc w:val="both"/>
+        <w:rPr>
+          <w:rFonts w:asciiTheme="majorHAnsi" w:hAnsiTheme="majorHAnsi" w:cstheme="majorHAnsi"/>
+          <w:noProof/>
+          <w:sz w:val="24"/>
+          <w:szCs w:val="24"/>
+          <w:lang w:val="pt-BR" w:bidi="ar-SA"/>
+        </w:rPr>
+      </w:pPr>
+    </w:p>
+    <w:p>
+      <w:pPr>
+        <w:spacing w:after="0" w:line="240" w:lineRule="auto"/>
+        <w:jc w:val="both"/>
+        <w:rPr>
+          <w:rFonts w:asciiTheme="majorHAnsi" w:hAnsiTheme="majorHAnsi" w:cstheme="majorHAnsi"/>
+          <w:noProof/>
+          <w:sz w:val="24"/>
+          <w:szCs w:val="24"/>
+          <w:lang w:val="pt-BR" w:bidi="ar-SA"/>
+        </w:rPr>
+      </w:pPr>
+      <w:r>
+        <w:rPr>
+          <w:rFonts w:asciiTheme="majorHAnsi" w:hAnsiTheme="majorHAnsi" w:cstheme="majorHAnsi"/>
+          <w:noProof/>
+          <w:sz w:val="24"/>
+          <w:szCs w:val="24"/>
+          <w:lang w:val="pt-BR" w:bidi="ar-SA"/>
+        </w:rPr>
+        <w:t>Tipos de Troca de Informações :</w:t>
+      </w:r>
+    </w:p>
+    <w:p>
+      <w:pPr>
+        <w:spacing w:after="0" w:line="240" w:lineRule="auto"/>
+        <w:jc w:val="both"/>
+        <w:rPr>
+          <w:rFonts w:asciiTheme="majorHAnsi" w:hAnsiTheme="majorHAnsi" w:cstheme="majorHAnsi"/>
+          <w:noProof/>
+          <w:sz w:val="24"/>
+          <w:szCs w:val="24"/>
+          <w:lang w:val="pt-BR" w:bidi="ar-SA"/>
+        </w:rPr>
+      </w:pPr>
+    </w:p>
+    <w:p>
+      <w:pPr>
+        <w:spacing w:after="0" w:line="240" w:lineRule="auto"/>
+        <w:jc w:val="both"/>
+        <w:rPr>
+          <w:rFonts w:asciiTheme="majorHAnsi" w:hAnsiTheme="majorHAnsi" w:cstheme="majorHAnsi"/>
+          <w:noProof/>
+          <w:sz w:val="24"/>
+          <w:szCs w:val="24"/>
+          <w:lang w:val="pt-BR" w:bidi="ar-SA"/>
+        </w:rPr>
+      </w:pPr>
+      <w:r>
+        <w:rPr>
+          <w:rFonts w:asciiTheme="majorHAnsi" w:hAnsiTheme="majorHAnsi" w:cstheme="majorHAnsi"/>
+          <w:noProof/>
+          <w:sz w:val="24"/>
+          <w:szCs w:val="24"/>
+          <w:lang w:val="pt-BR" w:bidi="ar-SA"/>
+        </w:rPr>
+        <w:t>1 – formatos proprietários;</w:t>
+      </w:r>
+    </w:p>
+    <w:p>
+      <w:pPr>
+        <w:spacing w:after="0" w:line="240" w:lineRule="auto"/>
+        <w:jc w:val="both"/>
+        <w:rPr>
+          <w:rFonts w:asciiTheme="majorHAnsi" w:hAnsiTheme="majorHAnsi" w:cstheme="majorHAnsi"/>
+          <w:noProof/>
+          <w:sz w:val="24"/>
+          <w:szCs w:val="24"/>
+          <w:lang w:val="pt-BR" w:bidi="ar-SA"/>
+        </w:rPr>
+      </w:pPr>
+      <w:r>
+        <w:rPr>
+          <w:rFonts w:asciiTheme="majorHAnsi" w:hAnsiTheme="majorHAnsi" w:cstheme="majorHAnsi"/>
+          <w:noProof/>
+          <w:sz w:val="24"/>
+          <w:szCs w:val="24"/>
+          <w:lang w:val="pt-BR" w:bidi="ar-SA"/>
+        </w:rPr>
+        <w:t>2 – formatos públicos;</w:t>
+      </w:r>
+    </w:p>
+    <w:p>
+      <w:pPr>
+        <w:spacing w:after="0" w:line="240" w:lineRule="auto"/>
+        <w:jc w:val="both"/>
+        <w:rPr>
+          <w:rFonts w:asciiTheme="majorHAnsi" w:hAnsiTheme="majorHAnsi" w:cstheme="majorHAnsi"/>
+          <w:noProof/>
+          <w:sz w:val="24"/>
+          <w:szCs w:val="24"/>
+          <w:lang w:val="pt-BR" w:bidi="ar-SA"/>
+        </w:rPr>
+      </w:pPr>
+      <w:r>
+        <w:rPr>
+          <w:rFonts w:asciiTheme="majorHAnsi" w:hAnsiTheme="majorHAnsi" w:cstheme="majorHAnsi"/>
+          <w:noProof/>
+          <w:sz w:val="24"/>
+          <w:szCs w:val="24"/>
+          <w:lang w:val="pt-BR" w:bidi="ar-SA"/>
+        </w:rPr>
+        <w:t>3 – formatos abertos e públicos.</w:t>
+      </w:r>
+    </w:p>
+    <w:p>
+      <w:pPr>
+        <w:spacing w:after="0" w:line="240" w:lineRule="auto"/>
+        <w:jc w:val="both"/>
+        <w:rPr>
+          <w:rFonts w:asciiTheme="majorHAnsi" w:hAnsiTheme="majorHAnsi" w:cstheme="majorHAnsi"/>
+          <w:noProof/>
+          <w:sz w:val="24"/>
+          <w:szCs w:val="24"/>
+          <w:lang w:val="pt-BR" w:bidi="ar-SA"/>
+        </w:rPr>
+      </w:pPr>
+    </w:p>
+    <w:p>
+      <w:pPr>
+        <w:spacing w:after="0" w:line="240" w:lineRule="auto"/>
+        <w:jc w:val="both"/>
+        <w:rPr>
+          <w:rFonts w:asciiTheme="majorHAnsi" w:hAnsiTheme="majorHAnsi" w:cstheme="majorHAnsi"/>
+          <w:noProof/>
+          <w:sz w:val="24"/>
+          <w:szCs w:val="24"/>
+          <w:lang w:val="pt-BR" w:bidi="ar-SA"/>
+        </w:rPr>
+      </w:pPr>
+      <w:r>
+        <w:rPr>
+          <w:rFonts w:asciiTheme="majorHAnsi" w:hAnsiTheme="majorHAnsi" w:cstheme="majorHAnsi"/>
+          <w:noProof/>
+          <w:sz w:val="24"/>
+          <w:szCs w:val="24"/>
+          <w:lang w:val="pt-BR" w:bidi="ar-SA"/>
+        </w:rPr>
+        <w:t>Criados especificamente para viabilizar a comunicação entre dois diferentes softwares. Por servirem única e exclusivamente ao propósito que foram criados, não ocorrem perdas de dados pois não consideram cenários ou configurações externas e desconhecidas.</w:t>
+      </w:r>
+    </w:p>
+    <w:p>
+      <w:pPr>
+        <w:spacing w:after="0" w:line="240" w:lineRule="auto"/>
+        <w:jc w:val="both"/>
+        <w:rPr>
+          <w:rFonts w:asciiTheme="majorHAnsi" w:hAnsiTheme="majorHAnsi" w:cstheme="majorHAnsi"/>
+          <w:noProof/>
+          <w:sz w:val="24"/>
+          <w:szCs w:val="24"/>
+          <w:lang w:val="pt-BR" w:bidi="ar-SA"/>
+        </w:rPr>
+      </w:pPr>
+    </w:p>
+    <w:p>
+      <w:pPr>
+        <w:spacing w:after="0" w:line="240" w:lineRule="auto"/>
+        <w:jc w:val="both"/>
+        <w:rPr>
+          <w:rFonts w:asciiTheme="majorHAnsi" w:hAnsiTheme="majorHAnsi" w:cstheme="majorHAnsi"/>
+          <w:noProof/>
+          <w:sz w:val="24"/>
+          <w:szCs w:val="24"/>
+          <w:lang w:val="pt-BR" w:bidi="ar-SA"/>
+        </w:rPr>
+      </w:pPr>
+      <w:r>
+        <w:rPr>
+          <w:rFonts w:asciiTheme="majorHAnsi" w:hAnsiTheme="majorHAnsi" w:cstheme="majorHAnsi"/>
+          <w:noProof/>
+          <w:sz w:val="24"/>
+          <w:szCs w:val="24"/>
+          <w:lang w:val="pt-BR" w:bidi="ar-SA"/>
+        </w:rPr>
+        <w:t>O utilizador fica dependente do software do fornecedor. Risco da empresa proprietária decidir parar de disponibilizar o software para leitura dos documentos.</w:t>
+      </w:r>
+    </w:p>
+    <w:p>
+      <w:pPr>
+        <w:spacing w:after="0" w:line="240" w:lineRule="auto"/>
+        <w:jc w:val="both"/>
+        <w:rPr>
+          <w:rFonts w:asciiTheme="majorHAnsi" w:hAnsiTheme="majorHAnsi" w:cstheme="majorHAnsi"/>
+          <w:noProof/>
+          <w:sz w:val="24"/>
+          <w:szCs w:val="24"/>
+          <w:lang w:val="pt-BR" w:bidi="ar-SA"/>
+        </w:rPr>
+      </w:pPr>
+    </w:p>
+    <w:p>
+      <w:pPr>
+        <w:spacing w:after="0" w:line="240" w:lineRule="auto"/>
+        <w:jc w:val="both"/>
+        <w:rPr>
+          <w:rFonts w:asciiTheme="majorHAnsi" w:hAnsiTheme="majorHAnsi" w:cstheme="majorHAnsi"/>
+          <w:noProof/>
+          <w:sz w:val="24"/>
+          <w:szCs w:val="24"/>
+          <w:lang w:val="pt-BR" w:bidi="ar-SA"/>
+        </w:rPr>
+      </w:pPr>
+      <w:r>
+        <w:rPr>
+          <w:rFonts w:asciiTheme="majorHAnsi" w:hAnsiTheme="majorHAnsi" w:cstheme="majorHAnsi"/>
+          <w:noProof/>
+          <w:sz w:val="24"/>
+          <w:szCs w:val="24"/>
+          <w:lang w:val="pt-BR" w:bidi="ar-SA"/>
+        </w:rPr>
+        <w:t>Formatos Públicos para segmentos específicos.</w:t>
+      </w:r>
+      <w:r>
+        <w:rPr>
+          <w:rFonts w:asciiTheme="majorHAnsi" w:hAnsiTheme="majorHAnsi" w:cstheme="majorHAnsi"/>
+          <w:noProof/>
+          <w:sz w:val="24"/>
+          <w:szCs w:val="24"/>
+          <w:lang w:val="pt-BR" w:bidi="ar-SA"/>
+        </w:rPr>
+        <w:t xml:space="preserve"> </w:t>
+      </w:r>
+      <w:r>
+        <w:rPr>
+          <w:rFonts w:asciiTheme="majorHAnsi" w:hAnsiTheme="majorHAnsi" w:cstheme="majorHAnsi"/>
+          <w:noProof/>
+          <w:sz w:val="24"/>
+          <w:szCs w:val="24"/>
+          <w:lang w:val="pt-BR" w:bidi="ar-SA"/>
+        </w:rPr>
+        <w:t>Processos de intercâmbio de dados eletrônicos</w:t>
+      </w:r>
+      <w:r>
+        <w:rPr>
+          <w:rFonts w:asciiTheme="majorHAnsi" w:hAnsiTheme="majorHAnsi" w:cstheme="majorHAnsi"/>
+          <w:noProof/>
+          <w:sz w:val="24"/>
+          <w:szCs w:val="24"/>
+          <w:lang w:val="pt-BR" w:bidi="ar-SA"/>
+        </w:rPr>
+        <w:t xml:space="preserve"> </w:t>
+      </w:r>
+      <w:r>
+        <w:rPr>
+          <w:rFonts w:asciiTheme="majorHAnsi" w:hAnsiTheme="majorHAnsi" w:cstheme="majorHAnsi"/>
+          <w:noProof/>
+          <w:sz w:val="24"/>
+          <w:szCs w:val="24"/>
+          <w:lang w:val="pt-BR" w:bidi="ar-SA"/>
+        </w:rPr>
+        <w:t>para informações de projetos estruturais metálicos.</w:t>
+      </w:r>
+      <w:r>
+        <w:rPr>
+          <w:rFonts w:asciiTheme="majorHAnsi" w:hAnsiTheme="majorHAnsi" w:cstheme="majorHAnsi"/>
+          <w:noProof/>
+          <w:sz w:val="24"/>
+          <w:szCs w:val="24"/>
+          <w:lang w:val="pt-BR" w:bidi="ar-SA"/>
+        </w:rPr>
+        <w:t xml:space="preserve"> </w:t>
+      </w:r>
+      <w:r>
+        <w:rPr>
+          <w:rFonts w:asciiTheme="majorHAnsi" w:hAnsiTheme="majorHAnsi" w:cstheme="majorHAnsi"/>
+          <w:noProof/>
+          <w:sz w:val="24"/>
+          <w:szCs w:val="24"/>
+          <w:lang w:val="pt-BR" w:bidi="ar-SA"/>
+        </w:rPr>
+        <w:t>Facilita o intercâmbio por meio de softwares</w:t>
+      </w:r>
+      <w:r>
+        <w:rPr>
+          <w:rFonts w:asciiTheme="majorHAnsi" w:hAnsiTheme="majorHAnsi" w:cstheme="majorHAnsi"/>
+          <w:noProof/>
+          <w:sz w:val="24"/>
+          <w:szCs w:val="24"/>
+          <w:lang w:val="pt-BR" w:bidi="ar-SA"/>
+        </w:rPr>
+        <w:t xml:space="preserve"> </w:t>
+      </w:r>
+      <w:r>
+        <w:rPr>
+          <w:rFonts w:asciiTheme="majorHAnsi" w:hAnsiTheme="majorHAnsi" w:cstheme="majorHAnsi"/>
+          <w:noProof/>
+          <w:sz w:val="24"/>
+          <w:szCs w:val="24"/>
+          <w:lang w:val="pt-BR" w:bidi="ar-SA"/>
+        </w:rPr>
+        <w:t>aparentemente independentes.</w:t>
+      </w:r>
+    </w:p>
+    <w:p>
+      <w:pPr>
+        <w:spacing w:after="0" w:line="240" w:lineRule="auto"/>
+        <w:jc w:val="both"/>
+        <w:rPr>
+          <w:rFonts w:asciiTheme="majorHAnsi" w:hAnsiTheme="majorHAnsi" w:cstheme="majorHAnsi"/>
+          <w:noProof/>
+          <w:sz w:val="24"/>
+          <w:szCs w:val="24"/>
+          <w:lang w:val="pt-BR" w:bidi="ar-SA"/>
+        </w:rPr>
+      </w:pPr>
+    </w:p>
+    <w:p>
+      <w:pPr>
+        <w:spacing w:after="0" w:line="240" w:lineRule="auto"/>
+        <w:jc w:val="both"/>
+        <w:rPr>
+          <w:rFonts w:asciiTheme="majorHAnsi" w:hAnsiTheme="majorHAnsi" w:cstheme="majorHAnsi"/>
+          <w:noProof/>
+          <w:sz w:val="24"/>
+          <w:szCs w:val="24"/>
+          <w:lang w:val="pt-BR" w:bidi="ar-SA"/>
+        </w:rPr>
+      </w:pPr>
+      <w:r>
+        <w:rPr>
+          <w:rFonts w:asciiTheme="majorHAnsi" w:hAnsiTheme="majorHAnsi" w:cstheme="majorHAnsi"/>
+          <w:noProof/>
+          <w:sz w:val="24"/>
+          <w:szCs w:val="24"/>
+          <w:lang w:val="pt-BR" w:bidi="ar-SA"/>
+        </w:rPr>
+        <w:t>Podem ser lidos e alterados por qualquer pessoa. Para atender a estas necessidades foi concebido o formato IFC – formato neutro que permite o intercâmbio de um modelo informativo sem perdas ou distorção de dados e informações.</w:t>
+      </w:r>
+    </w:p>
+    <w:p>
+      <w:pPr>
+        <w:spacing w:after="0" w:line="240" w:lineRule="auto"/>
+        <w:jc w:val="both"/>
+        <w:rPr>
+          <w:rFonts w:asciiTheme="majorHAnsi" w:hAnsiTheme="majorHAnsi" w:cstheme="majorHAnsi"/>
+          <w:noProof/>
+          <w:sz w:val="24"/>
+          <w:szCs w:val="24"/>
+          <w:lang w:val="pt-BR" w:bidi="ar-SA"/>
+        </w:rPr>
+      </w:pPr>
+    </w:p>
+    <w:p>
+      <w:pPr>
+        <w:spacing w:after="0" w:line="240" w:lineRule="auto"/>
+        <w:jc w:val="both"/>
+        <w:rPr>
+          <w:rFonts w:asciiTheme="majorHAnsi" w:hAnsiTheme="majorHAnsi" w:cstheme="majorHAnsi"/>
+          <w:noProof/>
+          <w:sz w:val="24"/>
+          <w:szCs w:val="24"/>
+          <w:lang w:val="pt-BR" w:bidi="ar-SA"/>
+        </w:rPr>
+      </w:pPr>
+      <w:r>
+        <w:rPr>
+          <w:rFonts w:asciiTheme="majorHAnsi" w:hAnsiTheme="majorHAnsi" w:cstheme="majorHAnsi"/>
+          <w:noProof/>
+          <w:sz w:val="24"/>
+          <w:szCs w:val="24"/>
+          <w:lang w:val="pt-BR" w:bidi="ar-SA"/>
+        </w:rPr>
+        <w:t>Ferramenta IFC – modelo de ferramenta com código aberto, sendo possível trabalhar com qualquer aplicativo. Diferentes aplicativos podem ser combinados e relacionados de maneira única.</w:t>
+      </w:r>
+    </w:p>
+    <w:p>
+      <w:pPr>
+        <w:spacing w:after="0" w:line="240" w:lineRule="auto"/>
+        <w:jc w:val="both"/>
+        <w:rPr>
+          <w:rFonts w:asciiTheme="majorHAnsi" w:hAnsiTheme="majorHAnsi" w:cstheme="majorHAnsi"/>
+          <w:noProof/>
+          <w:sz w:val="24"/>
+          <w:szCs w:val="24"/>
+          <w:lang w:val="pt-BR" w:bidi="ar-SA"/>
+        </w:rPr>
+      </w:pPr>
     </w:p>
     <w:p>
       <w:pPr>
@@ -1922,6 +3376,32 @@
       </w:pPr>
       <w:bookmarkStart w:id="0" w:name="_GoBack"/>
       <w:bookmarkEnd w:id="0"/>
+    </w:p>
+    <w:p>
+      <w:pPr>
+        <w:spacing w:after="0" w:line="240" w:lineRule="auto"/>
+        <w:jc w:val="both"/>
+        <w:rPr>
+          <w:rFonts w:asciiTheme="majorHAnsi" w:hAnsiTheme="majorHAnsi" w:cstheme="majorHAnsi"/>
+          <w:noProof/>
+          <w:sz w:val="24"/>
+          <w:szCs w:val="24"/>
+          <w:lang w:val="pt-BR" w:bidi="ar-SA"/>
+        </w:rPr>
+      </w:pPr>
+    </w:p>
+    <w:p>
+      <w:pPr>
+        <w:spacing w:after="0" w:line="240" w:lineRule="auto"/>
+        <w:jc w:val="both"/>
+        <w:rPr>
+          <w:rFonts w:asciiTheme="majorHAnsi" w:hAnsiTheme="majorHAnsi" w:cstheme="majorHAnsi"/>
+          <w:noProof/>
+          <w:sz w:val="24"/>
+          <w:szCs w:val="24"/>
+          <w:lang w:val="pt-BR" w:bidi="ar-SA"/>
+        </w:rPr>
+      </w:pPr>
     </w:p>
     <w:sectPr>
       <w:headerReference w:type="default" r:id="rId9"/>
@@ -6299,7 +7779,7 @@
   <a:extraClrSchemeLst/>
   <a:extLst>
     <a:ext uri="{05A4C25C-085E-4340-85A3-A5531E510DB2}">
-      <thm15:themeFamily xmlns:thm15="http://schemas.microsoft.com/office/thememl/2012/main" xmlns="" name="Office Theme" id="{62F939B6-93AF-4DB8-9C6B-D6C7DFDC589F}" vid="{4A3C46E8-61CC-4603-A589-7422A47A8E4A}"/>
+      <thm15:themeFamily xmlns="" xmlns:thm15="http://schemas.microsoft.com/office/thememl/2012/main" name="Office Theme" id="{62F939B6-93AF-4DB8-9C6B-D6C7DFDC589F}" vid="{4A3C46E8-61CC-4603-A589-7422A47A8E4A}"/>
     </a:ext>
   </a:extLst>
 </a:theme>
@@ -6310,7 +7790,7 @@
 </file>
 
 <file path=customXml/itemProps1.xml><?xml version="1.0" encoding="utf-8"?>
-<ds:datastoreItem xmlns:ds="http://schemas.openxmlformats.org/officeDocument/2006/customXml" ds:itemID="{3DA44371-3FC3-4A5B-A39D-85EB683DB650}">
+<ds:datastoreItem xmlns:ds="http://schemas.openxmlformats.org/officeDocument/2006/customXml" ds:itemID="{0200A7BA-B0D0-4378-A7CE-C67A7210BE85}">
   <ds:schemaRefs>
     <ds:schemaRef ds:uri="http://schemas.openxmlformats.org/officeDocument/2006/bibliography"/>
   </ds:schemaRefs>

</xml_diff>

<commit_message>
teste unidade 1 - 10/10
</commit_message>
<xml_diff>
--- a/06_bim_4d_planejamento_controle/planejamento_controle_notas_aula.docx
+++ b/06_bim_4d_planejamento_controle/planejamento_controle_notas_aula.docx
@@ -1848,6 +1848,15 @@
       <w:tblPr>
         <w:tblStyle w:val="Tabelacomgrade"/>
         <w:tblW w:w="0" w:type="auto"/>
+        <w:tblBorders>
+          <w:top w:val="none" w:sz="0" w:space="0" w:color="auto"/>
+          <w:left w:val="none" w:sz="0" w:space="0" w:color="auto"/>
+          <w:bottom w:val="none" w:sz="0" w:space="0" w:color="auto"/>
+          <w:right w:val="none" w:sz="0" w:space="0" w:color="auto"/>
+          <w:insideH w:val="none" w:sz="0" w:space="0" w:color="auto"/>
+          <w:insideV w:val="none" w:sz="0" w:space="0" w:color="auto"/>
+        </w:tblBorders>
+        <w:shd w:val="clear" w:color="auto" w:fill="D9D9D9" w:themeFill="background1" w:themeFillShade="D9"/>
         <w:tblLook w:val="04A0" w:firstRow="1" w:lastRow="0" w:firstColumn="1" w:lastColumn="0" w:noHBand="0" w:noVBand="1"/>
       </w:tblPr>
       <w:tblGrid>
@@ -1857,6 +1866,7 @@
         <w:tc>
           <w:tcPr>
             <w:tcW w:w="8720" w:type="dxa"/>
+            <w:shd w:val="clear" w:color="auto" w:fill="D9D9D9" w:themeFill="background1" w:themeFillShade="D9"/>
           </w:tcPr>
           <w:p>
             <w:pPr>
@@ -1870,6 +1880,375 @@
                 <w:lang w:val="pt-BR" w:bidi="ar-SA"/>
               </w:rPr>
             </w:pPr>
+            <w:r>
+              <w:rPr>
+                <w:rFonts w:asciiTheme="majorHAnsi" w:hAnsiTheme="majorHAnsi" w:cstheme="majorHAnsi"/>
+                <w:noProof/>
+                <w:sz w:val="24"/>
+                <w:szCs w:val="24"/>
+                <w:lang w:val="pt-BR" w:bidi="ar-SA"/>
+              </w:rPr>
+              <w:t>1 – S</w:t>
+            </w:r>
+            <w:r>
+              <w:rPr>
+                <w:rFonts w:asciiTheme="majorHAnsi" w:hAnsiTheme="majorHAnsi" w:cstheme="majorHAnsi"/>
+                <w:noProof/>
+                <w:sz w:val="24"/>
+                <w:szCs w:val="24"/>
+                <w:lang w:val="pt-BR" w:bidi="ar-SA"/>
+              </w:rPr>
+              <w:t>obre planejamento e controle de obras indique a afirmativa falsa:</w:t>
+            </w:r>
+          </w:p>
+          <w:p>
+            <w:pPr>
+              <w:spacing w:after="0" w:line="240" w:lineRule="auto"/>
+              <w:jc w:val="both"/>
+              <w:rPr>
+                <w:rFonts w:asciiTheme="majorHAnsi" w:hAnsiTheme="majorHAnsi" w:cstheme="majorHAnsi"/>
+                <w:noProof/>
+                <w:sz w:val="24"/>
+                <w:szCs w:val="24"/>
+                <w:lang w:val="pt-BR" w:bidi="ar-SA"/>
+              </w:rPr>
+            </w:pPr>
+            <w:r>
+              <w:rPr>
+                <w:rFonts w:asciiTheme="majorHAnsi" w:hAnsiTheme="majorHAnsi" w:cstheme="majorHAnsi"/>
+                <w:noProof/>
+                <w:sz w:val="24"/>
+                <w:szCs w:val="24"/>
+                <w:lang w:val="pt-BR" w:bidi="ar-SA"/>
+              </w:rPr>
+              <w:t xml:space="preserve">Resposta: </w:t>
+            </w:r>
+            <w:r>
+              <w:rPr>
+                <w:rFonts w:asciiTheme="majorHAnsi" w:hAnsiTheme="majorHAnsi" w:cstheme="majorHAnsi"/>
+                <w:noProof/>
+                <w:sz w:val="24"/>
+                <w:szCs w:val="24"/>
+                <w:lang w:val="pt-BR" w:bidi="ar-SA"/>
+              </w:rPr>
+              <w:t>Trata-se de uma ciência exata.</w:t>
+            </w:r>
+          </w:p>
+          <w:p>
+            <w:pPr>
+              <w:spacing w:after="0" w:line="240" w:lineRule="auto"/>
+              <w:jc w:val="both"/>
+              <w:rPr>
+                <w:rFonts w:asciiTheme="majorHAnsi" w:hAnsiTheme="majorHAnsi" w:cstheme="majorHAnsi"/>
+                <w:noProof/>
+                <w:sz w:val="24"/>
+                <w:szCs w:val="24"/>
+                <w:lang w:val="pt-BR" w:bidi="ar-SA"/>
+              </w:rPr>
+            </w:pPr>
+          </w:p>
+          <w:p>
+            <w:pPr>
+              <w:spacing w:after="0" w:line="240" w:lineRule="auto"/>
+              <w:jc w:val="both"/>
+              <w:rPr>
+                <w:rFonts w:asciiTheme="majorHAnsi" w:hAnsiTheme="majorHAnsi" w:cstheme="majorHAnsi"/>
+                <w:noProof/>
+                <w:sz w:val="24"/>
+                <w:szCs w:val="24"/>
+                <w:lang w:val="pt-BR" w:bidi="ar-SA"/>
+              </w:rPr>
+            </w:pPr>
+            <w:r>
+              <w:rPr>
+                <w:rFonts w:asciiTheme="majorHAnsi" w:hAnsiTheme="majorHAnsi" w:cstheme="majorHAnsi"/>
+                <w:noProof/>
+                <w:sz w:val="24"/>
+                <w:szCs w:val="24"/>
+                <w:lang w:val="pt-BR" w:bidi="ar-SA"/>
+              </w:rPr>
+              <w:t xml:space="preserve">2 – O </w:t>
+            </w:r>
+            <w:r>
+              <w:rPr>
+                <w:rFonts w:asciiTheme="majorHAnsi" w:hAnsiTheme="majorHAnsi" w:cstheme="majorHAnsi"/>
+                <w:noProof/>
+                <w:sz w:val="24"/>
+                <w:szCs w:val="24"/>
+                <w:lang w:val="pt-BR" w:bidi="ar-SA"/>
+              </w:rPr>
+              <w:t>controle do planejamento deve, exceto:</w:t>
+            </w:r>
+          </w:p>
+          <w:p>
+            <w:pPr>
+              <w:spacing w:after="0" w:line="240" w:lineRule="auto"/>
+              <w:jc w:val="both"/>
+              <w:rPr>
+                <w:rFonts w:asciiTheme="majorHAnsi" w:hAnsiTheme="majorHAnsi" w:cstheme="majorHAnsi"/>
+                <w:noProof/>
+                <w:sz w:val="24"/>
+                <w:szCs w:val="24"/>
+                <w:lang w:val="pt-BR" w:bidi="ar-SA"/>
+              </w:rPr>
+            </w:pPr>
+            <w:r>
+              <w:rPr>
+                <w:rFonts w:asciiTheme="majorHAnsi" w:hAnsiTheme="majorHAnsi" w:cstheme="majorHAnsi"/>
+                <w:noProof/>
+                <w:sz w:val="24"/>
+                <w:szCs w:val="24"/>
+                <w:lang w:val="pt-BR" w:bidi="ar-SA"/>
+              </w:rPr>
+              <w:t xml:space="preserve">Respsota: </w:t>
+            </w:r>
+            <w:r>
+              <w:rPr>
+                <w:rFonts w:asciiTheme="majorHAnsi" w:hAnsiTheme="majorHAnsi" w:cstheme="majorHAnsi"/>
+                <w:noProof/>
+                <w:sz w:val="24"/>
+                <w:szCs w:val="24"/>
+                <w:lang w:val="pt-BR" w:bidi="ar-SA"/>
+              </w:rPr>
+              <w:t>Ter uma boa coleta de informações e qualificação da mão de obra.</w:t>
+            </w:r>
+          </w:p>
+          <w:p>
+            <w:pPr>
+              <w:spacing w:after="0" w:line="240" w:lineRule="auto"/>
+              <w:jc w:val="both"/>
+              <w:rPr>
+                <w:rFonts w:asciiTheme="majorHAnsi" w:hAnsiTheme="majorHAnsi" w:cstheme="majorHAnsi"/>
+                <w:noProof/>
+                <w:sz w:val="24"/>
+                <w:szCs w:val="24"/>
+                <w:lang w:val="pt-BR" w:bidi="ar-SA"/>
+              </w:rPr>
+            </w:pPr>
+          </w:p>
+          <w:p>
+            <w:pPr>
+              <w:spacing w:after="0" w:line="240" w:lineRule="auto"/>
+              <w:jc w:val="both"/>
+              <w:rPr>
+                <w:rFonts w:asciiTheme="majorHAnsi" w:hAnsiTheme="majorHAnsi" w:cstheme="majorHAnsi"/>
+                <w:noProof/>
+                <w:sz w:val="24"/>
+                <w:szCs w:val="24"/>
+                <w:lang w:val="pt-BR" w:bidi="ar-SA"/>
+              </w:rPr>
+            </w:pPr>
+            <w:r>
+              <w:rPr>
+                <w:rFonts w:asciiTheme="majorHAnsi" w:hAnsiTheme="majorHAnsi" w:cstheme="majorHAnsi"/>
+                <w:noProof/>
+                <w:sz w:val="24"/>
+                <w:szCs w:val="24"/>
+                <w:lang w:val="pt-BR" w:bidi="ar-SA"/>
+              </w:rPr>
+              <w:t xml:space="preserve">3 – </w:t>
+            </w:r>
+            <w:r>
+              <w:rPr>
+                <w:rFonts w:asciiTheme="majorHAnsi" w:hAnsiTheme="majorHAnsi" w:cstheme="majorHAnsi"/>
+                <w:noProof/>
+                <w:sz w:val="24"/>
+                <w:szCs w:val="24"/>
+                <w:lang w:val="pt-BR" w:bidi="ar-SA"/>
+              </w:rPr>
+              <w:t>Entre os vários benefícios oferecidos pelo planejamento, estão corretos:</w:t>
+            </w:r>
+          </w:p>
+          <w:p>
+            <w:pPr>
+              <w:spacing w:after="0" w:line="240" w:lineRule="auto"/>
+              <w:jc w:val="both"/>
+              <w:rPr>
+                <w:rFonts w:asciiTheme="majorHAnsi" w:hAnsiTheme="majorHAnsi" w:cstheme="majorHAnsi"/>
+                <w:noProof/>
+                <w:sz w:val="24"/>
+                <w:szCs w:val="24"/>
+                <w:lang w:val="pt-BR" w:bidi="ar-SA"/>
+              </w:rPr>
+            </w:pPr>
+            <w:r>
+              <w:rPr>
+                <w:rFonts w:asciiTheme="majorHAnsi" w:hAnsiTheme="majorHAnsi" w:cstheme="majorHAnsi"/>
+                <w:noProof/>
+                <w:sz w:val="24"/>
+                <w:szCs w:val="24"/>
+                <w:lang w:val="pt-BR" w:bidi="ar-SA"/>
+              </w:rPr>
+              <w:t xml:space="preserve">Resposta: </w:t>
+            </w:r>
+            <w:r>
+              <w:rPr>
+                <w:rFonts w:asciiTheme="majorHAnsi" w:hAnsiTheme="majorHAnsi" w:cstheme="majorHAnsi"/>
+                <w:noProof/>
+                <w:sz w:val="24"/>
+                <w:szCs w:val="24"/>
+                <w:lang w:val="pt-BR" w:bidi="ar-SA"/>
+              </w:rPr>
+              <w:t>Conhecimento da obra e instalação do canteiro de obra.</w:t>
+            </w:r>
+          </w:p>
+          <w:p>
+            <w:pPr>
+              <w:spacing w:after="0" w:line="240" w:lineRule="auto"/>
+              <w:jc w:val="both"/>
+              <w:rPr>
+                <w:rFonts w:asciiTheme="majorHAnsi" w:hAnsiTheme="majorHAnsi" w:cstheme="majorHAnsi"/>
+                <w:noProof/>
+                <w:sz w:val="24"/>
+                <w:szCs w:val="24"/>
+                <w:lang w:val="pt-BR" w:bidi="ar-SA"/>
+              </w:rPr>
+            </w:pPr>
+          </w:p>
+          <w:p>
+            <w:pPr>
+              <w:spacing w:after="0" w:line="240" w:lineRule="auto"/>
+              <w:jc w:val="both"/>
+              <w:rPr>
+                <w:rFonts w:asciiTheme="majorHAnsi" w:hAnsiTheme="majorHAnsi" w:cstheme="majorHAnsi"/>
+                <w:noProof/>
+                <w:sz w:val="24"/>
+                <w:szCs w:val="24"/>
+                <w:lang w:val="pt-BR" w:bidi="ar-SA"/>
+              </w:rPr>
+            </w:pPr>
+            <w:r>
+              <w:rPr>
+                <w:rFonts w:asciiTheme="majorHAnsi" w:hAnsiTheme="majorHAnsi" w:cstheme="majorHAnsi"/>
+                <w:noProof/>
+                <w:sz w:val="24"/>
+                <w:szCs w:val="24"/>
+                <w:lang w:val="pt-BR" w:bidi="ar-SA"/>
+              </w:rPr>
+              <w:t xml:space="preserve">4 – </w:t>
+            </w:r>
+            <w:r>
+              <w:rPr>
+                <w:rFonts w:asciiTheme="majorHAnsi" w:hAnsiTheme="majorHAnsi" w:cstheme="majorHAnsi"/>
+                <w:noProof/>
+                <w:sz w:val="24"/>
+                <w:szCs w:val="24"/>
+                <w:lang w:val="pt-BR" w:bidi="ar-SA"/>
+              </w:rPr>
+              <w:t>Referente ao papel do profissional que atua no planejamento:</w:t>
+            </w:r>
+          </w:p>
+          <w:p>
+            <w:pPr>
+              <w:spacing w:after="0" w:line="240" w:lineRule="auto"/>
+              <w:jc w:val="both"/>
+              <w:rPr>
+                <w:rFonts w:asciiTheme="majorHAnsi" w:hAnsiTheme="majorHAnsi" w:cstheme="majorHAnsi"/>
+                <w:noProof/>
+                <w:sz w:val="24"/>
+                <w:szCs w:val="24"/>
+                <w:lang w:val="pt-BR" w:bidi="ar-SA"/>
+              </w:rPr>
+            </w:pPr>
+            <w:r>
+              <w:rPr>
+                <w:rFonts w:asciiTheme="majorHAnsi" w:hAnsiTheme="majorHAnsi" w:cstheme="majorHAnsi"/>
+                <w:noProof/>
+                <w:sz w:val="24"/>
+                <w:szCs w:val="24"/>
+                <w:lang w:val="pt-BR" w:bidi="ar-SA"/>
+              </w:rPr>
+              <w:t xml:space="preserve">Resposta: </w:t>
+            </w:r>
+            <w:r>
+              <w:rPr>
+                <w:rFonts w:asciiTheme="majorHAnsi" w:hAnsiTheme="majorHAnsi" w:cstheme="majorHAnsi"/>
+                <w:noProof/>
+                <w:sz w:val="24"/>
+                <w:szCs w:val="24"/>
+                <w:lang w:val="pt-BR" w:bidi="ar-SA"/>
+              </w:rPr>
+              <w:t>Deve ter domínio sobre fundamentos teóricos subjacentes ao planejamento.</w:t>
+            </w:r>
+          </w:p>
+          <w:p>
+            <w:pPr>
+              <w:spacing w:after="0" w:line="240" w:lineRule="auto"/>
+              <w:jc w:val="both"/>
+              <w:rPr>
+                <w:rFonts w:asciiTheme="majorHAnsi" w:hAnsiTheme="majorHAnsi" w:cstheme="majorHAnsi"/>
+                <w:noProof/>
+                <w:sz w:val="24"/>
+                <w:szCs w:val="24"/>
+                <w:lang w:val="pt-BR" w:bidi="ar-SA"/>
+              </w:rPr>
+            </w:pPr>
+          </w:p>
+          <w:p>
+            <w:pPr>
+              <w:spacing w:after="0" w:line="240" w:lineRule="auto"/>
+              <w:jc w:val="both"/>
+              <w:rPr>
+                <w:rFonts w:asciiTheme="majorHAnsi" w:hAnsiTheme="majorHAnsi" w:cstheme="majorHAnsi"/>
+                <w:noProof/>
+                <w:sz w:val="24"/>
+                <w:szCs w:val="24"/>
+                <w:lang w:val="pt-BR" w:bidi="ar-SA"/>
+              </w:rPr>
+            </w:pPr>
+            <w:r>
+              <w:rPr>
+                <w:rFonts w:asciiTheme="majorHAnsi" w:hAnsiTheme="majorHAnsi" w:cstheme="majorHAnsi"/>
+                <w:noProof/>
+                <w:sz w:val="24"/>
+                <w:szCs w:val="24"/>
+                <w:lang w:val="pt-BR" w:bidi="ar-SA"/>
+              </w:rPr>
+              <w:t xml:space="preserve">5 - </w:t>
+            </w:r>
+            <w:r>
+              <w:rPr>
+                <w:rFonts w:asciiTheme="majorHAnsi" w:hAnsiTheme="majorHAnsi" w:cstheme="majorHAnsi"/>
+                <w:noProof/>
+                <w:sz w:val="24"/>
+                <w:szCs w:val="24"/>
+                <w:lang w:val="pt-BR" w:bidi="ar-SA"/>
+              </w:rPr>
+              <w:t>Acerca do processo de planejamento dos projetos e das obras, assinale a alternativa INCORRETA.</w:t>
+            </w:r>
+          </w:p>
+          <w:p>
+            <w:pPr>
+              <w:spacing w:after="0" w:line="240" w:lineRule="auto"/>
+              <w:jc w:val="both"/>
+              <w:rPr>
+                <w:rFonts w:asciiTheme="majorHAnsi" w:hAnsiTheme="majorHAnsi" w:cstheme="majorHAnsi"/>
+                <w:noProof/>
+                <w:sz w:val="24"/>
+                <w:szCs w:val="24"/>
+                <w:lang w:val="pt-BR" w:bidi="ar-SA"/>
+              </w:rPr>
+            </w:pPr>
+            <w:r>
+              <w:rPr>
+                <w:rFonts w:asciiTheme="majorHAnsi" w:hAnsiTheme="majorHAnsi" w:cstheme="majorHAnsi"/>
+                <w:noProof/>
+                <w:sz w:val="24"/>
+                <w:szCs w:val="24"/>
+                <w:lang w:val="pt-BR" w:bidi="ar-SA"/>
+              </w:rPr>
+              <w:t xml:space="preserve">Resposta: </w:t>
+            </w:r>
+            <w:r>
+              <w:rPr>
+                <w:rFonts w:asciiTheme="majorHAnsi" w:hAnsiTheme="majorHAnsi" w:cstheme="majorHAnsi"/>
+                <w:noProof/>
+                <w:sz w:val="24"/>
+                <w:szCs w:val="24"/>
+                <w:lang w:val="pt-BR" w:bidi="ar-SA"/>
+              </w:rPr>
+              <w:t>A organização do canteiro como parte do planejamento prévio é opcional na etapa de planejamento.</w:t>
+            </w:r>
           </w:p>
         </w:tc>
       </w:tr>
@@ -1886,6 +2265,19 @@
           <w:lang w:val="pt-BR" w:bidi="ar-SA"/>
         </w:rPr>
       </w:pPr>
+      <w:r>
+        <w:rPr>
+          <w:rFonts w:asciiTheme="majorHAnsi" w:hAnsiTheme="majorHAnsi" w:cstheme="majorHAnsi"/>
+          <w:noProof/>
+          <w:sz w:val="24"/>
+          <w:szCs w:val="24"/>
+          <w:lang w:val="pt-BR" w:bidi="ar-SA"/>
+        </w:rPr>
+        <w:lastRenderedPageBreak/>
+        <w:t>10/10</w:t>
+      </w:r>
+      <w:bookmarkStart w:id="0" w:name="_GoBack"/>
+      <w:bookmarkEnd w:id="0"/>
     </w:p>
     <w:p>
       <w:pPr>
@@ -2539,6 +2931,7 @@
           <w:szCs w:val="24"/>
           <w:lang w:val="pt-BR" w:bidi="ar-SA"/>
         </w:rPr>
+        <w:lastRenderedPageBreak/>
         <w:t>O desenvolvimento de projetos em BIM abrange</w:t>
       </w:r>
       <w:r>
@@ -3158,6 +3551,7 @@
           <w:szCs w:val="24"/>
           <w:lang w:val="pt-BR" w:bidi="ar-SA"/>
         </w:rPr>
+        <w:lastRenderedPageBreak/>
         <w:t>O utilizador fica dependente do software do fornecedor. Risco da empresa proprietária decidir parar de disponibilizar o software para leitura dos documentos.</w:t>
       </w:r>
     </w:p>
@@ -3819,8 +4213,6 @@
           <w:lang w:val="pt-BR" w:bidi="ar-SA"/>
         </w:rPr>
       </w:pPr>
-      <w:bookmarkStart w:id="0" w:name="_GoBack"/>
-      <w:bookmarkEnd w:id="0"/>
     </w:p>
     <w:sectPr>
       <w:headerReference w:type="default" r:id="rId9"/>
@@ -8198,7 +8590,7 @@
   <a:extraClrSchemeLst/>
   <a:extLst>
     <a:ext uri="{05A4C25C-085E-4340-85A3-A5531E510DB2}">
-      <thm15:themeFamily xmlns="" xmlns:thm15="http://schemas.microsoft.com/office/thememl/2012/main" name="Office Theme" id="{62F939B6-93AF-4DB8-9C6B-D6C7DFDC589F}" vid="{4A3C46E8-61CC-4603-A589-7422A47A8E4A}"/>
+      <thm15:themeFamily xmlns:thm15="http://schemas.microsoft.com/office/thememl/2012/main" xmlns="" name="Office Theme" id="{62F939B6-93AF-4DB8-9C6B-D6C7DFDC589F}" vid="{4A3C46E8-61CC-4603-A589-7422A47A8E4A}"/>
     </a:ext>
   </a:extLst>
 </a:theme>
@@ -8209,7 +8601,7 @@
 </file>
 
 <file path=customXml/itemProps1.xml><?xml version="1.0" encoding="utf-8"?>
-<ds:datastoreItem xmlns:ds="http://schemas.openxmlformats.org/officeDocument/2006/customXml" ds:itemID="{31196AB8-8AEE-4260-9B75-3EDD9EDA807B}">
+<ds:datastoreItem xmlns:ds="http://schemas.openxmlformats.org/officeDocument/2006/customXml" ds:itemID="{8248E4DF-8CF7-49DC-8FC4-89CADA27D551}">
   <ds:schemaRefs>
     <ds:schemaRef ds:uri="http://schemas.openxmlformats.org/officeDocument/2006/bibliography"/>
   </ds:schemaRefs>

</xml_diff>

<commit_message>
teste unidade 3 e 4 - 10/10 e 10/10
</commit_message>
<xml_diff>
--- a/06_bim_4d_planejamento_controle/planejamento_controle_notas_aula.docx
+++ b/06_bim_4d_planejamento_controle/planejamento_controle_notas_aula.docx
@@ -2276,8 +2276,6 @@
         <w:lastRenderedPageBreak/>
         <w:t>10/10</w:t>
       </w:r>
-      <w:bookmarkStart w:id="0" w:name="_GoBack"/>
-      <w:bookmarkEnd w:id="0"/>
     </w:p>
     <w:p>
       <w:pPr>
@@ -3795,6 +3793,674 @@
                 <w:lang w:val="pt-BR" w:bidi="ar-SA"/>
               </w:rPr>
             </w:pPr>
+            <w:r>
+              <w:rPr>
+                <w:rFonts w:asciiTheme="majorHAnsi" w:hAnsiTheme="majorHAnsi" w:cstheme="majorHAnsi"/>
+                <w:noProof/>
+                <w:sz w:val="24"/>
+                <w:szCs w:val="24"/>
+                <w:lang w:val="pt-BR" w:bidi="ar-SA"/>
+              </w:rPr>
+              <w:t>01 – Re</w:t>
+            </w:r>
+            <w:r>
+              <w:rPr>
+                <w:rFonts w:asciiTheme="majorHAnsi" w:hAnsiTheme="majorHAnsi" w:cstheme="majorHAnsi"/>
+                <w:noProof/>
+                <w:sz w:val="24"/>
+                <w:szCs w:val="24"/>
+                <w:lang w:val="pt-BR" w:bidi="ar-SA"/>
+              </w:rPr>
+              <w:t>ferente ao planejamento com a modelagem BIM, indique a alternativa correta:</w:t>
+            </w:r>
+          </w:p>
+          <w:p>
+            <w:pPr>
+              <w:spacing w:after="0" w:line="240" w:lineRule="auto"/>
+              <w:jc w:val="both"/>
+              <w:rPr>
+                <w:rFonts w:asciiTheme="majorHAnsi" w:hAnsiTheme="majorHAnsi" w:cstheme="majorHAnsi"/>
+                <w:noProof/>
+                <w:sz w:val="24"/>
+                <w:szCs w:val="24"/>
+                <w:lang w:val="pt-BR" w:bidi="ar-SA"/>
+              </w:rPr>
+            </w:pPr>
+            <w:r>
+              <w:rPr>
+                <w:rFonts w:asciiTheme="majorHAnsi" w:hAnsiTheme="majorHAnsi" w:cstheme="majorHAnsi"/>
+                <w:noProof/>
+                <w:sz w:val="24"/>
+                <w:szCs w:val="24"/>
+                <w:lang w:val="pt-BR" w:bidi="ar-SA"/>
+              </w:rPr>
+              <w:t xml:space="preserve">Resposta: </w:t>
+            </w:r>
+            <w:r>
+              <w:rPr>
+                <w:rFonts w:asciiTheme="majorHAnsi" w:hAnsiTheme="majorHAnsi" w:cstheme="majorHAnsi"/>
+                <w:noProof/>
+                <w:sz w:val="24"/>
+                <w:szCs w:val="24"/>
+                <w:lang w:val="pt-BR" w:bidi="ar-SA"/>
+              </w:rPr>
+              <w:t>O contexto de trabalho na modelagem BIM demanda trabalho integrado e colaborativo das equipes.</w:t>
+            </w:r>
+          </w:p>
+          <w:p>
+            <w:pPr>
+              <w:spacing w:after="0" w:line="240" w:lineRule="auto"/>
+              <w:jc w:val="both"/>
+              <w:rPr>
+                <w:rFonts w:asciiTheme="majorHAnsi" w:hAnsiTheme="majorHAnsi" w:cstheme="majorHAnsi"/>
+                <w:noProof/>
+                <w:sz w:val="24"/>
+                <w:szCs w:val="24"/>
+                <w:lang w:val="pt-BR" w:bidi="ar-SA"/>
+              </w:rPr>
+            </w:pPr>
+          </w:p>
+          <w:p>
+            <w:pPr>
+              <w:spacing w:after="0" w:line="240" w:lineRule="auto"/>
+              <w:jc w:val="both"/>
+              <w:rPr>
+                <w:rFonts w:asciiTheme="majorHAnsi" w:hAnsiTheme="majorHAnsi" w:cstheme="majorHAnsi"/>
+                <w:noProof/>
+                <w:sz w:val="24"/>
+                <w:szCs w:val="24"/>
+                <w:lang w:val="pt-BR" w:bidi="ar-SA"/>
+              </w:rPr>
+            </w:pPr>
+            <w:r>
+              <w:rPr>
+                <w:rFonts w:asciiTheme="majorHAnsi" w:hAnsiTheme="majorHAnsi" w:cstheme="majorHAnsi"/>
+                <w:noProof/>
+                <w:sz w:val="24"/>
+                <w:szCs w:val="24"/>
+                <w:lang w:val="pt-BR" w:bidi="ar-SA"/>
+              </w:rPr>
+              <w:t xml:space="preserve">02 – </w:t>
+            </w:r>
+            <w:r>
+              <w:rPr>
+                <w:rFonts w:asciiTheme="majorHAnsi" w:hAnsiTheme="majorHAnsi" w:cstheme="majorHAnsi"/>
+                <w:noProof/>
+                <w:sz w:val="24"/>
+                <w:szCs w:val="24"/>
+                <w:lang w:val="pt-BR" w:bidi="ar-SA"/>
+              </w:rPr>
+              <w:t>A respeito do planejamento de empreendimentos:</w:t>
+            </w:r>
+          </w:p>
+          <w:p>
+            <w:pPr>
+              <w:spacing w:after="0" w:line="240" w:lineRule="auto"/>
+              <w:jc w:val="both"/>
+              <w:rPr>
+                <w:rFonts w:asciiTheme="majorHAnsi" w:hAnsiTheme="majorHAnsi" w:cstheme="majorHAnsi"/>
+                <w:noProof/>
+                <w:sz w:val="24"/>
+                <w:szCs w:val="24"/>
+                <w:lang w:val="pt-BR" w:bidi="ar-SA"/>
+              </w:rPr>
+            </w:pPr>
+          </w:p>
+          <w:p>
+            <w:pPr>
+              <w:spacing w:after="0" w:line="240" w:lineRule="auto"/>
+              <w:jc w:val="both"/>
+              <w:rPr>
+                <w:rFonts w:asciiTheme="majorHAnsi" w:hAnsiTheme="majorHAnsi" w:cstheme="majorHAnsi"/>
+                <w:noProof/>
+                <w:sz w:val="24"/>
+                <w:szCs w:val="24"/>
+                <w:lang w:val="pt-BR" w:bidi="ar-SA"/>
+              </w:rPr>
+            </w:pPr>
+            <w:r>
+              <w:rPr>
+                <w:rFonts w:asciiTheme="majorHAnsi" w:hAnsiTheme="majorHAnsi" w:cstheme="majorHAnsi"/>
+                <w:noProof/>
+                <w:sz w:val="24"/>
+                <w:szCs w:val="24"/>
+                <w:lang w:val="pt-BR" w:bidi="ar-SA"/>
+              </w:rPr>
+              <w:t>I. Os profissionais devem compreender que as etapas que compõem o ciclo de vida do empreendimento devem ser obedecidas e gerenciadas continuamente.</w:t>
+            </w:r>
+          </w:p>
+          <w:p>
+            <w:pPr>
+              <w:spacing w:after="0" w:line="240" w:lineRule="auto"/>
+              <w:jc w:val="both"/>
+              <w:rPr>
+                <w:rFonts w:asciiTheme="majorHAnsi" w:hAnsiTheme="majorHAnsi" w:cstheme="majorHAnsi"/>
+                <w:noProof/>
+                <w:sz w:val="24"/>
+                <w:szCs w:val="24"/>
+                <w:lang w:val="pt-BR" w:bidi="ar-SA"/>
+              </w:rPr>
+            </w:pPr>
+          </w:p>
+          <w:p>
+            <w:pPr>
+              <w:spacing w:after="0" w:line="240" w:lineRule="auto"/>
+              <w:jc w:val="both"/>
+              <w:rPr>
+                <w:rFonts w:asciiTheme="majorHAnsi" w:hAnsiTheme="majorHAnsi" w:cstheme="majorHAnsi"/>
+                <w:noProof/>
+                <w:sz w:val="24"/>
+                <w:szCs w:val="24"/>
+                <w:lang w:val="pt-BR" w:bidi="ar-SA"/>
+              </w:rPr>
+            </w:pPr>
+            <w:r>
+              <w:rPr>
+                <w:rFonts w:asciiTheme="majorHAnsi" w:hAnsiTheme="majorHAnsi" w:cstheme="majorHAnsi"/>
+                <w:noProof/>
+                <w:sz w:val="24"/>
+                <w:szCs w:val="24"/>
+                <w:lang w:val="pt-BR" w:bidi="ar-SA"/>
+              </w:rPr>
+              <w:t>II. A etapa de planejamento é parte do ciclo de vida do empreendimento.</w:t>
+            </w:r>
+          </w:p>
+          <w:p>
+            <w:pPr>
+              <w:spacing w:after="0" w:line="240" w:lineRule="auto"/>
+              <w:jc w:val="both"/>
+              <w:rPr>
+                <w:rFonts w:asciiTheme="majorHAnsi" w:hAnsiTheme="majorHAnsi" w:cstheme="majorHAnsi"/>
+                <w:noProof/>
+                <w:sz w:val="24"/>
+                <w:szCs w:val="24"/>
+                <w:lang w:val="pt-BR" w:bidi="ar-SA"/>
+              </w:rPr>
+            </w:pPr>
+          </w:p>
+          <w:p>
+            <w:pPr>
+              <w:spacing w:after="0" w:line="240" w:lineRule="auto"/>
+              <w:jc w:val="both"/>
+              <w:rPr>
+                <w:rFonts w:asciiTheme="majorHAnsi" w:hAnsiTheme="majorHAnsi" w:cstheme="majorHAnsi"/>
+                <w:noProof/>
+                <w:sz w:val="24"/>
+                <w:szCs w:val="24"/>
+                <w:lang w:val="pt-BR" w:bidi="ar-SA"/>
+              </w:rPr>
+            </w:pPr>
+            <w:r>
+              <w:rPr>
+                <w:rFonts w:asciiTheme="majorHAnsi" w:hAnsiTheme="majorHAnsi" w:cstheme="majorHAnsi"/>
+                <w:noProof/>
+                <w:sz w:val="24"/>
+                <w:szCs w:val="24"/>
+                <w:lang w:val="pt-BR" w:bidi="ar-SA"/>
+              </w:rPr>
+              <w:t>III. A cada novo empreendimento, caso as demandas sejam semelhantes, o planejamento pode ser transferido sem a necessidade de ajustes.</w:t>
+            </w:r>
+          </w:p>
+          <w:p>
+            <w:pPr>
+              <w:spacing w:after="0" w:line="240" w:lineRule="auto"/>
+              <w:jc w:val="both"/>
+              <w:rPr>
+                <w:rFonts w:asciiTheme="majorHAnsi" w:hAnsiTheme="majorHAnsi" w:cstheme="majorHAnsi"/>
+                <w:noProof/>
+                <w:sz w:val="24"/>
+                <w:szCs w:val="24"/>
+                <w:lang w:val="pt-BR" w:bidi="ar-SA"/>
+              </w:rPr>
+            </w:pPr>
+          </w:p>
+          <w:p>
+            <w:pPr>
+              <w:spacing w:after="0" w:line="240" w:lineRule="auto"/>
+              <w:jc w:val="both"/>
+              <w:rPr>
+                <w:rFonts w:asciiTheme="majorHAnsi" w:hAnsiTheme="majorHAnsi" w:cstheme="majorHAnsi"/>
+                <w:noProof/>
+                <w:sz w:val="24"/>
+                <w:szCs w:val="24"/>
+                <w:lang w:val="pt-BR" w:bidi="ar-SA"/>
+              </w:rPr>
+            </w:pPr>
+            <w:r>
+              <w:rPr>
+                <w:rFonts w:asciiTheme="majorHAnsi" w:hAnsiTheme="majorHAnsi" w:cstheme="majorHAnsi"/>
+                <w:noProof/>
+                <w:sz w:val="24"/>
+                <w:szCs w:val="24"/>
+                <w:lang w:val="pt-BR" w:bidi="ar-SA"/>
+              </w:rPr>
+              <w:t>Dentre as afirmativas, estão corretas:</w:t>
+            </w:r>
+            <w:r>
+              <w:rPr>
+                <w:rFonts w:asciiTheme="majorHAnsi" w:hAnsiTheme="majorHAnsi" w:cstheme="majorHAnsi"/>
+                <w:noProof/>
+                <w:sz w:val="24"/>
+                <w:szCs w:val="24"/>
+                <w:lang w:val="pt-BR" w:bidi="ar-SA"/>
+              </w:rPr>
+              <w:t xml:space="preserve"> </w:t>
+            </w:r>
+          </w:p>
+          <w:p>
+            <w:pPr>
+              <w:spacing w:after="0" w:line="240" w:lineRule="auto"/>
+              <w:jc w:val="both"/>
+              <w:rPr>
+                <w:rFonts w:asciiTheme="majorHAnsi" w:hAnsiTheme="majorHAnsi" w:cstheme="majorHAnsi"/>
+                <w:noProof/>
+                <w:sz w:val="24"/>
+                <w:szCs w:val="24"/>
+                <w:lang w:val="pt-BR" w:bidi="ar-SA"/>
+              </w:rPr>
+            </w:pPr>
+            <w:r>
+              <w:rPr>
+                <w:rFonts w:asciiTheme="majorHAnsi" w:hAnsiTheme="majorHAnsi" w:cstheme="majorHAnsi"/>
+                <w:noProof/>
+                <w:sz w:val="24"/>
+                <w:szCs w:val="24"/>
+                <w:lang w:val="pt-BR" w:bidi="ar-SA"/>
+              </w:rPr>
+              <w:t xml:space="preserve">Resposta: </w:t>
+            </w:r>
+            <w:r>
+              <w:rPr>
+                <w:rFonts w:asciiTheme="majorHAnsi" w:hAnsiTheme="majorHAnsi" w:cstheme="majorHAnsi"/>
+                <w:noProof/>
+                <w:sz w:val="24"/>
+                <w:szCs w:val="24"/>
+                <w:lang w:val="pt-BR" w:bidi="ar-SA"/>
+              </w:rPr>
+              <w:t>I e II</w:t>
+            </w:r>
+          </w:p>
+          <w:p>
+            <w:pPr>
+              <w:spacing w:after="0" w:line="240" w:lineRule="auto"/>
+              <w:jc w:val="both"/>
+              <w:rPr>
+                <w:rFonts w:asciiTheme="majorHAnsi" w:hAnsiTheme="majorHAnsi" w:cstheme="majorHAnsi"/>
+                <w:noProof/>
+                <w:sz w:val="24"/>
+                <w:szCs w:val="24"/>
+                <w:lang w:val="pt-BR" w:bidi="ar-SA"/>
+              </w:rPr>
+            </w:pPr>
+          </w:p>
+          <w:p>
+            <w:pPr>
+              <w:spacing w:after="0" w:line="240" w:lineRule="auto"/>
+              <w:jc w:val="both"/>
+              <w:rPr>
+                <w:rFonts w:asciiTheme="majorHAnsi" w:hAnsiTheme="majorHAnsi" w:cstheme="majorHAnsi"/>
+                <w:noProof/>
+                <w:sz w:val="24"/>
+                <w:szCs w:val="24"/>
+                <w:lang w:val="pt-BR" w:bidi="ar-SA"/>
+              </w:rPr>
+            </w:pPr>
+            <w:r>
+              <w:rPr>
+                <w:rFonts w:asciiTheme="majorHAnsi" w:hAnsiTheme="majorHAnsi" w:cstheme="majorHAnsi"/>
+                <w:noProof/>
+                <w:sz w:val="24"/>
+                <w:szCs w:val="24"/>
+                <w:lang w:val="pt-BR" w:bidi="ar-SA"/>
+              </w:rPr>
+              <w:t xml:space="preserve">3 – </w:t>
+            </w:r>
+            <w:r>
+              <w:rPr>
+                <w:rFonts w:asciiTheme="majorHAnsi" w:hAnsiTheme="majorHAnsi" w:cstheme="majorHAnsi"/>
+                <w:noProof/>
+                <w:sz w:val="24"/>
+                <w:szCs w:val="24"/>
+                <w:lang w:val="pt-BR" w:bidi="ar-SA"/>
+              </w:rPr>
+              <w:t>Dentre as dimensões propostas pelo BIM, temos a quarta dimensão que:</w:t>
+            </w:r>
+          </w:p>
+          <w:p>
+            <w:pPr>
+              <w:spacing w:after="0" w:line="240" w:lineRule="auto"/>
+              <w:jc w:val="both"/>
+              <w:rPr>
+                <w:rFonts w:asciiTheme="majorHAnsi" w:hAnsiTheme="majorHAnsi" w:cstheme="majorHAnsi"/>
+                <w:noProof/>
+                <w:sz w:val="24"/>
+                <w:szCs w:val="24"/>
+                <w:lang w:val="pt-BR" w:bidi="ar-SA"/>
+              </w:rPr>
+            </w:pPr>
+            <w:r>
+              <w:rPr>
+                <w:rFonts w:asciiTheme="majorHAnsi" w:hAnsiTheme="majorHAnsi" w:cstheme="majorHAnsi"/>
+                <w:noProof/>
+                <w:sz w:val="24"/>
+                <w:szCs w:val="24"/>
+                <w:lang w:val="pt-BR" w:bidi="ar-SA"/>
+              </w:rPr>
+              <w:t xml:space="preserve">Resposta: </w:t>
+            </w:r>
+            <w:r>
+              <w:rPr>
+                <w:rFonts w:asciiTheme="majorHAnsi" w:hAnsiTheme="majorHAnsi" w:cstheme="majorHAnsi"/>
+                <w:noProof/>
+                <w:sz w:val="24"/>
+                <w:szCs w:val="24"/>
+                <w:lang w:val="pt-BR" w:bidi="ar-SA"/>
+              </w:rPr>
+              <w:t>Gera elementos gráficos que podem ser conectados ao planejamento para a construção.</w:t>
+            </w:r>
+          </w:p>
+          <w:p>
+            <w:pPr>
+              <w:spacing w:after="0" w:line="240" w:lineRule="auto"/>
+              <w:jc w:val="both"/>
+              <w:rPr>
+                <w:rFonts w:asciiTheme="majorHAnsi" w:hAnsiTheme="majorHAnsi" w:cstheme="majorHAnsi"/>
+                <w:noProof/>
+                <w:sz w:val="24"/>
+                <w:szCs w:val="24"/>
+                <w:lang w:val="pt-BR" w:bidi="ar-SA"/>
+              </w:rPr>
+            </w:pPr>
+          </w:p>
+          <w:p>
+            <w:pPr>
+              <w:spacing w:after="0" w:line="240" w:lineRule="auto"/>
+              <w:jc w:val="both"/>
+              <w:rPr>
+                <w:rFonts w:asciiTheme="majorHAnsi" w:hAnsiTheme="majorHAnsi" w:cstheme="majorHAnsi"/>
+                <w:noProof/>
+                <w:sz w:val="24"/>
+                <w:szCs w:val="24"/>
+                <w:lang w:val="pt-BR" w:bidi="ar-SA"/>
+              </w:rPr>
+            </w:pPr>
+            <w:r>
+              <w:rPr>
+                <w:rFonts w:asciiTheme="majorHAnsi" w:hAnsiTheme="majorHAnsi" w:cstheme="majorHAnsi"/>
+                <w:noProof/>
+                <w:sz w:val="24"/>
+                <w:szCs w:val="24"/>
+                <w:lang w:val="pt-BR" w:bidi="ar-SA"/>
+              </w:rPr>
+              <w:t xml:space="preserve">4 – </w:t>
+            </w:r>
+            <w:r>
+              <w:rPr>
+                <w:rFonts w:asciiTheme="majorHAnsi" w:hAnsiTheme="majorHAnsi" w:cstheme="majorHAnsi"/>
+                <w:noProof/>
+                <w:sz w:val="24"/>
+                <w:szCs w:val="24"/>
+                <w:lang w:val="pt-BR" w:bidi="ar-SA"/>
+              </w:rPr>
+              <w:t>A quarta dimensão BIM possibilita melhor acompanhamento e controle dos processos de construção, assim, podemos afirmar:</w:t>
+            </w:r>
+          </w:p>
+          <w:p>
+            <w:pPr>
+              <w:spacing w:after="0" w:line="240" w:lineRule="auto"/>
+              <w:jc w:val="both"/>
+              <w:rPr>
+                <w:rFonts w:asciiTheme="majorHAnsi" w:hAnsiTheme="majorHAnsi" w:cstheme="majorHAnsi"/>
+                <w:noProof/>
+                <w:sz w:val="24"/>
+                <w:szCs w:val="24"/>
+                <w:lang w:val="pt-BR" w:bidi="ar-SA"/>
+              </w:rPr>
+            </w:pPr>
+          </w:p>
+          <w:p>
+            <w:pPr>
+              <w:spacing w:after="0" w:line="240" w:lineRule="auto"/>
+              <w:jc w:val="both"/>
+              <w:rPr>
+                <w:rFonts w:asciiTheme="majorHAnsi" w:hAnsiTheme="majorHAnsi" w:cstheme="majorHAnsi"/>
+                <w:noProof/>
+                <w:sz w:val="24"/>
+                <w:szCs w:val="24"/>
+                <w:lang w:val="pt-BR" w:bidi="ar-SA"/>
+              </w:rPr>
+            </w:pPr>
+            <w:r>
+              <w:rPr>
+                <w:rFonts w:asciiTheme="majorHAnsi" w:hAnsiTheme="majorHAnsi" w:cstheme="majorHAnsi"/>
+                <w:noProof/>
+                <w:sz w:val="24"/>
+                <w:szCs w:val="24"/>
+                <w:lang w:val="pt-BR" w:bidi="ar-SA"/>
+              </w:rPr>
+              <w:t>I. As simulações criadas permitem identificar falhas na etapa de planejamento.</w:t>
+            </w:r>
+          </w:p>
+          <w:p>
+            <w:pPr>
+              <w:spacing w:after="0" w:line="240" w:lineRule="auto"/>
+              <w:jc w:val="both"/>
+              <w:rPr>
+                <w:rFonts w:asciiTheme="majorHAnsi" w:hAnsiTheme="majorHAnsi" w:cstheme="majorHAnsi"/>
+                <w:noProof/>
+                <w:sz w:val="24"/>
+                <w:szCs w:val="24"/>
+                <w:lang w:val="pt-BR" w:bidi="ar-SA"/>
+              </w:rPr>
+            </w:pPr>
+          </w:p>
+          <w:p>
+            <w:pPr>
+              <w:spacing w:after="0" w:line="240" w:lineRule="auto"/>
+              <w:jc w:val="both"/>
+              <w:rPr>
+                <w:rFonts w:asciiTheme="majorHAnsi" w:hAnsiTheme="majorHAnsi" w:cstheme="majorHAnsi"/>
+                <w:noProof/>
+                <w:sz w:val="24"/>
+                <w:szCs w:val="24"/>
+                <w:lang w:val="pt-BR" w:bidi="ar-SA"/>
+              </w:rPr>
+            </w:pPr>
+            <w:r>
+              <w:rPr>
+                <w:rFonts w:asciiTheme="majorHAnsi" w:hAnsiTheme="majorHAnsi" w:cstheme="majorHAnsi"/>
+                <w:noProof/>
+                <w:sz w:val="24"/>
+                <w:szCs w:val="24"/>
+                <w:lang w:val="pt-BR" w:bidi="ar-SA"/>
+              </w:rPr>
+              <w:t>II. As simulações permitem uma visão mais realista da sequencia de construção.</w:t>
+            </w:r>
+          </w:p>
+          <w:p>
+            <w:pPr>
+              <w:spacing w:after="0" w:line="240" w:lineRule="auto"/>
+              <w:jc w:val="both"/>
+              <w:rPr>
+                <w:rFonts w:asciiTheme="majorHAnsi" w:hAnsiTheme="majorHAnsi" w:cstheme="majorHAnsi"/>
+                <w:noProof/>
+                <w:sz w:val="24"/>
+                <w:szCs w:val="24"/>
+                <w:lang w:val="pt-BR" w:bidi="ar-SA"/>
+              </w:rPr>
+            </w:pPr>
+          </w:p>
+          <w:p>
+            <w:pPr>
+              <w:spacing w:after="0" w:line="240" w:lineRule="auto"/>
+              <w:jc w:val="both"/>
+              <w:rPr>
+                <w:rFonts w:asciiTheme="majorHAnsi" w:hAnsiTheme="majorHAnsi" w:cstheme="majorHAnsi"/>
+                <w:noProof/>
+                <w:sz w:val="24"/>
+                <w:szCs w:val="24"/>
+                <w:lang w:val="pt-BR" w:bidi="ar-SA"/>
+              </w:rPr>
+            </w:pPr>
+            <w:r>
+              <w:rPr>
+                <w:rFonts w:asciiTheme="majorHAnsi" w:hAnsiTheme="majorHAnsi" w:cstheme="majorHAnsi"/>
+                <w:noProof/>
+                <w:sz w:val="24"/>
+                <w:szCs w:val="24"/>
+                <w:lang w:val="pt-BR" w:bidi="ar-SA"/>
+              </w:rPr>
+              <w:lastRenderedPageBreak/>
+              <w:t>III. É possível integrar a variável tempo no planejamento por meio da quarta dimensão.</w:t>
+            </w:r>
+          </w:p>
+          <w:p>
+            <w:pPr>
+              <w:spacing w:after="0" w:line="240" w:lineRule="auto"/>
+              <w:jc w:val="both"/>
+              <w:rPr>
+                <w:rFonts w:asciiTheme="majorHAnsi" w:hAnsiTheme="majorHAnsi" w:cstheme="majorHAnsi"/>
+                <w:noProof/>
+                <w:sz w:val="24"/>
+                <w:szCs w:val="24"/>
+                <w:lang w:val="pt-BR" w:bidi="ar-SA"/>
+              </w:rPr>
+            </w:pPr>
+          </w:p>
+          <w:p>
+            <w:pPr>
+              <w:spacing w:after="0" w:line="240" w:lineRule="auto"/>
+              <w:jc w:val="both"/>
+              <w:rPr>
+                <w:rFonts w:asciiTheme="majorHAnsi" w:hAnsiTheme="majorHAnsi" w:cstheme="majorHAnsi"/>
+                <w:noProof/>
+                <w:sz w:val="24"/>
+                <w:szCs w:val="24"/>
+                <w:lang w:val="pt-BR" w:bidi="ar-SA"/>
+              </w:rPr>
+            </w:pPr>
+            <w:r>
+              <w:rPr>
+                <w:rFonts w:asciiTheme="majorHAnsi" w:hAnsiTheme="majorHAnsi" w:cstheme="majorHAnsi"/>
+                <w:noProof/>
+                <w:sz w:val="24"/>
+                <w:szCs w:val="24"/>
+                <w:lang w:val="pt-BR" w:bidi="ar-SA"/>
+              </w:rPr>
+              <w:t>Dentre as afirmativas, estão corretas:</w:t>
+            </w:r>
+          </w:p>
+          <w:p>
+            <w:pPr>
+              <w:spacing w:after="0" w:line="240" w:lineRule="auto"/>
+              <w:jc w:val="both"/>
+              <w:rPr>
+                <w:rFonts w:asciiTheme="majorHAnsi" w:hAnsiTheme="majorHAnsi" w:cstheme="majorHAnsi"/>
+                <w:noProof/>
+                <w:sz w:val="24"/>
+                <w:szCs w:val="24"/>
+                <w:lang w:val="pt-BR" w:bidi="ar-SA"/>
+              </w:rPr>
+            </w:pPr>
+            <w:r>
+              <w:rPr>
+                <w:rFonts w:asciiTheme="majorHAnsi" w:hAnsiTheme="majorHAnsi" w:cstheme="majorHAnsi"/>
+                <w:noProof/>
+                <w:sz w:val="24"/>
+                <w:szCs w:val="24"/>
+                <w:lang w:val="pt-BR" w:bidi="ar-SA"/>
+              </w:rPr>
+              <w:t xml:space="preserve">Resposta: </w:t>
+            </w:r>
+            <w:r>
+              <w:rPr>
+                <w:rFonts w:asciiTheme="majorHAnsi" w:hAnsiTheme="majorHAnsi" w:cstheme="majorHAnsi"/>
+                <w:noProof/>
+                <w:sz w:val="24"/>
+                <w:szCs w:val="24"/>
+                <w:lang w:val="pt-BR" w:bidi="ar-SA"/>
+              </w:rPr>
+              <w:t>Todas estão corretas.</w:t>
+            </w:r>
+          </w:p>
+          <w:p>
+            <w:pPr>
+              <w:spacing w:after="0" w:line="240" w:lineRule="auto"/>
+              <w:jc w:val="both"/>
+              <w:rPr>
+                <w:rFonts w:asciiTheme="majorHAnsi" w:hAnsiTheme="majorHAnsi" w:cstheme="majorHAnsi"/>
+                <w:noProof/>
+                <w:sz w:val="24"/>
+                <w:szCs w:val="24"/>
+                <w:lang w:val="pt-BR" w:bidi="ar-SA"/>
+              </w:rPr>
+            </w:pPr>
+          </w:p>
+          <w:p>
+            <w:pPr>
+              <w:spacing w:after="0" w:line="240" w:lineRule="auto"/>
+              <w:jc w:val="both"/>
+              <w:rPr>
+                <w:rFonts w:asciiTheme="majorHAnsi" w:hAnsiTheme="majorHAnsi" w:cstheme="majorHAnsi"/>
+                <w:noProof/>
+                <w:sz w:val="24"/>
+                <w:szCs w:val="24"/>
+                <w:lang w:val="pt-BR" w:bidi="ar-SA"/>
+              </w:rPr>
+            </w:pPr>
+            <w:r>
+              <w:rPr>
+                <w:rFonts w:asciiTheme="majorHAnsi" w:hAnsiTheme="majorHAnsi" w:cstheme="majorHAnsi"/>
+                <w:noProof/>
+                <w:sz w:val="24"/>
+                <w:szCs w:val="24"/>
+                <w:lang w:val="pt-BR" w:bidi="ar-SA"/>
+              </w:rPr>
+              <w:t xml:space="preserve">5 – </w:t>
+            </w:r>
+            <w:r>
+              <w:rPr>
+                <w:rFonts w:asciiTheme="majorHAnsi" w:hAnsiTheme="majorHAnsi" w:cstheme="majorHAnsi"/>
+                <w:noProof/>
+                <w:sz w:val="24"/>
+                <w:szCs w:val="24"/>
+                <w:lang w:val="pt-BR" w:bidi="ar-SA"/>
+              </w:rPr>
+              <w:t>Sobre ciclo de vida do empreendimento na modelagem BIM:</w:t>
+            </w:r>
+          </w:p>
+          <w:p>
+            <w:pPr>
+              <w:spacing w:after="0" w:line="240" w:lineRule="auto"/>
+              <w:jc w:val="both"/>
+              <w:rPr>
+                <w:rFonts w:asciiTheme="majorHAnsi" w:hAnsiTheme="majorHAnsi" w:cstheme="majorHAnsi"/>
+                <w:noProof/>
+                <w:sz w:val="24"/>
+                <w:szCs w:val="24"/>
+                <w:lang w:val="pt-BR" w:bidi="ar-SA"/>
+              </w:rPr>
+            </w:pPr>
+            <w:r>
+              <w:rPr>
+                <w:rFonts w:asciiTheme="majorHAnsi" w:hAnsiTheme="majorHAnsi" w:cstheme="majorHAnsi"/>
+                <w:noProof/>
+                <w:sz w:val="24"/>
+                <w:szCs w:val="24"/>
+                <w:lang w:val="pt-BR" w:bidi="ar-SA"/>
+              </w:rPr>
+              <w:t xml:space="preserve">Resposta: </w:t>
+            </w:r>
+            <w:r>
+              <w:rPr>
+                <w:rFonts w:asciiTheme="majorHAnsi" w:hAnsiTheme="majorHAnsi" w:cstheme="majorHAnsi"/>
+                <w:noProof/>
+                <w:sz w:val="24"/>
+                <w:szCs w:val="24"/>
+                <w:lang w:val="pt-BR" w:bidi="ar-SA"/>
+              </w:rPr>
+              <w:t>Pode ser dividido em três fases: projeto; execução e operação.</w:t>
+            </w:r>
           </w:p>
         </w:tc>
       </w:tr>
@@ -3811,6 +4477,17 @@
           <w:lang w:val="pt-BR" w:bidi="ar-SA"/>
         </w:rPr>
       </w:pPr>
+      <w:r>
+        <w:rPr>
+          <w:rFonts w:asciiTheme="majorHAnsi" w:hAnsiTheme="majorHAnsi" w:cstheme="majorHAnsi"/>
+          <w:noProof/>
+          <w:sz w:val="24"/>
+          <w:szCs w:val="24"/>
+          <w:lang w:val="pt-BR" w:bidi="ar-SA"/>
+        </w:rPr>
+        <w:lastRenderedPageBreak/>
+        <w:t>10/10</w:t>
+      </w:r>
     </w:p>
     <w:p>
       <w:pPr>
@@ -4201,18 +4878,632 @@
         </w:rPr>
       </w:pPr>
     </w:p>
-    <w:p>
-      <w:pPr>
-        <w:spacing w:after="0" w:line="240" w:lineRule="auto"/>
-        <w:jc w:val="both"/>
-        <w:rPr>
-          <w:rFonts w:asciiTheme="majorHAnsi" w:hAnsiTheme="majorHAnsi" w:cstheme="majorHAnsi"/>
-          <w:noProof/>
-          <w:sz w:val="24"/>
-          <w:szCs w:val="24"/>
-          <w:lang w:val="pt-BR" w:bidi="ar-SA"/>
-        </w:rPr>
-      </w:pPr>
+    <w:tbl>
+      <w:tblPr>
+        <w:tblStyle w:val="Tabelacomgrade"/>
+        <w:tblW w:w="0" w:type="auto"/>
+        <w:tblLook w:val="04A0" w:firstRow="1" w:lastRow="0" w:firstColumn="1" w:lastColumn="0" w:noHBand="0" w:noVBand="1"/>
+      </w:tblPr>
+      <w:tblGrid>
+        <w:gridCol w:w="8720"/>
+      </w:tblGrid>
+      <w:tr>
+        <w:tc>
+          <w:tcPr>
+            <w:tcW w:w="8720" w:type="dxa"/>
+          </w:tcPr>
+          <w:p>
+            <w:pPr>
+              <w:spacing w:after="0" w:line="240" w:lineRule="auto"/>
+              <w:jc w:val="both"/>
+              <w:rPr>
+                <w:rFonts w:asciiTheme="majorHAnsi" w:hAnsiTheme="majorHAnsi" w:cstheme="majorHAnsi"/>
+                <w:noProof/>
+                <w:sz w:val="24"/>
+                <w:szCs w:val="24"/>
+                <w:lang w:val="pt-BR" w:bidi="ar-SA"/>
+              </w:rPr>
+            </w:pPr>
+            <w:r>
+              <w:rPr>
+                <w:rFonts w:asciiTheme="majorHAnsi" w:hAnsiTheme="majorHAnsi" w:cstheme="majorHAnsi"/>
+                <w:noProof/>
+                <w:sz w:val="24"/>
+                <w:szCs w:val="24"/>
+                <w:lang w:val="pt-BR" w:bidi="ar-SA"/>
+              </w:rPr>
+              <w:t xml:space="preserve">01 – </w:t>
+            </w:r>
+            <w:r>
+              <w:rPr>
+                <w:rFonts w:asciiTheme="majorHAnsi" w:hAnsiTheme="majorHAnsi" w:cstheme="majorHAnsi"/>
+                <w:noProof/>
+                <w:sz w:val="24"/>
+                <w:szCs w:val="24"/>
+                <w:lang w:val="pt-BR" w:bidi="ar-SA"/>
+              </w:rPr>
+              <w:t>Para que a integração e a colaboração sejam efetivadas é importante identificar softwares que favoreçam a troca de informações, assim:</w:t>
+            </w:r>
+          </w:p>
+          <w:p>
+            <w:pPr>
+              <w:spacing w:after="0" w:line="240" w:lineRule="auto"/>
+              <w:jc w:val="both"/>
+              <w:rPr>
+                <w:rFonts w:asciiTheme="majorHAnsi" w:hAnsiTheme="majorHAnsi" w:cstheme="majorHAnsi"/>
+                <w:noProof/>
+                <w:sz w:val="24"/>
+                <w:szCs w:val="24"/>
+                <w:lang w:val="pt-BR" w:bidi="ar-SA"/>
+              </w:rPr>
+            </w:pPr>
+          </w:p>
+          <w:p>
+            <w:pPr>
+              <w:spacing w:after="0" w:line="240" w:lineRule="auto"/>
+              <w:jc w:val="both"/>
+              <w:rPr>
+                <w:rFonts w:asciiTheme="majorHAnsi" w:hAnsiTheme="majorHAnsi" w:cstheme="majorHAnsi"/>
+                <w:noProof/>
+                <w:sz w:val="24"/>
+                <w:szCs w:val="24"/>
+                <w:lang w:val="pt-BR" w:bidi="ar-SA"/>
+              </w:rPr>
+            </w:pPr>
+            <w:r>
+              <w:rPr>
+                <w:rFonts w:asciiTheme="majorHAnsi" w:hAnsiTheme="majorHAnsi" w:cstheme="majorHAnsi"/>
+                <w:noProof/>
+                <w:sz w:val="24"/>
+                <w:szCs w:val="24"/>
+                <w:lang w:val="pt-BR" w:bidi="ar-SA"/>
+              </w:rPr>
+              <w:t>I. A capacidade de importação e exportação dos dados é importante na escolha do software.</w:t>
+            </w:r>
+          </w:p>
+          <w:p>
+            <w:pPr>
+              <w:spacing w:after="0" w:line="240" w:lineRule="auto"/>
+              <w:jc w:val="both"/>
+              <w:rPr>
+                <w:rFonts w:asciiTheme="majorHAnsi" w:hAnsiTheme="majorHAnsi" w:cstheme="majorHAnsi"/>
+                <w:noProof/>
+                <w:sz w:val="24"/>
+                <w:szCs w:val="24"/>
+                <w:lang w:val="pt-BR" w:bidi="ar-SA"/>
+              </w:rPr>
+            </w:pPr>
+          </w:p>
+          <w:p>
+            <w:pPr>
+              <w:spacing w:after="0" w:line="240" w:lineRule="auto"/>
+              <w:jc w:val="both"/>
+              <w:rPr>
+                <w:rFonts w:asciiTheme="majorHAnsi" w:hAnsiTheme="majorHAnsi" w:cstheme="majorHAnsi"/>
+                <w:noProof/>
+                <w:sz w:val="24"/>
+                <w:szCs w:val="24"/>
+                <w:lang w:val="pt-BR" w:bidi="ar-SA"/>
+              </w:rPr>
+            </w:pPr>
+            <w:r>
+              <w:rPr>
+                <w:rFonts w:asciiTheme="majorHAnsi" w:hAnsiTheme="majorHAnsi" w:cstheme="majorHAnsi"/>
+                <w:noProof/>
+                <w:sz w:val="24"/>
+                <w:szCs w:val="24"/>
+                <w:lang w:val="pt-BR" w:bidi="ar-SA"/>
+              </w:rPr>
+              <w:t>II. A sincronia das informações também deve ser uma funcionalidade exigida no momento de decidir qual software utilizar.</w:t>
+            </w:r>
+          </w:p>
+          <w:p>
+            <w:pPr>
+              <w:spacing w:after="0" w:line="240" w:lineRule="auto"/>
+              <w:jc w:val="both"/>
+              <w:rPr>
+                <w:rFonts w:asciiTheme="majorHAnsi" w:hAnsiTheme="majorHAnsi" w:cstheme="majorHAnsi"/>
+                <w:noProof/>
+                <w:sz w:val="24"/>
+                <w:szCs w:val="24"/>
+                <w:lang w:val="pt-BR" w:bidi="ar-SA"/>
+              </w:rPr>
+            </w:pPr>
+            <w:r>
+              <w:rPr>
+                <w:rFonts w:asciiTheme="majorHAnsi" w:hAnsiTheme="majorHAnsi" w:cstheme="majorHAnsi"/>
+                <w:noProof/>
+                <w:sz w:val="24"/>
+                <w:szCs w:val="24"/>
+                <w:lang w:val="pt-BR" w:bidi="ar-SA"/>
+              </w:rPr>
+              <w:t xml:space="preserve">Resposta: </w:t>
+            </w:r>
+            <w:r>
+              <w:rPr>
+                <w:rFonts w:asciiTheme="majorHAnsi" w:hAnsiTheme="majorHAnsi" w:cstheme="majorHAnsi"/>
+                <w:noProof/>
+                <w:sz w:val="24"/>
+                <w:szCs w:val="24"/>
+                <w:lang w:val="pt-BR" w:bidi="ar-SA"/>
+              </w:rPr>
+              <w:t>As duas estão corretas.</w:t>
+            </w:r>
+          </w:p>
+          <w:p>
+            <w:pPr>
+              <w:spacing w:after="0" w:line="240" w:lineRule="auto"/>
+              <w:jc w:val="both"/>
+              <w:rPr>
+                <w:rFonts w:asciiTheme="majorHAnsi" w:hAnsiTheme="majorHAnsi" w:cstheme="majorHAnsi"/>
+                <w:noProof/>
+                <w:sz w:val="24"/>
+                <w:szCs w:val="24"/>
+                <w:lang w:val="pt-BR" w:bidi="ar-SA"/>
+              </w:rPr>
+            </w:pPr>
+          </w:p>
+          <w:p>
+            <w:pPr>
+              <w:spacing w:after="0" w:line="240" w:lineRule="auto"/>
+              <w:jc w:val="both"/>
+              <w:rPr>
+                <w:rFonts w:asciiTheme="majorHAnsi" w:hAnsiTheme="majorHAnsi" w:cstheme="majorHAnsi"/>
+                <w:noProof/>
+                <w:sz w:val="24"/>
+                <w:szCs w:val="24"/>
+                <w:lang w:val="pt-BR" w:bidi="ar-SA"/>
+              </w:rPr>
+            </w:pPr>
+            <w:r>
+              <w:rPr>
+                <w:rFonts w:asciiTheme="majorHAnsi" w:hAnsiTheme="majorHAnsi" w:cstheme="majorHAnsi"/>
+                <w:noProof/>
+                <w:sz w:val="24"/>
+                <w:szCs w:val="24"/>
+                <w:lang w:val="pt-BR" w:bidi="ar-SA"/>
+              </w:rPr>
+              <w:t xml:space="preserve">02 – </w:t>
+            </w:r>
+            <w:r>
+              <w:rPr>
+                <w:rFonts w:asciiTheme="majorHAnsi" w:hAnsiTheme="majorHAnsi" w:cstheme="majorHAnsi"/>
+                <w:noProof/>
+                <w:sz w:val="24"/>
+                <w:szCs w:val="24"/>
+                <w:lang w:val="pt-BR" w:bidi="ar-SA"/>
+              </w:rPr>
+              <w:t>Sobre a interoperabilidade:</w:t>
+            </w:r>
+          </w:p>
+          <w:p>
+            <w:pPr>
+              <w:spacing w:after="0" w:line="240" w:lineRule="auto"/>
+              <w:jc w:val="both"/>
+              <w:rPr>
+                <w:rFonts w:asciiTheme="majorHAnsi" w:hAnsiTheme="majorHAnsi" w:cstheme="majorHAnsi"/>
+                <w:noProof/>
+                <w:sz w:val="24"/>
+                <w:szCs w:val="24"/>
+                <w:lang w:val="pt-BR" w:bidi="ar-SA"/>
+              </w:rPr>
+            </w:pPr>
+            <w:r>
+              <w:rPr>
+                <w:rFonts w:asciiTheme="majorHAnsi" w:hAnsiTheme="majorHAnsi" w:cstheme="majorHAnsi"/>
+                <w:noProof/>
+                <w:sz w:val="24"/>
+                <w:szCs w:val="24"/>
+                <w:lang w:val="pt-BR" w:bidi="ar-SA"/>
+              </w:rPr>
+              <w:t xml:space="preserve">Resposta: </w:t>
+            </w:r>
+            <w:r>
+              <w:rPr>
+                <w:rFonts w:asciiTheme="majorHAnsi" w:hAnsiTheme="majorHAnsi" w:cstheme="majorHAnsi"/>
+                <w:noProof/>
+                <w:sz w:val="24"/>
+                <w:szCs w:val="24"/>
+                <w:lang w:val="pt-BR" w:bidi="ar-SA"/>
+              </w:rPr>
+              <w:t>Diante da variedade de formatos utilizados para projeto de um empreendimento, a interoperabilidade permite a contribuição de todos de forma integrada e colaborativa.</w:t>
+            </w:r>
+          </w:p>
+          <w:p>
+            <w:pPr>
+              <w:spacing w:after="0" w:line="240" w:lineRule="auto"/>
+              <w:jc w:val="both"/>
+              <w:rPr>
+                <w:rFonts w:asciiTheme="majorHAnsi" w:hAnsiTheme="majorHAnsi" w:cstheme="majorHAnsi"/>
+                <w:noProof/>
+                <w:sz w:val="24"/>
+                <w:szCs w:val="24"/>
+                <w:lang w:val="pt-BR" w:bidi="ar-SA"/>
+              </w:rPr>
+            </w:pPr>
+          </w:p>
+          <w:p>
+            <w:pPr>
+              <w:spacing w:after="0" w:line="240" w:lineRule="auto"/>
+              <w:jc w:val="both"/>
+              <w:rPr>
+                <w:rFonts w:asciiTheme="majorHAnsi" w:hAnsiTheme="majorHAnsi" w:cstheme="majorHAnsi"/>
+                <w:noProof/>
+                <w:sz w:val="24"/>
+                <w:szCs w:val="24"/>
+                <w:lang w:val="pt-BR" w:bidi="ar-SA"/>
+              </w:rPr>
+            </w:pPr>
+            <w:r>
+              <w:rPr>
+                <w:rFonts w:asciiTheme="majorHAnsi" w:hAnsiTheme="majorHAnsi" w:cstheme="majorHAnsi"/>
+                <w:noProof/>
+                <w:sz w:val="24"/>
+                <w:szCs w:val="24"/>
+                <w:lang w:val="pt-BR" w:bidi="ar-SA"/>
+              </w:rPr>
+              <w:t xml:space="preserve">03 – </w:t>
+            </w:r>
+            <w:r>
+              <w:rPr>
+                <w:rFonts w:asciiTheme="majorHAnsi" w:hAnsiTheme="majorHAnsi" w:cstheme="majorHAnsi"/>
+                <w:noProof/>
+                <w:sz w:val="24"/>
+                <w:szCs w:val="24"/>
+                <w:lang w:val="pt-BR" w:bidi="ar-SA"/>
+              </w:rPr>
+              <w:t>Entre os softwares disponíveis para aplicação da quarta dimensão BIM, temos o SYNCHRO PRO que:</w:t>
+            </w:r>
+          </w:p>
+          <w:p>
+            <w:pPr>
+              <w:spacing w:after="0" w:line="240" w:lineRule="auto"/>
+              <w:jc w:val="both"/>
+              <w:rPr>
+                <w:rFonts w:asciiTheme="majorHAnsi" w:hAnsiTheme="majorHAnsi" w:cstheme="majorHAnsi"/>
+                <w:noProof/>
+                <w:sz w:val="24"/>
+                <w:szCs w:val="24"/>
+                <w:lang w:val="pt-BR" w:bidi="ar-SA"/>
+              </w:rPr>
+            </w:pPr>
+          </w:p>
+          <w:p>
+            <w:pPr>
+              <w:spacing w:after="0" w:line="240" w:lineRule="auto"/>
+              <w:jc w:val="both"/>
+              <w:rPr>
+                <w:rFonts w:asciiTheme="majorHAnsi" w:hAnsiTheme="majorHAnsi" w:cstheme="majorHAnsi"/>
+                <w:noProof/>
+                <w:sz w:val="24"/>
+                <w:szCs w:val="24"/>
+                <w:lang w:val="pt-BR" w:bidi="ar-SA"/>
+              </w:rPr>
+            </w:pPr>
+            <w:r>
+              <w:rPr>
+                <w:rFonts w:asciiTheme="majorHAnsi" w:hAnsiTheme="majorHAnsi" w:cstheme="majorHAnsi"/>
+                <w:noProof/>
+                <w:sz w:val="24"/>
+                <w:szCs w:val="24"/>
+                <w:lang w:val="pt-BR" w:bidi="ar-SA"/>
+              </w:rPr>
+              <w:t>I. É uma solução 4D baseada no método das folgas.</w:t>
+            </w:r>
+          </w:p>
+          <w:p>
+            <w:pPr>
+              <w:spacing w:after="0" w:line="240" w:lineRule="auto"/>
+              <w:jc w:val="both"/>
+              <w:rPr>
+                <w:rFonts w:asciiTheme="majorHAnsi" w:hAnsiTheme="majorHAnsi" w:cstheme="majorHAnsi"/>
+                <w:noProof/>
+                <w:sz w:val="24"/>
+                <w:szCs w:val="24"/>
+                <w:lang w:val="pt-BR" w:bidi="ar-SA"/>
+              </w:rPr>
+            </w:pPr>
+          </w:p>
+          <w:p>
+            <w:pPr>
+              <w:spacing w:after="0" w:line="240" w:lineRule="auto"/>
+              <w:jc w:val="both"/>
+              <w:rPr>
+                <w:rFonts w:asciiTheme="majorHAnsi" w:hAnsiTheme="majorHAnsi" w:cstheme="majorHAnsi"/>
+                <w:noProof/>
+                <w:sz w:val="24"/>
+                <w:szCs w:val="24"/>
+                <w:lang w:val="pt-BR" w:bidi="ar-SA"/>
+              </w:rPr>
+            </w:pPr>
+            <w:r>
+              <w:rPr>
+                <w:rFonts w:asciiTheme="majorHAnsi" w:hAnsiTheme="majorHAnsi" w:cstheme="majorHAnsi"/>
+                <w:noProof/>
+                <w:sz w:val="24"/>
+                <w:szCs w:val="24"/>
+                <w:lang w:val="pt-BR" w:bidi="ar-SA"/>
+              </w:rPr>
+              <w:t>II. É software que permite a sincronização com programas de planejamento.</w:t>
+            </w:r>
+          </w:p>
+          <w:p>
+            <w:pPr>
+              <w:spacing w:after="0" w:line="240" w:lineRule="auto"/>
+              <w:jc w:val="both"/>
+              <w:rPr>
+                <w:rFonts w:asciiTheme="majorHAnsi" w:hAnsiTheme="majorHAnsi" w:cstheme="majorHAnsi"/>
+                <w:noProof/>
+                <w:sz w:val="24"/>
+                <w:szCs w:val="24"/>
+                <w:lang w:val="pt-BR" w:bidi="ar-SA"/>
+              </w:rPr>
+            </w:pPr>
+          </w:p>
+          <w:p>
+            <w:pPr>
+              <w:spacing w:after="0" w:line="240" w:lineRule="auto"/>
+              <w:jc w:val="both"/>
+              <w:rPr>
+                <w:rFonts w:asciiTheme="majorHAnsi" w:hAnsiTheme="majorHAnsi" w:cstheme="majorHAnsi"/>
+                <w:noProof/>
+                <w:sz w:val="24"/>
+                <w:szCs w:val="24"/>
+                <w:lang w:val="pt-BR" w:bidi="ar-SA"/>
+              </w:rPr>
+            </w:pPr>
+            <w:r>
+              <w:rPr>
+                <w:rFonts w:asciiTheme="majorHAnsi" w:hAnsiTheme="majorHAnsi" w:cstheme="majorHAnsi"/>
+                <w:noProof/>
+                <w:sz w:val="24"/>
+                <w:szCs w:val="24"/>
+                <w:lang w:val="pt-BR" w:bidi="ar-SA"/>
+              </w:rPr>
+              <w:lastRenderedPageBreak/>
+              <w:t>III. Gera simulações 3D e 4D de recursos materiais, equipamentos e espaços físicos.</w:t>
+            </w:r>
+          </w:p>
+          <w:p>
+            <w:pPr>
+              <w:spacing w:after="0" w:line="240" w:lineRule="auto"/>
+              <w:jc w:val="both"/>
+              <w:rPr>
+                <w:rFonts w:asciiTheme="majorHAnsi" w:hAnsiTheme="majorHAnsi" w:cstheme="majorHAnsi"/>
+                <w:noProof/>
+                <w:sz w:val="24"/>
+                <w:szCs w:val="24"/>
+                <w:lang w:val="pt-BR" w:bidi="ar-SA"/>
+              </w:rPr>
+            </w:pPr>
+          </w:p>
+          <w:p>
+            <w:pPr>
+              <w:spacing w:after="0" w:line="240" w:lineRule="auto"/>
+              <w:jc w:val="both"/>
+              <w:rPr>
+                <w:rFonts w:asciiTheme="majorHAnsi" w:hAnsiTheme="majorHAnsi" w:cstheme="majorHAnsi"/>
+                <w:noProof/>
+                <w:sz w:val="24"/>
+                <w:szCs w:val="24"/>
+                <w:lang w:val="pt-BR" w:bidi="ar-SA"/>
+              </w:rPr>
+            </w:pPr>
+            <w:r>
+              <w:rPr>
+                <w:rFonts w:asciiTheme="majorHAnsi" w:hAnsiTheme="majorHAnsi" w:cstheme="majorHAnsi"/>
+                <w:noProof/>
+                <w:sz w:val="24"/>
+                <w:szCs w:val="24"/>
+                <w:lang w:val="pt-BR" w:bidi="ar-SA"/>
+              </w:rPr>
+              <w:t>IV. Possui várias características, dentre elas a dificuldade em importar e exportar dados.</w:t>
+            </w:r>
+          </w:p>
+          <w:p>
+            <w:pPr>
+              <w:spacing w:after="0" w:line="240" w:lineRule="auto"/>
+              <w:jc w:val="both"/>
+              <w:rPr>
+                <w:rFonts w:asciiTheme="majorHAnsi" w:hAnsiTheme="majorHAnsi" w:cstheme="majorHAnsi"/>
+                <w:noProof/>
+                <w:sz w:val="24"/>
+                <w:szCs w:val="24"/>
+                <w:lang w:val="pt-BR" w:bidi="ar-SA"/>
+              </w:rPr>
+            </w:pPr>
+            <w:r>
+              <w:rPr>
+                <w:rFonts w:asciiTheme="majorHAnsi" w:hAnsiTheme="majorHAnsi" w:cstheme="majorHAnsi"/>
+                <w:noProof/>
+                <w:sz w:val="24"/>
+                <w:szCs w:val="24"/>
+                <w:lang w:val="pt-BR" w:bidi="ar-SA"/>
+              </w:rPr>
+              <w:t xml:space="preserve">Resposta: </w:t>
+            </w:r>
+            <w:r>
+              <w:rPr>
+                <w:rFonts w:asciiTheme="majorHAnsi" w:hAnsiTheme="majorHAnsi" w:cstheme="majorHAnsi"/>
+                <w:noProof/>
+                <w:sz w:val="24"/>
+                <w:szCs w:val="24"/>
+                <w:lang w:val="pt-BR" w:bidi="ar-SA"/>
+              </w:rPr>
+              <w:t>As alternativas I e IV estão incorretas.</w:t>
+            </w:r>
+          </w:p>
+          <w:p>
+            <w:pPr>
+              <w:spacing w:after="0" w:line="240" w:lineRule="auto"/>
+              <w:jc w:val="both"/>
+              <w:rPr>
+                <w:rFonts w:asciiTheme="majorHAnsi" w:hAnsiTheme="majorHAnsi" w:cstheme="majorHAnsi"/>
+                <w:noProof/>
+                <w:sz w:val="24"/>
+                <w:szCs w:val="24"/>
+                <w:lang w:val="pt-BR" w:bidi="ar-SA"/>
+              </w:rPr>
+            </w:pPr>
+          </w:p>
+          <w:p>
+            <w:pPr>
+              <w:spacing w:after="0" w:line="240" w:lineRule="auto"/>
+              <w:jc w:val="both"/>
+              <w:rPr>
+                <w:rFonts w:asciiTheme="majorHAnsi" w:hAnsiTheme="majorHAnsi" w:cstheme="majorHAnsi"/>
+                <w:noProof/>
+                <w:sz w:val="24"/>
+                <w:szCs w:val="24"/>
+                <w:lang w:val="pt-BR" w:bidi="ar-SA"/>
+              </w:rPr>
+            </w:pPr>
+            <w:r>
+              <w:rPr>
+                <w:rFonts w:asciiTheme="majorHAnsi" w:hAnsiTheme="majorHAnsi" w:cstheme="majorHAnsi"/>
+                <w:noProof/>
+                <w:sz w:val="24"/>
+                <w:szCs w:val="24"/>
+                <w:lang w:val="pt-BR" w:bidi="ar-SA"/>
+              </w:rPr>
+              <w:t xml:space="preserve">04 – </w:t>
+            </w:r>
+            <w:r>
+              <w:rPr>
+                <w:rFonts w:asciiTheme="majorHAnsi" w:hAnsiTheme="majorHAnsi" w:cstheme="majorHAnsi"/>
+                <w:noProof/>
+                <w:sz w:val="24"/>
+                <w:szCs w:val="24"/>
+                <w:lang w:val="pt-BR" w:bidi="ar-SA"/>
+              </w:rPr>
+              <w:t>São premissas importantes para a integração e colaboração dos trabalhos em BIM, exceto:</w:t>
+            </w:r>
+          </w:p>
+          <w:p>
+            <w:pPr>
+              <w:rPr>
+                <w:rFonts w:asciiTheme="majorHAnsi" w:hAnsiTheme="majorHAnsi" w:cstheme="majorHAnsi"/>
+                <w:noProof/>
+                <w:sz w:val="24"/>
+                <w:szCs w:val="24"/>
+                <w:lang w:val="pt-BR" w:bidi="ar-SA"/>
+              </w:rPr>
+            </w:pPr>
+            <w:r>
+              <w:rPr>
+                <w:rFonts w:asciiTheme="majorHAnsi" w:hAnsiTheme="majorHAnsi" w:cstheme="majorHAnsi"/>
+                <w:noProof/>
+                <w:sz w:val="24"/>
+                <w:szCs w:val="24"/>
+                <w:lang w:val="pt-BR" w:bidi="ar-SA"/>
+              </w:rPr>
+              <w:t xml:space="preserve">Resposta: </w:t>
+            </w:r>
+            <w:r>
+              <w:rPr>
+                <w:rFonts w:asciiTheme="majorHAnsi" w:hAnsiTheme="majorHAnsi" w:cstheme="majorHAnsi"/>
+                <w:noProof/>
+                <w:sz w:val="24"/>
+                <w:szCs w:val="24"/>
+                <w:lang w:val="pt-BR" w:bidi="ar-SA"/>
+              </w:rPr>
+              <w:t>Disponibilizar softwares que dificultem o sistema de troca de informações.</w:t>
+            </w:r>
+          </w:p>
+          <w:p>
+            <w:pPr>
+              <w:spacing w:after="0" w:line="240" w:lineRule="auto"/>
+              <w:jc w:val="both"/>
+              <w:rPr>
+                <w:rFonts w:asciiTheme="majorHAnsi" w:hAnsiTheme="majorHAnsi" w:cstheme="majorHAnsi"/>
+                <w:noProof/>
+                <w:sz w:val="24"/>
+                <w:szCs w:val="24"/>
+                <w:lang w:val="pt-BR" w:bidi="ar-SA"/>
+              </w:rPr>
+            </w:pPr>
+            <w:r>
+              <w:rPr>
+                <w:rFonts w:asciiTheme="majorHAnsi" w:hAnsiTheme="majorHAnsi" w:cstheme="majorHAnsi"/>
+                <w:noProof/>
+                <w:sz w:val="24"/>
+                <w:szCs w:val="24"/>
+                <w:lang w:val="pt-BR" w:bidi="ar-SA"/>
+              </w:rPr>
+              <w:t xml:space="preserve">05 – </w:t>
+            </w:r>
+            <w:r>
+              <w:rPr>
+                <w:rFonts w:asciiTheme="majorHAnsi" w:hAnsiTheme="majorHAnsi" w:cstheme="majorHAnsi"/>
+                <w:noProof/>
+                <w:sz w:val="24"/>
+                <w:szCs w:val="24"/>
+                <w:lang w:val="pt-BR" w:bidi="ar-SA"/>
+              </w:rPr>
+              <w:t>A integração do software de CAD com a tecnologia BIM e softwares de gerenciamento, tal como o Microsoft Project Manager, integrado a softwares de simulação de etapas de construção, denomina-se:</w:t>
+            </w:r>
+          </w:p>
+          <w:p>
+            <w:pPr>
+              <w:spacing w:after="0" w:line="240" w:lineRule="auto"/>
+              <w:jc w:val="both"/>
+              <w:rPr>
+                <w:rFonts w:asciiTheme="majorHAnsi" w:hAnsiTheme="majorHAnsi" w:cstheme="majorHAnsi"/>
+                <w:noProof/>
+                <w:sz w:val="24"/>
+                <w:szCs w:val="24"/>
+                <w:lang w:val="pt-BR" w:bidi="ar-SA"/>
+              </w:rPr>
+            </w:pPr>
+            <w:r>
+              <w:rPr>
+                <w:rFonts w:asciiTheme="majorHAnsi" w:hAnsiTheme="majorHAnsi" w:cstheme="majorHAnsi"/>
+                <w:noProof/>
+                <w:sz w:val="24"/>
+                <w:szCs w:val="24"/>
+                <w:lang w:val="pt-BR" w:bidi="ar-SA"/>
+              </w:rPr>
+              <w:t xml:space="preserve">Resposta: </w:t>
+            </w:r>
+            <w:r>
+              <w:rPr>
+                <w:rFonts w:asciiTheme="majorHAnsi" w:hAnsiTheme="majorHAnsi" w:cstheme="majorHAnsi"/>
+                <w:noProof/>
+                <w:sz w:val="24"/>
+                <w:szCs w:val="24"/>
+                <w:lang w:val="pt-BR" w:bidi="ar-SA"/>
+              </w:rPr>
+              <w:t>4d</w:t>
+            </w:r>
+          </w:p>
+        </w:tc>
+      </w:tr>
+    </w:tbl>
+    <w:p>
+      <w:pPr>
+        <w:spacing w:after="0" w:line="240" w:lineRule="auto"/>
+        <w:jc w:val="both"/>
+        <w:rPr>
+          <w:rFonts w:asciiTheme="majorHAnsi" w:hAnsiTheme="majorHAnsi" w:cstheme="majorHAnsi"/>
+          <w:noProof/>
+          <w:sz w:val="24"/>
+          <w:szCs w:val="24"/>
+          <w:lang w:val="pt-BR" w:bidi="ar-SA"/>
+        </w:rPr>
+      </w:pPr>
+      <w:r>
+        <w:rPr>
+          <w:rFonts w:asciiTheme="majorHAnsi" w:hAnsiTheme="majorHAnsi" w:cstheme="majorHAnsi"/>
+          <w:noProof/>
+          <w:sz w:val="24"/>
+          <w:szCs w:val="24"/>
+          <w:lang w:val="pt-BR" w:bidi="ar-SA"/>
+        </w:rPr>
+        <w:lastRenderedPageBreak/>
+        <w:t>10/10</w:t>
+      </w:r>
+      <w:bookmarkStart w:id="0" w:name="_GoBack"/>
+      <w:bookmarkEnd w:id="0"/>
     </w:p>
     <w:sectPr>
       <w:headerReference w:type="default" r:id="rId9"/>
@@ -8601,7 +9892,7 @@
 </file>
 
 <file path=customXml/itemProps1.xml><?xml version="1.0" encoding="utf-8"?>
-<ds:datastoreItem xmlns:ds="http://schemas.openxmlformats.org/officeDocument/2006/customXml" ds:itemID="{8248E4DF-8CF7-49DC-8FC4-89CADA27D551}">
+<ds:datastoreItem xmlns:ds="http://schemas.openxmlformats.org/officeDocument/2006/customXml" ds:itemID="{30F2E829-C190-401B-861C-5D949C4DD537}">
   <ds:schemaRefs>
     <ds:schemaRef ds:uri="http://schemas.openxmlformats.org/officeDocument/2006/bibliography"/>
   </ds:schemaRefs>

</xml_diff>

<commit_message>
teste unidade 2 - planejamento 10/10
</commit_message>
<xml_diff>
--- a/06_bim_4d_planejamento_controle/planejamento_controle_notas_aula.docx
+++ b/06_bim_4d_planejamento_controle/planejamento_controle_notas_aula.docx
@@ -2763,6 +2763,15 @@
       <w:tblPr>
         <w:tblStyle w:val="Tabelacomgrade"/>
         <w:tblW w:w="0" w:type="auto"/>
+        <w:tblBorders>
+          <w:top w:val="none" w:sz="0" w:space="0" w:color="auto"/>
+          <w:left w:val="none" w:sz="0" w:space="0" w:color="auto"/>
+          <w:bottom w:val="none" w:sz="0" w:space="0" w:color="auto"/>
+          <w:right w:val="none" w:sz="0" w:space="0" w:color="auto"/>
+          <w:insideH w:val="none" w:sz="0" w:space="0" w:color="auto"/>
+          <w:insideV w:val="none" w:sz="0" w:space="0" w:color="auto"/>
+        </w:tblBorders>
+        <w:shd w:val="clear" w:color="auto" w:fill="D9D9D9" w:themeFill="background1" w:themeFillShade="D9"/>
         <w:tblLook w:val="04A0" w:firstRow="1" w:lastRow="0" w:firstColumn="1" w:lastColumn="0" w:noHBand="0" w:noVBand="1"/>
       </w:tblPr>
       <w:tblGrid>
@@ -2772,6 +2781,7 @@
         <w:tc>
           <w:tcPr>
             <w:tcW w:w="8720" w:type="dxa"/>
+            <w:shd w:val="clear" w:color="auto" w:fill="D9D9D9" w:themeFill="background1" w:themeFillShade="D9"/>
           </w:tcPr>
           <w:p>
             <w:pPr>
@@ -2785,6 +2795,615 @@
                 <w:lang w:val="pt-BR" w:bidi="ar-SA"/>
               </w:rPr>
             </w:pPr>
+            <w:r>
+              <w:rPr>
+                <w:rFonts w:asciiTheme="majorHAnsi" w:hAnsiTheme="majorHAnsi" w:cstheme="majorHAnsi"/>
+                <w:noProof/>
+                <w:sz w:val="24"/>
+                <w:szCs w:val="24"/>
+                <w:lang w:val="pt-BR" w:bidi="ar-SA"/>
+              </w:rPr>
+              <w:t xml:space="preserve">01 – </w:t>
+            </w:r>
+            <w:r>
+              <w:rPr>
+                <w:rFonts w:asciiTheme="majorHAnsi" w:hAnsiTheme="majorHAnsi" w:cstheme="majorHAnsi"/>
+                <w:noProof/>
+                <w:sz w:val="24"/>
+                <w:szCs w:val="24"/>
+                <w:lang w:val="pt-BR" w:bidi="ar-SA"/>
+              </w:rPr>
+              <w:t>Sobre o processo de Planejamento, assinale a alternativa INCORRETA:</w:t>
+            </w:r>
+          </w:p>
+          <w:p>
+            <w:pPr>
+              <w:spacing w:after="0" w:line="240" w:lineRule="auto"/>
+              <w:jc w:val="both"/>
+              <w:rPr>
+                <w:rFonts w:asciiTheme="majorHAnsi" w:hAnsiTheme="majorHAnsi" w:cstheme="majorHAnsi"/>
+                <w:noProof/>
+                <w:sz w:val="24"/>
+                <w:szCs w:val="24"/>
+                <w:lang w:val="pt-BR" w:bidi="ar-SA"/>
+              </w:rPr>
+            </w:pPr>
+            <w:r>
+              <w:rPr>
+                <w:rFonts w:asciiTheme="majorHAnsi" w:hAnsiTheme="majorHAnsi" w:cstheme="majorHAnsi"/>
+                <w:noProof/>
+                <w:sz w:val="24"/>
+                <w:szCs w:val="24"/>
+                <w:lang w:val="pt-BR" w:bidi="ar-SA"/>
+              </w:rPr>
+              <w:t xml:space="preserve">Resposta: </w:t>
+            </w:r>
+            <w:r>
+              <w:rPr>
+                <w:rFonts w:asciiTheme="majorHAnsi" w:hAnsiTheme="majorHAnsi" w:cstheme="majorHAnsi"/>
+                <w:noProof/>
+                <w:sz w:val="24"/>
+                <w:szCs w:val="24"/>
+                <w:lang w:val="pt-BR" w:bidi="ar-SA"/>
+              </w:rPr>
+              <w:t>Quando as atividades são listadas em uma coluna com suas respectivas durações representadas por barras verticais chamamos de Cronograma de Barras.</w:t>
+            </w:r>
+          </w:p>
+          <w:p>
+            <w:pPr>
+              <w:spacing w:after="0" w:line="240" w:lineRule="auto"/>
+              <w:jc w:val="both"/>
+              <w:rPr>
+                <w:rFonts w:asciiTheme="majorHAnsi" w:hAnsiTheme="majorHAnsi" w:cstheme="majorHAnsi"/>
+                <w:noProof/>
+                <w:sz w:val="24"/>
+                <w:szCs w:val="24"/>
+                <w:lang w:val="pt-BR" w:bidi="ar-SA"/>
+              </w:rPr>
+            </w:pPr>
+          </w:p>
+          <w:p>
+            <w:pPr>
+              <w:spacing w:after="0" w:line="240" w:lineRule="auto"/>
+              <w:jc w:val="both"/>
+              <w:rPr>
+                <w:rFonts w:asciiTheme="majorHAnsi" w:hAnsiTheme="majorHAnsi" w:cstheme="majorHAnsi"/>
+                <w:noProof/>
+                <w:sz w:val="24"/>
+                <w:szCs w:val="24"/>
+                <w:lang w:val="pt-BR" w:bidi="ar-SA"/>
+              </w:rPr>
+            </w:pPr>
+            <w:r>
+              <w:rPr>
+                <w:rFonts w:asciiTheme="majorHAnsi" w:hAnsiTheme="majorHAnsi" w:cstheme="majorHAnsi"/>
+                <w:noProof/>
+                <w:sz w:val="24"/>
+                <w:szCs w:val="24"/>
+                <w:lang w:val="pt-BR" w:bidi="ar-SA"/>
+              </w:rPr>
+              <w:t xml:space="preserve">02 – </w:t>
+            </w:r>
+            <w:r>
+              <w:rPr>
+                <w:rFonts w:asciiTheme="majorHAnsi" w:hAnsiTheme="majorHAnsi" w:cstheme="majorHAnsi"/>
+                <w:noProof/>
+                <w:sz w:val="24"/>
+                <w:szCs w:val="24"/>
+                <w:lang w:val="pt-BR" w:bidi="ar-SA"/>
+              </w:rPr>
+              <w:t>O roteiro do planejamento, segundo MATTOS, 2010 tem a seguinte ordem:</w:t>
+            </w:r>
+          </w:p>
+          <w:p>
+            <w:pPr>
+              <w:spacing w:after="0" w:line="240" w:lineRule="auto"/>
+              <w:jc w:val="both"/>
+              <w:rPr>
+                <w:rFonts w:asciiTheme="majorHAnsi" w:hAnsiTheme="majorHAnsi" w:cstheme="majorHAnsi"/>
+                <w:noProof/>
+                <w:sz w:val="24"/>
+                <w:szCs w:val="24"/>
+                <w:lang w:val="pt-BR" w:bidi="ar-SA"/>
+              </w:rPr>
+            </w:pPr>
+            <w:r>
+              <w:rPr>
+                <w:rFonts w:asciiTheme="majorHAnsi" w:hAnsiTheme="majorHAnsi" w:cstheme="majorHAnsi"/>
+                <w:noProof/>
+                <w:sz w:val="24"/>
+                <w:szCs w:val="24"/>
+                <w:lang w:val="pt-BR" w:bidi="ar-SA"/>
+              </w:rPr>
+              <w:t xml:space="preserve">Resposta: </w:t>
+            </w:r>
+            <w:r>
+              <w:rPr>
+                <w:rFonts w:asciiTheme="majorHAnsi" w:hAnsiTheme="majorHAnsi" w:cstheme="majorHAnsi"/>
+                <w:noProof/>
+                <w:sz w:val="24"/>
+                <w:szCs w:val="24"/>
+                <w:lang w:val="pt-BR" w:bidi="ar-SA"/>
+              </w:rPr>
+              <w:t xml:space="preserve">Identificação das atividades. Definição das durações. Definição da precedência. Montagem do diagrama de rede. Identificação do caminho crítico. </w:t>
+            </w:r>
+            <w:r>
+              <w:rPr>
+                <w:rFonts w:asciiTheme="majorHAnsi" w:hAnsiTheme="majorHAnsi" w:cstheme="majorHAnsi"/>
+                <w:noProof/>
+                <w:sz w:val="24"/>
+                <w:szCs w:val="24"/>
+                <w:lang w:val="pt-BR" w:bidi="ar-SA"/>
+              </w:rPr>
+              <w:lastRenderedPageBreak/>
+              <w:t>Geração do cronograma e cálculo das folgas.</w:t>
+            </w:r>
+          </w:p>
+          <w:p>
+            <w:pPr>
+              <w:spacing w:after="0" w:line="240" w:lineRule="auto"/>
+              <w:jc w:val="both"/>
+              <w:rPr>
+                <w:rFonts w:asciiTheme="majorHAnsi" w:hAnsiTheme="majorHAnsi" w:cstheme="majorHAnsi"/>
+                <w:noProof/>
+                <w:sz w:val="24"/>
+                <w:szCs w:val="24"/>
+                <w:lang w:val="pt-BR" w:bidi="ar-SA"/>
+              </w:rPr>
+            </w:pPr>
+          </w:p>
+          <w:p>
+            <w:pPr>
+              <w:spacing w:after="0" w:line="240" w:lineRule="auto"/>
+              <w:jc w:val="both"/>
+              <w:rPr>
+                <w:rFonts w:asciiTheme="majorHAnsi" w:hAnsiTheme="majorHAnsi" w:cstheme="majorHAnsi"/>
+                <w:noProof/>
+                <w:sz w:val="24"/>
+                <w:szCs w:val="24"/>
+                <w:lang w:val="pt-BR" w:bidi="ar-SA"/>
+              </w:rPr>
+            </w:pPr>
+            <w:r>
+              <w:rPr>
+                <w:rFonts w:asciiTheme="majorHAnsi" w:hAnsiTheme="majorHAnsi" w:cstheme="majorHAnsi"/>
+                <w:noProof/>
+                <w:sz w:val="24"/>
+                <w:szCs w:val="24"/>
+                <w:lang w:val="pt-BR" w:bidi="ar-SA"/>
+              </w:rPr>
+              <w:t xml:space="preserve">03 – </w:t>
+            </w:r>
+            <w:r>
+              <w:rPr>
+                <w:rFonts w:asciiTheme="majorHAnsi" w:hAnsiTheme="majorHAnsi" w:cstheme="majorHAnsi"/>
+                <w:noProof/>
+                <w:sz w:val="24"/>
+                <w:szCs w:val="24"/>
+                <w:lang w:val="pt-BR" w:bidi="ar-SA"/>
+              </w:rPr>
+              <w:t>Acerca da identificação das atividades para elaboração do planejamento, está correto:</w:t>
+            </w:r>
+          </w:p>
+          <w:p>
+            <w:pPr>
+              <w:spacing w:after="0" w:line="240" w:lineRule="auto"/>
+              <w:jc w:val="both"/>
+              <w:rPr>
+                <w:rFonts w:asciiTheme="majorHAnsi" w:hAnsiTheme="majorHAnsi" w:cstheme="majorHAnsi"/>
+                <w:noProof/>
+                <w:sz w:val="24"/>
+                <w:szCs w:val="24"/>
+                <w:lang w:val="pt-BR" w:bidi="ar-SA"/>
+              </w:rPr>
+            </w:pPr>
+          </w:p>
+          <w:p>
+            <w:pPr>
+              <w:spacing w:after="0" w:line="240" w:lineRule="auto"/>
+              <w:jc w:val="both"/>
+              <w:rPr>
+                <w:rFonts w:asciiTheme="majorHAnsi" w:hAnsiTheme="majorHAnsi" w:cstheme="majorHAnsi"/>
+                <w:noProof/>
+                <w:sz w:val="24"/>
+                <w:szCs w:val="24"/>
+                <w:lang w:val="pt-BR" w:bidi="ar-SA"/>
+              </w:rPr>
+            </w:pPr>
+            <w:r>
+              <w:rPr>
+                <w:rFonts w:asciiTheme="majorHAnsi" w:hAnsiTheme="majorHAnsi" w:cstheme="majorHAnsi"/>
+                <w:noProof/>
+                <w:sz w:val="24"/>
+                <w:szCs w:val="24"/>
+                <w:lang w:val="pt-BR" w:bidi="ar-SA"/>
+              </w:rPr>
+              <w:t>I. Definir o escopo da obra é o primeiro passo a ser realizado.</w:t>
+            </w:r>
+          </w:p>
+          <w:p>
+            <w:pPr>
+              <w:spacing w:after="0" w:line="240" w:lineRule="auto"/>
+              <w:jc w:val="both"/>
+              <w:rPr>
+                <w:rFonts w:asciiTheme="majorHAnsi" w:hAnsiTheme="majorHAnsi" w:cstheme="majorHAnsi"/>
+                <w:noProof/>
+                <w:sz w:val="24"/>
+                <w:szCs w:val="24"/>
+                <w:lang w:val="pt-BR" w:bidi="ar-SA"/>
+              </w:rPr>
+            </w:pPr>
+          </w:p>
+          <w:p>
+            <w:pPr>
+              <w:spacing w:after="0" w:line="240" w:lineRule="auto"/>
+              <w:jc w:val="both"/>
+              <w:rPr>
+                <w:rFonts w:asciiTheme="majorHAnsi" w:hAnsiTheme="majorHAnsi" w:cstheme="majorHAnsi"/>
+                <w:noProof/>
+                <w:sz w:val="24"/>
+                <w:szCs w:val="24"/>
+                <w:lang w:val="pt-BR" w:bidi="ar-SA"/>
+              </w:rPr>
+            </w:pPr>
+            <w:r>
+              <w:rPr>
+                <w:rFonts w:asciiTheme="majorHAnsi" w:hAnsiTheme="majorHAnsi" w:cstheme="majorHAnsi"/>
+                <w:noProof/>
+                <w:sz w:val="24"/>
+                <w:szCs w:val="24"/>
+                <w:lang w:val="pt-BR" w:bidi="ar-SA"/>
+              </w:rPr>
+              <w:t>II. Os serviços identificados devem ser resultantes da interpretação cuidadosa de todos os projetos.</w:t>
+            </w:r>
+          </w:p>
+          <w:p>
+            <w:pPr>
+              <w:spacing w:after="0" w:line="240" w:lineRule="auto"/>
+              <w:jc w:val="both"/>
+              <w:rPr>
+                <w:rFonts w:asciiTheme="majorHAnsi" w:hAnsiTheme="majorHAnsi" w:cstheme="majorHAnsi"/>
+                <w:noProof/>
+                <w:sz w:val="24"/>
+                <w:szCs w:val="24"/>
+                <w:lang w:val="pt-BR" w:bidi="ar-SA"/>
+              </w:rPr>
+            </w:pPr>
+          </w:p>
+          <w:p>
+            <w:pPr>
+              <w:spacing w:after="0" w:line="240" w:lineRule="auto"/>
+              <w:jc w:val="both"/>
+              <w:rPr>
+                <w:rFonts w:asciiTheme="majorHAnsi" w:hAnsiTheme="majorHAnsi" w:cstheme="majorHAnsi"/>
+                <w:noProof/>
+                <w:sz w:val="24"/>
+                <w:szCs w:val="24"/>
+                <w:lang w:val="pt-BR" w:bidi="ar-SA"/>
+              </w:rPr>
+            </w:pPr>
+            <w:r>
+              <w:rPr>
+                <w:rFonts w:asciiTheme="majorHAnsi" w:hAnsiTheme="majorHAnsi" w:cstheme="majorHAnsi"/>
+                <w:noProof/>
+                <w:sz w:val="24"/>
+                <w:szCs w:val="24"/>
+                <w:lang w:val="pt-BR" w:bidi="ar-SA"/>
+              </w:rPr>
+              <w:t>III. Ao processo de decomposição de serviços denominamos de Estrutura Analítica de Projeto.</w:t>
+            </w:r>
+          </w:p>
+          <w:p>
+            <w:pPr>
+              <w:spacing w:after="0" w:line="240" w:lineRule="auto"/>
+              <w:jc w:val="both"/>
+              <w:rPr>
+                <w:rFonts w:asciiTheme="majorHAnsi" w:hAnsiTheme="majorHAnsi" w:cstheme="majorHAnsi"/>
+                <w:noProof/>
+                <w:sz w:val="24"/>
+                <w:szCs w:val="24"/>
+                <w:lang w:val="pt-BR" w:bidi="ar-SA"/>
+              </w:rPr>
+            </w:pPr>
+          </w:p>
+          <w:p>
+            <w:pPr>
+              <w:spacing w:after="0" w:line="240" w:lineRule="auto"/>
+              <w:jc w:val="both"/>
+              <w:rPr>
+                <w:rFonts w:asciiTheme="majorHAnsi" w:hAnsiTheme="majorHAnsi" w:cstheme="majorHAnsi"/>
+                <w:noProof/>
+                <w:sz w:val="24"/>
+                <w:szCs w:val="24"/>
+                <w:lang w:val="pt-BR" w:bidi="ar-SA"/>
+              </w:rPr>
+            </w:pPr>
+            <w:r>
+              <w:rPr>
+                <w:rFonts w:asciiTheme="majorHAnsi" w:hAnsiTheme="majorHAnsi" w:cstheme="majorHAnsi"/>
+                <w:noProof/>
+                <w:sz w:val="24"/>
+                <w:szCs w:val="24"/>
+                <w:lang w:val="pt-BR" w:bidi="ar-SA"/>
+              </w:rPr>
+              <w:t>IV. Quanto menos atividades forem listadas mais controle o planejamento estará alcançando</w:t>
+            </w:r>
+          </w:p>
+          <w:p>
+            <w:pPr>
+              <w:spacing w:after="0" w:line="240" w:lineRule="auto"/>
+              <w:jc w:val="both"/>
+              <w:rPr>
+                <w:rFonts w:asciiTheme="majorHAnsi" w:hAnsiTheme="majorHAnsi" w:cstheme="majorHAnsi"/>
+                <w:noProof/>
+                <w:sz w:val="24"/>
+                <w:szCs w:val="24"/>
+                <w:lang w:val="pt-BR" w:bidi="ar-SA"/>
+              </w:rPr>
+            </w:pPr>
+          </w:p>
+          <w:p>
+            <w:pPr>
+              <w:spacing w:after="0" w:line="240" w:lineRule="auto"/>
+              <w:jc w:val="both"/>
+              <w:rPr>
+                <w:rFonts w:asciiTheme="majorHAnsi" w:hAnsiTheme="majorHAnsi" w:cstheme="majorHAnsi"/>
+                <w:noProof/>
+                <w:sz w:val="24"/>
+                <w:szCs w:val="24"/>
+                <w:lang w:val="pt-BR" w:bidi="ar-SA"/>
+              </w:rPr>
+            </w:pPr>
+            <w:r>
+              <w:rPr>
+                <w:rFonts w:asciiTheme="majorHAnsi" w:hAnsiTheme="majorHAnsi" w:cstheme="majorHAnsi"/>
+                <w:noProof/>
+                <w:sz w:val="24"/>
+                <w:szCs w:val="24"/>
+                <w:lang w:val="pt-BR" w:bidi="ar-SA"/>
+              </w:rPr>
+              <w:t>Marque a opção que apresenta as afirmativas CORRETAS.</w:t>
+            </w:r>
+          </w:p>
+          <w:p>
+            <w:pPr>
+              <w:spacing w:after="0" w:line="240" w:lineRule="auto"/>
+              <w:jc w:val="both"/>
+              <w:rPr>
+                <w:rFonts w:asciiTheme="majorHAnsi" w:hAnsiTheme="majorHAnsi" w:cstheme="majorHAnsi"/>
+                <w:noProof/>
+                <w:sz w:val="24"/>
+                <w:szCs w:val="24"/>
+                <w:lang w:val="pt-BR" w:bidi="ar-SA"/>
+              </w:rPr>
+            </w:pPr>
+          </w:p>
+          <w:p>
+            <w:pPr>
+              <w:spacing w:after="0" w:line="240" w:lineRule="auto"/>
+              <w:jc w:val="both"/>
+              <w:rPr>
+                <w:rFonts w:asciiTheme="majorHAnsi" w:hAnsiTheme="majorHAnsi" w:cstheme="majorHAnsi"/>
+                <w:noProof/>
+                <w:sz w:val="24"/>
+                <w:szCs w:val="24"/>
+                <w:lang w:val="pt-BR" w:bidi="ar-SA"/>
+              </w:rPr>
+            </w:pPr>
+            <w:r>
+              <w:rPr>
+                <w:rFonts w:asciiTheme="majorHAnsi" w:hAnsiTheme="majorHAnsi" w:cstheme="majorHAnsi"/>
+                <w:noProof/>
+                <w:sz w:val="24"/>
+                <w:szCs w:val="24"/>
+                <w:lang w:val="pt-BR" w:bidi="ar-SA"/>
+              </w:rPr>
+              <w:t>Grupo de escolhas da pergunta</w:t>
+            </w:r>
+          </w:p>
+          <w:p>
+            <w:pPr>
+              <w:spacing w:after="0" w:line="240" w:lineRule="auto"/>
+              <w:jc w:val="both"/>
+              <w:rPr>
+                <w:rFonts w:asciiTheme="majorHAnsi" w:hAnsiTheme="majorHAnsi" w:cstheme="majorHAnsi"/>
+                <w:noProof/>
+                <w:sz w:val="24"/>
+                <w:szCs w:val="24"/>
+                <w:lang w:val="pt-BR" w:bidi="ar-SA"/>
+              </w:rPr>
+            </w:pPr>
+            <w:r>
+              <w:rPr>
+                <w:rFonts w:asciiTheme="majorHAnsi" w:hAnsiTheme="majorHAnsi" w:cstheme="majorHAnsi"/>
+                <w:noProof/>
+                <w:sz w:val="24"/>
+                <w:szCs w:val="24"/>
+                <w:lang w:val="pt-BR" w:bidi="ar-SA"/>
+              </w:rPr>
+              <w:t xml:space="preserve">Resposta: </w:t>
+            </w:r>
+            <w:r>
+              <w:rPr>
+                <w:rFonts w:asciiTheme="majorHAnsi" w:hAnsiTheme="majorHAnsi" w:cstheme="majorHAnsi"/>
+                <w:noProof/>
+                <w:sz w:val="24"/>
+                <w:szCs w:val="24"/>
+                <w:lang w:val="pt-BR" w:bidi="ar-SA"/>
+              </w:rPr>
+              <w:t>I – II – III.</w:t>
+            </w:r>
+          </w:p>
+          <w:p>
+            <w:pPr>
+              <w:spacing w:after="0" w:line="240" w:lineRule="auto"/>
+              <w:jc w:val="both"/>
+              <w:rPr>
+                <w:rFonts w:asciiTheme="majorHAnsi" w:hAnsiTheme="majorHAnsi" w:cstheme="majorHAnsi"/>
+                <w:noProof/>
+                <w:sz w:val="24"/>
+                <w:szCs w:val="24"/>
+                <w:lang w:val="pt-BR" w:bidi="ar-SA"/>
+              </w:rPr>
+            </w:pPr>
+          </w:p>
+          <w:p>
+            <w:pPr>
+              <w:spacing w:after="0" w:line="240" w:lineRule="auto"/>
+              <w:jc w:val="both"/>
+              <w:rPr>
+                <w:rFonts w:asciiTheme="majorHAnsi" w:hAnsiTheme="majorHAnsi" w:cstheme="majorHAnsi"/>
+                <w:noProof/>
+                <w:sz w:val="24"/>
+                <w:szCs w:val="24"/>
+                <w:lang w:val="pt-BR" w:bidi="ar-SA"/>
+              </w:rPr>
+            </w:pPr>
+            <w:r>
+              <w:rPr>
+                <w:rFonts w:asciiTheme="majorHAnsi" w:hAnsiTheme="majorHAnsi" w:cstheme="majorHAnsi"/>
+                <w:noProof/>
+                <w:sz w:val="24"/>
+                <w:szCs w:val="24"/>
+                <w:lang w:val="pt-BR" w:bidi="ar-SA"/>
+              </w:rPr>
+              <w:t xml:space="preserve">04 – </w:t>
+            </w:r>
+            <w:r>
+              <w:rPr>
+                <w:rFonts w:asciiTheme="majorHAnsi" w:hAnsiTheme="majorHAnsi" w:cstheme="majorHAnsi"/>
+                <w:noProof/>
+                <w:sz w:val="24"/>
+                <w:szCs w:val="24"/>
+                <w:lang w:val="pt-BR" w:bidi="ar-SA"/>
+              </w:rPr>
+              <w:t>Referente à definição da duração das atividades, está correta:</w:t>
+            </w:r>
+          </w:p>
+          <w:p>
+            <w:pPr>
+              <w:spacing w:after="0" w:line="240" w:lineRule="auto"/>
+              <w:jc w:val="both"/>
+              <w:rPr>
+                <w:rFonts w:asciiTheme="majorHAnsi" w:hAnsiTheme="majorHAnsi" w:cstheme="majorHAnsi"/>
+                <w:noProof/>
+                <w:sz w:val="24"/>
+                <w:szCs w:val="24"/>
+                <w:lang w:val="pt-BR" w:bidi="ar-SA"/>
+              </w:rPr>
+            </w:pPr>
+            <w:r>
+              <w:rPr>
+                <w:rFonts w:asciiTheme="majorHAnsi" w:hAnsiTheme="majorHAnsi" w:cstheme="majorHAnsi"/>
+                <w:noProof/>
+                <w:sz w:val="24"/>
+                <w:szCs w:val="24"/>
+                <w:lang w:val="pt-BR" w:bidi="ar-SA"/>
+              </w:rPr>
+              <w:t xml:space="preserve">Resposta: </w:t>
+            </w:r>
+            <w:r>
+              <w:rPr>
+                <w:rFonts w:asciiTheme="majorHAnsi" w:hAnsiTheme="majorHAnsi" w:cstheme="majorHAnsi"/>
+                <w:noProof/>
+                <w:sz w:val="24"/>
+                <w:szCs w:val="24"/>
+                <w:lang w:val="pt-BR" w:bidi="ar-SA"/>
+              </w:rPr>
+              <w:t>Dependem de múltiplos fatores como, por exemplo, sistemas construtivos e tecnologias utilizadas.</w:t>
+            </w:r>
+          </w:p>
+          <w:p>
+            <w:pPr>
+              <w:spacing w:after="0" w:line="240" w:lineRule="auto"/>
+              <w:jc w:val="both"/>
+              <w:rPr>
+                <w:rFonts w:asciiTheme="majorHAnsi" w:hAnsiTheme="majorHAnsi" w:cstheme="majorHAnsi"/>
+                <w:noProof/>
+                <w:sz w:val="24"/>
+                <w:szCs w:val="24"/>
+                <w:lang w:val="pt-BR" w:bidi="ar-SA"/>
+              </w:rPr>
+            </w:pPr>
+          </w:p>
+          <w:p>
+            <w:pPr>
+              <w:spacing w:after="0" w:line="240" w:lineRule="auto"/>
+              <w:jc w:val="both"/>
+              <w:rPr>
+                <w:rFonts w:asciiTheme="majorHAnsi" w:hAnsiTheme="majorHAnsi" w:cstheme="majorHAnsi"/>
+                <w:noProof/>
+                <w:sz w:val="24"/>
+                <w:szCs w:val="24"/>
+                <w:lang w:val="pt-BR" w:bidi="ar-SA"/>
+              </w:rPr>
+            </w:pPr>
+            <w:r>
+              <w:rPr>
+                <w:rFonts w:asciiTheme="majorHAnsi" w:hAnsiTheme="majorHAnsi" w:cstheme="majorHAnsi"/>
+                <w:noProof/>
+                <w:sz w:val="24"/>
+                <w:szCs w:val="24"/>
+                <w:lang w:val="pt-BR" w:bidi="ar-SA"/>
+              </w:rPr>
+              <w:t xml:space="preserve">05 – </w:t>
+            </w:r>
+            <w:r>
+              <w:rPr>
+                <w:rFonts w:asciiTheme="majorHAnsi" w:hAnsiTheme="majorHAnsi" w:cstheme="majorHAnsi"/>
+                <w:noProof/>
+                <w:sz w:val="24"/>
+                <w:szCs w:val="24"/>
+                <w:lang w:val="pt-BR" w:bidi="ar-SA"/>
+              </w:rPr>
+              <w:t>Sobre o caminho crítico:</w:t>
+            </w:r>
+          </w:p>
+          <w:p>
+            <w:pPr>
+              <w:spacing w:after="0" w:line="240" w:lineRule="auto"/>
+              <w:jc w:val="both"/>
+              <w:rPr>
+                <w:rFonts w:asciiTheme="majorHAnsi" w:hAnsiTheme="majorHAnsi" w:cstheme="majorHAnsi"/>
+                <w:noProof/>
+                <w:sz w:val="24"/>
+                <w:szCs w:val="24"/>
+                <w:lang w:val="pt-BR" w:bidi="ar-SA"/>
+              </w:rPr>
+            </w:pPr>
+            <w:r>
+              <w:rPr>
+                <w:rFonts w:asciiTheme="majorHAnsi" w:hAnsiTheme="majorHAnsi" w:cstheme="majorHAnsi"/>
+                <w:noProof/>
+                <w:sz w:val="24"/>
+                <w:szCs w:val="24"/>
+                <w:lang w:val="pt-BR" w:bidi="ar-SA"/>
+              </w:rPr>
+              <w:t xml:space="preserve">Resposta: </w:t>
+            </w:r>
+            <w:r>
+              <w:rPr>
+                <w:rFonts w:asciiTheme="majorHAnsi" w:hAnsiTheme="majorHAnsi" w:cstheme="majorHAnsi"/>
+                <w:noProof/>
+                <w:sz w:val="24"/>
+                <w:szCs w:val="24"/>
+                <w:lang w:val="pt-BR" w:bidi="ar-SA"/>
+              </w:rPr>
+              <w:t>O caminho crítico é diferente das folgas. Este sinaliza que algumas atividades possuem duas possíveis datas de início e de fim. Aquele demonstra que tais atividades não apresentam flexibilidade temporal.</w:t>
+            </w:r>
+          </w:p>
+          <w:p>
+            <w:pPr>
+              <w:spacing w:after="0" w:line="240" w:lineRule="auto"/>
+              <w:jc w:val="both"/>
+              <w:rPr>
+                <w:rFonts w:asciiTheme="majorHAnsi" w:hAnsiTheme="majorHAnsi" w:cstheme="majorHAnsi"/>
+                <w:noProof/>
+                <w:sz w:val="24"/>
+                <w:szCs w:val="24"/>
+                <w:lang w:val="pt-BR" w:bidi="ar-SA"/>
+              </w:rPr>
+            </w:pPr>
           </w:p>
         </w:tc>
       </w:tr>
@@ -2801,6 +3420,17 @@
           <w:lang w:val="pt-BR" w:bidi="ar-SA"/>
         </w:rPr>
       </w:pPr>
+      <w:r>
+        <w:rPr>
+          <w:rFonts w:asciiTheme="majorHAnsi" w:hAnsiTheme="majorHAnsi" w:cstheme="majorHAnsi"/>
+          <w:noProof/>
+          <w:sz w:val="24"/>
+          <w:szCs w:val="24"/>
+          <w:lang w:val="pt-BR" w:bidi="ar-SA"/>
+        </w:rPr>
+        <w:lastRenderedPageBreak/>
+        <w:t>10/10</w:t>
+      </w:r>
     </w:p>
     <w:p>
       <w:pPr>
@@ -2929,7 +3559,6 @@
           <w:szCs w:val="24"/>
           <w:lang w:val="pt-BR" w:bidi="ar-SA"/>
         </w:rPr>
-        <w:lastRenderedPageBreak/>
         <w:t>O desenvolvimento de projetos em BIM abrange</w:t>
       </w:r>
       <w:r>
@@ -3549,159 +4178,159 @@
           <w:szCs w:val="24"/>
           <w:lang w:val="pt-BR" w:bidi="ar-SA"/>
         </w:rPr>
+        <w:t>O utilizador fica dependente do software do fornecedor. Risco da empresa proprietária decidir parar de disponibilizar o software para leitura dos documentos.</w:t>
+      </w:r>
+    </w:p>
+    <w:p>
+      <w:pPr>
+        <w:spacing w:after="0" w:line="240" w:lineRule="auto"/>
+        <w:jc w:val="both"/>
+        <w:rPr>
+          <w:rFonts w:asciiTheme="majorHAnsi" w:hAnsiTheme="majorHAnsi" w:cstheme="majorHAnsi"/>
+          <w:noProof/>
+          <w:sz w:val="24"/>
+          <w:szCs w:val="24"/>
+          <w:lang w:val="pt-BR" w:bidi="ar-SA"/>
+        </w:rPr>
+      </w:pPr>
+    </w:p>
+    <w:p>
+      <w:pPr>
+        <w:spacing w:after="0" w:line="240" w:lineRule="auto"/>
+        <w:jc w:val="both"/>
+        <w:rPr>
+          <w:rFonts w:asciiTheme="majorHAnsi" w:hAnsiTheme="majorHAnsi" w:cstheme="majorHAnsi"/>
+          <w:noProof/>
+          <w:sz w:val="24"/>
+          <w:szCs w:val="24"/>
+          <w:lang w:val="pt-BR" w:bidi="ar-SA"/>
+        </w:rPr>
+      </w:pPr>
+      <w:r>
+        <w:rPr>
+          <w:rFonts w:asciiTheme="majorHAnsi" w:hAnsiTheme="majorHAnsi" w:cstheme="majorHAnsi"/>
+          <w:noProof/>
+          <w:sz w:val="24"/>
+          <w:szCs w:val="24"/>
+          <w:lang w:val="pt-BR" w:bidi="ar-SA"/>
+        </w:rPr>
+        <w:t>Formatos Públicos para segmentos específicos.</w:t>
+      </w:r>
+      <w:r>
+        <w:rPr>
+          <w:rFonts w:asciiTheme="majorHAnsi" w:hAnsiTheme="majorHAnsi" w:cstheme="majorHAnsi"/>
+          <w:noProof/>
+          <w:sz w:val="24"/>
+          <w:szCs w:val="24"/>
+          <w:lang w:val="pt-BR" w:bidi="ar-SA"/>
+        </w:rPr>
+        <w:t xml:space="preserve"> </w:t>
+      </w:r>
+      <w:r>
+        <w:rPr>
+          <w:rFonts w:asciiTheme="majorHAnsi" w:hAnsiTheme="majorHAnsi" w:cstheme="majorHAnsi"/>
+          <w:noProof/>
+          <w:sz w:val="24"/>
+          <w:szCs w:val="24"/>
+          <w:lang w:val="pt-BR" w:bidi="ar-SA"/>
+        </w:rPr>
+        <w:t>Processos de intercâmbio de dados eletrônicos</w:t>
+      </w:r>
+      <w:r>
+        <w:rPr>
+          <w:rFonts w:asciiTheme="majorHAnsi" w:hAnsiTheme="majorHAnsi" w:cstheme="majorHAnsi"/>
+          <w:noProof/>
+          <w:sz w:val="24"/>
+          <w:szCs w:val="24"/>
+          <w:lang w:val="pt-BR" w:bidi="ar-SA"/>
+        </w:rPr>
+        <w:t xml:space="preserve"> </w:t>
+      </w:r>
+      <w:r>
+        <w:rPr>
+          <w:rFonts w:asciiTheme="majorHAnsi" w:hAnsiTheme="majorHAnsi" w:cstheme="majorHAnsi"/>
+          <w:noProof/>
+          <w:sz w:val="24"/>
+          <w:szCs w:val="24"/>
+          <w:lang w:val="pt-BR" w:bidi="ar-SA"/>
+        </w:rPr>
+        <w:t>para informações de projetos estruturais metálicos.</w:t>
+      </w:r>
+      <w:r>
+        <w:rPr>
+          <w:rFonts w:asciiTheme="majorHAnsi" w:hAnsiTheme="majorHAnsi" w:cstheme="majorHAnsi"/>
+          <w:noProof/>
+          <w:sz w:val="24"/>
+          <w:szCs w:val="24"/>
+          <w:lang w:val="pt-BR" w:bidi="ar-SA"/>
+        </w:rPr>
+        <w:t xml:space="preserve"> </w:t>
+      </w:r>
+      <w:r>
+        <w:rPr>
+          <w:rFonts w:asciiTheme="majorHAnsi" w:hAnsiTheme="majorHAnsi" w:cstheme="majorHAnsi"/>
+          <w:noProof/>
+          <w:sz w:val="24"/>
+          <w:szCs w:val="24"/>
+          <w:lang w:val="pt-BR" w:bidi="ar-SA"/>
+        </w:rPr>
+        <w:t>Facilita o intercâmbio por meio de softwares</w:t>
+      </w:r>
+      <w:r>
+        <w:rPr>
+          <w:rFonts w:asciiTheme="majorHAnsi" w:hAnsiTheme="majorHAnsi" w:cstheme="majorHAnsi"/>
+          <w:noProof/>
+          <w:sz w:val="24"/>
+          <w:szCs w:val="24"/>
+          <w:lang w:val="pt-BR" w:bidi="ar-SA"/>
+        </w:rPr>
+        <w:t xml:space="preserve"> </w:t>
+      </w:r>
+      <w:r>
+        <w:rPr>
+          <w:rFonts w:asciiTheme="majorHAnsi" w:hAnsiTheme="majorHAnsi" w:cstheme="majorHAnsi"/>
+          <w:noProof/>
+          <w:sz w:val="24"/>
+          <w:szCs w:val="24"/>
+          <w:lang w:val="pt-BR" w:bidi="ar-SA"/>
+        </w:rPr>
+        <w:t>aparentemente independentes.</w:t>
+      </w:r>
+    </w:p>
+    <w:p>
+      <w:pPr>
+        <w:spacing w:after="0" w:line="240" w:lineRule="auto"/>
+        <w:jc w:val="both"/>
+        <w:rPr>
+          <w:rFonts w:asciiTheme="majorHAnsi" w:hAnsiTheme="majorHAnsi" w:cstheme="majorHAnsi"/>
+          <w:noProof/>
+          <w:sz w:val="24"/>
+          <w:szCs w:val="24"/>
+          <w:lang w:val="pt-BR" w:bidi="ar-SA"/>
+        </w:rPr>
+      </w:pPr>
+    </w:p>
+    <w:p>
+      <w:pPr>
+        <w:spacing w:after="0" w:line="240" w:lineRule="auto"/>
+        <w:jc w:val="both"/>
+        <w:rPr>
+          <w:rFonts w:asciiTheme="majorHAnsi" w:hAnsiTheme="majorHAnsi" w:cstheme="majorHAnsi"/>
+          <w:noProof/>
+          <w:sz w:val="24"/>
+          <w:szCs w:val="24"/>
+          <w:lang w:val="pt-BR" w:bidi="ar-SA"/>
+        </w:rPr>
+      </w:pPr>
+      <w:r>
+        <w:rPr>
+          <w:rFonts w:asciiTheme="majorHAnsi" w:hAnsiTheme="majorHAnsi" w:cstheme="majorHAnsi"/>
+          <w:noProof/>
+          <w:sz w:val="24"/>
+          <w:szCs w:val="24"/>
+          <w:lang w:val="pt-BR" w:bidi="ar-SA"/>
+        </w:rPr>
         <w:lastRenderedPageBreak/>
-        <w:t>O utilizador fica dependente do software do fornecedor. Risco da empresa proprietária decidir parar de disponibilizar o software para leitura dos documentos.</w:t>
-      </w:r>
-    </w:p>
-    <w:p>
-      <w:pPr>
-        <w:spacing w:after="0" w:line="240" w:lineRule="auto"/>
-        <w:jc w:val="both"/>
-        <w:rPr>
-          <w:rFonts w:asciiTheme="majorHAnsi" w:hAnsiTheme="majorHAnsi" w:cstheme="majorHAnsi"/>
-          <w:noProof/>
-          <w:sz w:val="24"/>
-          <w:szCs w:val="24"/>
-          <w:lang w:val="pt-BR" w:bidi="ar-SA"/>
-        </w:rPr>
-      </w:pPr>
-    </w:p>
-    <w:p>
-      <w:pPr>
-        <w:spacing w:after="0" w:line="240" w:lineRule="auto"/>
-        <w:jc w:val="both"/>
-        <w:rPr>
-          <w:rFonts w:asciiTheme="majorHAnsi" w:hAnsiTheme="majorHAnsi" w:cstheme="majorHAnsi"/>
-          <w:noProof/>
-          <w:sz w:val="24"/>
-          <w:szCs w:val="24"/>
-          <w:lang w:val="pt-BR" w:bidi="ar-SA"/>
-        </w:rPr>
-      </w:pPr>
-      <w:r>
-        <w:rPr>
-          <w:rFonts w:asciiTheme="majorHAnsi" w:hAnsiTheme="majorHAnsi" w:cstheme="majorHAnsi"/>
-          <w:noProof/>
-          <w:sz w:val="24"/>
-          <w:szCs w:val="24"/>
-          <w:lang w:val="pt-BR" w:bidi="ar-SA"/>
-        </w:rPr>
-        <w:t>Formatos Públicos para segmentos específicos.</w:t>
-      </w:r>
-      <w:r>
-        <w:rPr>
-          <w:rFonts w:asciiTheme="majorHAnsi" w:hAnsiTheme="majorHAnsi" w:cstheme="majorHAnsi"/>
-          <w:noProof/>
-          <w:sz w:val="24"/>
-          <w:szCs w:val="24"/>
-          <w:lang w:val="pt-BR" w:bidi="ar-SA"/>
-        </w:rPr>
-        <w:t xml:space="preserve"> </w:t>
-      </w:r>
-      <w:r>
-        <w:rPr>
-          <w:rFonts w:asciiTheme="majorHAnsi" w:hAnsiTheme="majorHAnsi" w:cstheme="majorHAnsi"/>
-          <w:noProof/>
-          <w:sz w:val="24"/>
-          <w:szCs w:val="24"/>
-          <w:lang w:val="pt-BR" w:bidi="ar-SA"/>
-        </w:rPr>
-        <w:t>Processos de intercâmbio de dados eletrônicos</w:t>
-      </w:r>
-      <w:r>
-        <w:rPr>
-          <w:rFonts w:asciiTheme="majorHAnsi" w:hAnsiTheme="majorHAnsi" w:cstheme="majorHAnsi"/>
-          <w:noProof/>
-          <w:sz w:val="24"/>
-          <w:szCs w:val="24"/>
-          <w:lang w:val="pt-BR" w:bidi="ar-SA"/>
-        </w:rPr>
-        <w:t xml:space="preserve"> </w:t>
-      </w:r>
-      <w:r>
-        <w:rPr>
-          <w:rFonts w:asciiTheme="majorHAnsi" w:hAnsiTheme="majorHAnsi" w:cstheme="majorHAnsi"/>
-          <w:noProof/>
-          <w:sz w:val="24"/>
-          <w:szCs w:val="24"/>
-          <w:lang w:val="pt-BR" w:bidi="ar-SA"/>
-        </w:rPr>
-        <w:t>para informações de projetos estruturais metálicos.</w:t>
-      </w:r>
-      <w:r>
-        <w:rPr>
-          <w:rFonts w:asciiTheme="majorHAnsi" w:hAnsiTheme="majorHAnsi" w:cstheme="majorHAnsi"/>
-          <w:noProof/>
-          <w:sz w:val="24"/>
-          <w:szCs w:val="24"/>
-          <w:lang w:val="pt-BR" w:bidi="ar-SA"/>
-        </w:rPr>
-        <w:t xml:space="preserve"> </w:t>
-      </w:r>
-      <w:r>
-        <w:rPr>
-          <w:rFonts w:asciiTheme="majorHAnsi" w:hAnsiTheme="majorHAnsi" w:cstheme="majorHAnsi"/>
-          <w:noProof/>
-          <w:sz w:val="24"/>
-          <w:szCs w:val="24"/>
-          <w:lang w:val="pt-BR" w:bidi="ar-SA"/>
-        </w:rPr>
-        <w:t>Facilita o intercâmbio por meio de softwares</w:t>
-      </w:r>
-      <w:r>
-        <w:rPr>
-          <w:rFonts w:asciiTheme="majorHAnsi" w:hAnsiTheme="majorHAnsi" w:cstheme="majorHAnsi"/>
-          <w:noProof/>
-          <w:sz w:val="24"/>
-          <w:szCs w:val="24"/>
-          <w:lang w:val="pt-BR" w:bidi="ar-SA"/>
-        </w:rPr>
-        <w:t xml:space="preserve"> </w:t>
-      </w:r>
-      <w:r>
-        <w:rPr>
-          <w:rFonts w:asciiTheme="majorHAnsi" w:hAnsiTheme="majorHAnsi" w:cstheme="majorHAnsi"/>
-          <w:noProof/>
-          <w:sz w:val="24"/>
-          <w:szCs w:val="24"/>
-          <w:lang w:val="pt-BR" w:bidi="ar-SA"/>
-        </w:rPr>
-        <w:t>aparentemente independentes.</w:t>
-      </w:r>
-    </w:p>
-    <w:p>
-      <w:pPr>
-        <w:spacing w:after="0" w:line="240" w:lineRule="auto"/>
-        <w:jc w:val="both"/>
-        <w:rPr>
-          <w:rFonts w:asciiTheme="majorHAnsi" w:hAnsiTheme="majorHAnsi" w:cstheme="majorHAnsi"/>
-          <w:noProof/>
-          <w:sz w:val="24"/>
-          <w:szCs w:val="24"/>
-          <w:lang w:val="pt-BR" w:bidi="ar-SA"/>
-        </w:rPr>
-      </w:pPr>
-    </w:p>
-    <w:p>
-      <w:pPr>
-        <w:spacing w:after="0" w:line="240" w:lineRule="auto"/>
-        <w:jc w:val="both"/>
-        <w:rPr>
-          <w:rFonts w:asciiTheme="majorHAnsi" w:hAnsiTheme="majorHAnsi" w:cstheme="majorHAnsi"/>
-          <w:noProof/>
-          <w:sz w:val="24"/>
-          <w:szCs w:val="24"/>
-          <w:lang w:val="pt-BR" w:bidi="ar-SA"/>
-        </w:rPr>
-      </w:pPr>
-      <w:r>
-        <w:rPr>
-          <w:rFonts w:asciiTheme="majorHAnsi" w:hAnsiTheme="majorHAnsi" w:cstheme="majorHAnsi"/>
-          <w:noProof/>
-          <w:sz w:val="24"/>
-          <w:szCs w:val="24"/>
-          <w:lang w:val="pt-BR" w:bidi="ar-SA"/>
-        </w:rPr>
         <w:t>Podem ser lidos e alterados por qualquer pessoa. Para atender a estas necessidades foi concebido o formato IFC – formato neutro que permite o intercâmbio de um modelo informativo sem perdas ou distorção de dados e informações.</w:t>
       </w:r>
     </w:p>
@@ -3771,6 +4400,15 @@
       <w:tblPr>
         <w:tblStyle w:val="Tabelacomgrade"/>
         <w:tblW w:w="0" w:type="auto"/>
+        <w:tblBorders>
+          <w:top w:val="none" w:sz="0" w:space="0" w:color="auto"/>
+          <w:left w:val="none" w:sz="0" w:space="0" w:color="auto"/>
+          <w:bottom w:val="none" w:sz="0" w:space="0" w:color="auto"/>
+          <w:right w:val="none" w:sz="0" w:space="0" w:color="auto"/>
+          <w:insideH w:val="none" w:sz="0" w:space="0" w:color="auto"/>
+          <w:insideV w:val="none" w:sz="0" w:space="0" w:color="auto"/>
+        </w:tblBorders>
+        <w:shd w:val="clear" w:color="auto" w:fill="D9D9D9" w:themeFill="background1" w:themeFillShade="D9"/>
         <w:tblLook w:val="04A0" w:firstRow="1" w:lastRow="0" w:firstColumn="1" w:lastColumn="0" w:noHBand="0" w:noVBand="1"/>
       </w:tblPr>
       <w:tblGrid>
@@ -3780,6 +4418,7 @@
         <w:tc>
           <w:tcPr>
             <w:tcW w:w="8720" w:type="dxa"/>
+            <w:shd w:val="clear" w:color="auto" w:fill="D9D9D9" w:themeFill="background1" w:themeFillShade="D9"/>
           </w:tcPr>
           <w:p>
             <w:pPr>
@@ -4310,7 +4949,6 @@
                 <w:szCs w:val="24"/>
                 <w:lang w:val="pt-BR" w:bidi="ar-SA"/>
               </w:rPr>
-              <w:lastRenderedPageBreak/>
               <w:t>III. É possível integrar a variável tempo no planejamento por meio da quarta dimensão.</w:t>
             </w:r>
           </w:p>
@@ -4882,6 +5520,15 @@
       <w:tblPr>
         <w:tblStyle w:val="Tabelacomgrade"/>
         <w:tblW w:w="0" w:type="auto"/>
+        <w:tblBorders>
+          <w:top w:val="none" w:sz="0" w:space="0" w:color="auto"/>
+          <w:left w:val="none" w:sz="0" w:space="0" w:color="auto"/>
+          <w:bottom w:val="none" w:sz="0" w:space="0" w:color="auto"/>
+          <w:right w:val="none" w:sz="0" w:space="0" w:color="auto"/>
+          <w:insideH w:val="none" w:sz="0" w:space="0" w:color="auto"/>
+          <w:insideV w:val="none" w:sz="0" w:space="0" w:color="auto"/>
+        </w:tblBorders>
+        <w:shd w:val="clear" w:color="auto" w:fill="D9D9D9" w:themeFill="background1" w:themeFillShade="D9"/>
         <w:tblLook w:val="04A0" w:firstRow="1" w:lastRow="0" w:firstColumn="1" w:lastColumn="0" w:noHBand="0" w:noVBand="1"/>
       </w:tblPr>
       <w:tblGrid>
@@ -4891,6 +5538,7 @@
         <w:tc>
           <w:tcPr>
             <w:tcW w:w="8720" w:type="dxa"/>
+            <w:shd w:val="clear" w:color="auto" w:fill="D9D9D9" w:themeFill="background1" w:themeFillShade="D9"/>
           </w:tcPr>
           <w:p>
             <w:pPr>
@@ -4904,6 +5552,7 @@
                 <w:lang w:val="pt-BR" w:bidi="ar-SA"/>
               </w:rPr>
             </w:pPr>
+            <w:bookmarkStart w:id="0" w:name="_GoBack"/>
             <w:r>
               <w:rPr>
                 <w:rFonts w:asciiTheme="majorHAnsi" w:hAnsiTheme="majorHAnsi" w:cstheme="majorHAnsi"/>
@@ -5260,7 +5909,6 @@
                 <w:szCs w:val="24"/>
                 <w:lang w:val="pt-BR" w:bidi="ar-SA"/>
               </w:rPr>
-              <w:lastRenderedPageBreak/>
               <w:t>III. Gera simulações 3D e 4D de recursos materiais, equipamentos e espaços físicos.</w:t>
             </w:r>
           </w:p>
@@ -5397,6 +6045,7 @@
                 <w:szCs w:val="24"/>
                 <w:lang w:val="pt-BR" w:bidi="ar-SA"/>
               </w:rPr>
+              <w:lastRenderedPageBreak/>
               <w:t xml:space="preserve">Resposta: </w:t>
             </w:r>
             <w:r>
@@ -5479,6 +6128,7 @@
         </w:tc>
       </w:tr>
     </w:tbl>
+    <w:bookmarkEnd w:id="0"/>
     <w:p>
       <w:pPr>
         <w:spacing w:after="0" w:line="240" w:lineRule="auto"/>
@@ -5502,8 +6152,6 @@
         <w:lastRenderedPageBreak/>
         <w:t>10/10</w:t>
       </w:r>
-      <w:bookmarkStart w:id="0" w:name="_GoBack"/>
-      <w:bookmarkEnd w:id="0"/>
     </w:p>
     <w:sectPr>
       <w:headerReference w:type="default" r:id="rId9"/>
@@ -9892,7 +10540,7 @@
 </file>
 
 <file path=customXml/itemProps1.xml><?xml version="1.0" encoding="utf-8"?>
-<ds:datastoreItem xmlns:ds="http://schemas.openxmlformats.org/officeDocument/2006/customXml" ds:itemID="{30F2E829-C190-401B-861C-5D949C4DD537}">
+<ds:datastoreItem xmlns:ds="http://schemas.openxmlformats.org/officeDocument/2006/customXml" ds:itemID="{7CE90612-9465-4382-815E-77538E6FCEE2}">
   <ds:schemaRefs>
     <ds:schemaRef ds:uri="http://schemas.openxmlformats.org/officeDocument/2006/bibliography"/>
   </ds:schemaRefs>

</xml_diff>